<commit_message>
Control Room > Staff Room images
</commit_message>
<xml_diff>
--- a/Walkthrough.docx
+++ b/Walkthrough.docx
@@ -7367,7 +7367,7 @@
           <w:szCs w:val="23"/>
           <w:lang w:val="en-GB"/>
         </w:rPr>
-        <w:t>Passageway</w:t>
+        <w:t>Corridor</w:t>
       </w:r>
     </w:p>
     <w:p>
@@ -9877,7 +9877,7 @@
           <w:szCs w:val="23"/>
           <w:lang w:val="en-GB"/>
         </w:rPr>
-        <w:t>Passageway</w:t>
+        <w:t>Corridor</w:t>
       </w:r>
     </w:p>
     <w:p>
@@ -27171,6 +27171,7 @@
           <w:szCs w:val="21"/>
           <w:lang w:val="en-GB"/>
         </w:rPr>
+        <w:lastRenderedPageBreak/>
         <w:br/>
         <w:t>&lt; Step 5 &gt;</w:t>
       </w:r>
@@ -28180,6 +28181,7 @@
                 <w:szCs w:val="21"/>
                 <w:lang w:val="en-GB"/>
               </w:rPr>
+              <w:lastRenderedPageBreak/>
               <w:t>1</w:t>
             </w:r>
           </w:p>
@@ -30996,6 +30998,7 @@
                 <w:szCs w:val="21"/>
                 <w:lang w:val="en-GB"/>
               </w:rPr>
+              <w:lastRenderedPageBreak/>
               <w:t>23</w:t>
             </w:r>
           </w:p>
@@ -33832,6 +33835,7 @@
                 <w:szCs w:val="21"/>
                 <w:lang w:val="en-GB"/>
               </w:rPr>
+              <w:lastRenderedPageBreak/>
               <w:t>45</w:t>
             </w:r>
           </w:p>
@@ -36323,6 +36327,7 @@
           <w:szCs w:val="21"/>
           <w:lang w:val="en-GB"/>
         </w:rPr>
+        <w:lastRenderedPageBreak/>
         <w:t>The English patch download includes a cheat code file which contains a code to unlock the hidden debug mode. The code is as follows (also works on the original game):</w:t>
       </w:r>
       <w:r>
@@ -37206,7 +37211,6 @@
     <w:next w:val="Normal"/>
     <w:link w:val="Heading4Char"/>
     <w:uiPriority w:val="9"/>
-    <w:semiHidden/>
     <w:unhideWhenUsed/>
     <w:qFormat/>
     <w:rsid w:val="00A2110D"/>
@@ -37290,7 +37294,6 @@
     <w:basedOn w:val="DefaultParagraphFont"/>
     <w:link w:val="Heading4"/>
     <w:uiPriority w:val="9"/>
-    <w:semiHidden/>
     <w:rsid w:val="00A2110D"/>
     <w:rPr>
       <w:rFonts w:asciiTheme="majorHAnsi" w:eastAsiaTheme="majorEastAsia" w:hAnsiTheme="majorHAnsi" w:cstheme="majorBidi"/>

</xml_diff>

<commit_message>
Deduction Mode 8 + Jeffery -> Jeffrey
</commit_message>
<xml_diff>
--- a/Walkthrough.docx
+++ b/Walkthrough.docx
@@ -1028,7 +1028,33 @@
           <w:szCs w:val="23"/>
           <w:lang w:val="en-GB"/>
         </w:rPr>
-        <w:t>Room 103 (enter using the keycard)</w:t>
+        <w:t xml:space="preserve">Room 103 (enter using the </w:t>
+      </w:r>
+      <w:proofErr w:type="spellStart"/>
+      <w:r>
+        <w:rPr>
+          <w:rFonts w:ascii="Helvetica" w:eastAsia="Times New Roman" w:hAnsi="Helvetica" w:cs="Helvetica"/>
+          <w:b/>
+          <w:bCs/>
+          <w:color w:val="181A1B"/>
+          <w:sz w:val="23"/>
+          <w:szCs w:val="23"/>
+          <w:lang w:val="en-GB"/>
+        </w:rPr>
+        <w:t>keycard</w:t>
+      </w:r>
+      <w:proofErr w:type="spellEnd"/>
+      <w:r>
+        <w:rPr>
+          <w:rFonts w:ascii="Helvetica" w:eastAsia="Times New Roman" w:hAnsi="Helvetica" w:cs="Helvetica"/>
+          <w:b/>
+          <w:bCs/>
+          <w:color w:val="181A1B"/>
+          <w:sz w:val="23"/>
+          <w:szCs w:val="23"/>
+          <w:lang w:val="en-GB"/>
+        </w:rPr>
+        <w:t>)</w:t>
       </w:r>
     </w:p>
     <w:p>
@@ -1055,7 +1081,33 @@
           <w:szCs w:val="20"/>
           <w:lang w:val="en-GB"/>
         </w:rPr>
-        <w:t>*If you don't enter Room 102 to pick up the keycard, you will activate a flask type trap here. (Scroll to the bottom of this section for the steps.)</w:t>
+        <w:t xml:space="preserve">*If you don't enter Room 102 to pick up the </w:t>
+      </w:r>
+      <w:proofErr w:type="spellStart"/>
+      <w:r>
+        <w:rPr>
+          <w:rFonts w:ascii="Helvetica" w:eastAsia="Times New Roman" w:hAnsi="Helvetica" w:cs="Helvetica"/>
+          <w:b/>
+          <w:bCs/>
+          <w:color w:val="181A1B"/>
+          <w:sz w:val="20"/>
+          <w:szCs w:val="20"/>
+          <w:lang w:val="en-GB"/>
+        </w:rPr>
+        <w:t>keycard</w:t>
+      </w:r>
+      <w:proofErr w:type="spellEnd"/>
+      <w:r>
+        <w:rPr>
+          <w:rFonts w:ascii="Helvetica" w:eastAsia="Times New Roman" w:hAnsi="Helvetica" w:cs="Helvetica"/>
+          <w:b/>
+          <w:bCs/>
+          <w:color w:val="181A1B"/>
+          <w:sz w:val="20"/>
+          <w:szCs w:val="20"/>
+          <w:lang w:val="en-GB"/>
+        </w:rPr>
+        <w:t>, you will activate a flask type trap here. (Scroll to the bottom of this section for the steps.)</w:t>
       </w:r>
     </w:p>
     <w:p>
@@ -1993,7 +2045,29 @@
           <w:szCs w:val="21"/>
           <w:lang w:val="en-GB"/>
         </w:rPr>
-        <w:t>*(if keycard was not used to unlock Room 103)</w:t>
+        <w:t xml:space="preserve">*(if </w:t>
+      </w:r>
+      <w:proofErr w:type="spellStart"/>
+      <w:r>
+        <w:rPr>
+          <w:rFonts w:ascii="Helvetica" w:eastAsia="Times New Roman" w:hAnsi="Helvetica" w:cs="Helvetica"/>
+          <w:color w:val="181A1B"/>
+          <w:sz w:val="21"/>
+          <w:szCs w:val="21"/>
+          <w:lang w:val="en-GB"/>
+        </w:rPr>
+        <w:t>keycard</w:t>
+      </w:r>
+      <w:proofErr w:type="spellEnd"/>
+      <w:r>
+        <w:rPr>
+          <w:rFonts w:ascii="Helvetica" w:eastAsia="Times New Roman" w:hAnsi="Helvetica" w:cs="Helvetica"/>
+          <w:color w:val="181A1B"/>
+          <w:sz w:val="21"/>
+          <w:szCs w:val="21"/>
+          <w:lang w:val="en-GB"/>
+        </w:rPr>
+        <w:t xml:space="preserve"> was not used to unlock Room 103)</w:t>
       </w:r>
       <w:r>
         <w:rPr>
@@ -2323,7 +2397,51 @@
           <w:szCs w:val="21"/>
           <w:lang w:val="en-GB"/>
         </w:rPr>
-        <w:t> "Anko Dango" (drawer, near TV)</w:t>
+        <w:t> "</w:t>
+      </w:r>
+      <w:proofErr w:type="spellStart"/>
+      <w:r>
+        <w:rPr>
+          <w:rFonts w:ascii="Helvetica" w:eastAsia="Times New Roman" w:hAnsi="Helvetica" w:cs="Helvetica"/>
+          <w:color w:val="181A1B"/>
+          <w:sz w:val="21"/>
+          <w:szCs w:val="21"/>
+          <w:lang w:val="en-GB"/>
+        </w:rPr>
+        <w:t>Anko</w:t>
+      </w:r>
+      <w:proofErr w:type="spellEnd"/>
+      <w:r>
+        <w:rPr>
+          <w:rFonts w:ascii="Helvetica" w:eastAsia="Times New Roman" w:hAnsi="Helvetica" w:cs="Helvetica"/>
+          <w:color w:val="181A1B"/>
+          <w:sz w:val="21"/>
+          <w:szCs w:val="21"/>
+          <w:lang w:val="en-GB"/>
+        </w:rPr>
+        <w:t xml:space="preserve"> </w:t>
+      </w:r>
+      <w:proofErr w:type="spellStart"/>
+      <w:r>
+        <w:rPr>
+          <w:rFonts w:ascii="Helvetica" w:eastAsia="Times New Roman" w:hAnsi="Helvetica" w:cs="Helvetica"/>
+          <w:color w:val="181A1B"/>
+          <w:sz w:val="21"/>
+          <w:szCs w:val="21"/>
+          <w:lang w:val="en-GB"/>
+        </w:rPr>
+        <w:t>Dango</w:t>
+      </w:r>
+      <w:proofErr w:type="spellEnd"/>
+      <w:r>
+        <w:rPr>
+          <w:rFonts w:ascii="Helvetica" w:eastAsia="Times New Roman" w:hAnsi="Helvetica" w:cs="Helvetica"/>
+          <w:color w:val="181A1B"/>
+          <w:sz w:val="21"/>
+          <w:szCs w:val="21"/>
+          <w:lang w:val="en-GB"/>
+        </w:rPr>
+        <w:t>" (drawer, near TV)</w:t>
       </w:r>
     </w:p>
     <w:p>
@@ -5219,7 +5337,29 @@
           <w:szCs w:val="21"/>
           <w:lang w:val="en-GB"/>
         </w:rPr>
-        <w:t> "Red Keycard" (box - after pressing the button in Room 301)</w:t>
+        <w:t xml:space="preserve"> "Red </w:t>
+      </w:r>
+      <w:proofErr w:type="spellStart"/>
+      <w:r>
+        <w:rPr>
+          <w:rFonts w:ascii="Helvetica" w:eastAsia="Times New Roman" w:hAnsi="Helvetica" w:cs="Helvetica"/>
+          <w:color w:val="181A1B"/>
+          <w:sz w:val="21"/>
+          <w:szCs w:val="21"/>
+          <w:lang w:val="en-GB"/>
+        </w:rPr>
+        <w:t>Keycard</w:t>
+      </w:r>
+      <w:proofErr w:type="spellEnd"/>
+      <w:r>
+        <w:rPr>
+          <w:rFonts w:ascii="Helvetica" w:eastAsia="Times New Roman" w:hAnsi="Helvetica" w:cs="Helvetica"/>
+          <w:color w:val="181A1B"/>
+          <w:sz w:val="21"/>
+          <w:szCs w:val="21"/>
+          <w:lang w:val="en-GB"/>
+        </w:rPr>
+        <w:t>" (box - after pressing the button in Room 301)</w:t>
       </w:r>
     </w:p>
     <w:p>
@@ -5784,7 +5924,29 @@
           <w:szCs w:val="21"/>
           <w:lang w:val="en-GB"/>
         </w:rPr>
-        <w:t> "Green Keycard" (box - after pressing the button in Room 303)</w:t>
+        <w:t xml:space="preserve"> "Green </w:t>
+      </w:r>
+      <w:proofErr w:type="spellStart"/>
+      <w:r>
+        <w:rPr>
+          <w:rFonts w:ascii="Helvetica" w:eastAsia="Times New Roman" w:hAnsi="Helvetica" w:cs="Helvetica"/>
+          <w:color w:val="181A1B"/>
+          <w:sz w:val="21"/>
+          <w:szCs w:val="21"/>
+          <w:lang w:val="en-GB"/>
+        </w:rPr>
+        <w:t>Keycard</w:t>
+      </w:r>
+      <w:proofErr w:type="spellEnd"/>
+      <w:r>
+        <w:rPr>
+          <w:rFonts w:ascii="Helvetica" w:eastAsia="Times New Roman" w:hAnsi="Helvetica" w:cs="Helvetica"/>
+          <w:color w:val="181A1B"/>
+          <w:sz w:val="21"/>
+          <w:szCs w:val="21"/>
+          <w:lang w:val="en-GB"/>
+        </w:rPr>
+        <w:t>" (box - after pressing the button in Room 303)</w:t>
       </w:r>
       <w:r>
         <w:rPr>
@@ -5816,7 +5978,29 @@
           <w:szCs w:val="21"/>
           <w:lang w:val="en-GB"/>
         </w:rPr>
-        <w:t> "Blue Keycard" (box - after pressing the button in Room 304)</w:t>
+        <w:t xml:space="preserve"> "Blue </w:t>
+      </w:r>
+      <w:proofErr w:type="spellStart"/>
+      <w:r>
+        <w:rPr>
+          <w:rFonts w:ascii="Helvetica" w:eastAsia="Times New Roman" w:hAnsi="Helvetica" w:cs="Helvetica"/>
+          <w:color w:val="181A1B"/>
+          <w:sz w:val="21"/>
+          <w:szCs w:val="21"/>
+          <w:lang w:val="en-GB"/>
+        </w:rPr>
+        <w:t>Keycard</w:t>
+      </w:r>
+      <w:proofErr w:type="spellEnd"/>
+      <w:r>
+        <w:rPr>
+          <w:rFonts w:ascii="Helvetica" w:eastAsia="Times New Roman" w:hAnsi="Helvetica" w:cs="Helvetica"/>
+          <w:color w:val="181A1B"/>
+          <w:sz w:val="21"/>
+          <w:szCs w:val="21"/>
+          <w:lang w:val="en-GB"/>
+        </w:rPr>
+        <w:t>" (box - after pressing the button in Room 304)</w:t>
       </w:r>
     </w:p>
     <w:p>
@@ -5889,7 +6073,29 @@
           <w:lang w:val="en-GB"/>
         </w:rPr>
         <w:br/>
-        <w:t>*The success rate after inserting the keycard depends on your EXP level</w:t>
+        <w:t xml:space="preserve">*The success rate after inserting the </w:t>
+      </w:r>
+      <w:proofErr w:type="spellStart"/>
+      <w:r>
+        <w:rPr>
+          <w:rFonts w:ascii="Helvetica" w:eastAsia="Times New Roman" w:hAnsi="Helvetica" w:cs="Helvetica"/>
+          <w:color w:val="181A1B"/>
+          <w:sz w:val="21"/>
+          <w:szCs w:val="21"/>
+          <w:lang w:val="en-GB"/>
+        </w:rPr>
+        <w:t>keycard</w:t>
+      </w:r>
+      <w:proofErr w:type="spellEnd"/>
+      <w:r>
+        <w:rPr>
+          <w:rFonts w:ascii="Helvetica" w:eastAsia="Times New Roman" w:hAnsi="Helvetica" w:cs="Helvetica"/>
+          <w:color w:val="181A1B"/>
+          <w:sz w:val="21"/>
+          <w:szCs w:val="21"/>
+          <w:lang w:val="en-GB"/>
+        </w:rPr>
+        <w:t xml:space="preserve"> depends on your EXP level</w:t>
       </w:r>
       <w:r>
         <w:rPr>
@@ -5922,7 +6128,29 @@
           <w:lang w:val="en-GB"/>
         </w:rPr>
         <w:br/>
-        <w:t>- Insert the Red Keycard into the card reader (+?%)</w:t>
+        <w:t xml:space="preserve">- Insert the Red </w:t>
+      </w:r>
+      <w:proofErr w:type="spellStart"/>
+      <w:r>
+        <w:rPr>
+          <w:rFonts w:ascii="Helvetica" w:eastAsia="Times New Roman" w:hAnsi="Helvetica" w:cs="Helvetica"/>
+          <w:color w:val="181A1B"/>
+          <w:sz w:val="21"/>
+          <w:szCs w:val="21"/>
+          <w:lang w:val="en-GB"/>
+        </w:rPr>
+        <w:t>Keycard</w:t>
+      </w:r>
+      <w:proofErr w:type="spellEnd"/>
+      <w:r>
+        <w:rPr>
+          <w:rFonts w:ascii="Helvetica" w:eastAsia="Times New Roman" w:hAnsi="Helvetica" w:cs="Helvetica"/>
+          <w:color w:val="181A1B"/>
+          <w:sz w:val="21"/>
+          <w:szCs w:val="21"/>
+          <w:lang w:val="en-GB"/>
+        </w:rPr>
+        <w:t xml:space="preserve"> into the card reader (+?%)</w:t>
       </w:r>
       <w:r>
         <w:rPr>
@@ -6010,7 +6238,51 @@
           <w:lang w:val="en-GB"/>
         </w:rPr>
         <w:br/>
-        <w:t>- Insert the Blue Keycard into the card reader (+?%)</w:t>
+        <w:t xml:space="preserve">- Insert the Blue </w:t>
+      </w:r>
+      <w:proofErr w:type="spellStart"/>
+      <w:r>
+        <w:rPr>
+          <w:rFonts w:ascii="Helvetica" w:eastAsia="Times New Roman" w:hAnsi="Helvetica" w:cs="Helvetica"/>
+          <w:color w:val="181A1B"/>
+          <w:sz w:val="21"/>
+          <w:szCs w:val="21"/>
+          <w:lang w:val="en-GB"/>
+        </w:rPr>
+        <w:t>Keycard</w:t>
+      </w:r>
+      <w:proofErr w:type="spellEnd"/>
+      <w:r>
+        <w:rPr>
+          <w:rFonts w:ascii="Helvetica" w:eastAsia="Times New Roman" w:hAnsi="Helvetica" w:cs="Helvetica"/>
+          <w:color w:val="181A1B"/>
+          <w:sz w:val="21"/>
+          <w:szCs w:val="21"/>
+          <w:lang w:val="en-GB"/>
+        </w:rPr>
+        <w:t xml:space="preserve"> into the card reader (</w:t>
+      </w:r>
+      <w:proofErr w:type="gramStart"/>
+      <w:r>
+        <w:rPr>
+          <w:rFonts w:ascii="Helvetica" w:eastAsia="Times New Roman" w:hAnsi="Helvetica" w:cs="Helvetica"/>
+          <w:color w:val="181A1B"/>
+          <w:sz w:val="21"/>
+          <w:szCs w:val="21"/>
+          <w:lang w:val="en-GB"/>
+        </w:rPr>
+        <w:t>+?%</w:t>
+      </w:r>
+      <w:proofErr w:type="gramEnd"/>
+      <w:r>
+        <w:rPr>
+          <w:rFonts w:ascii="Helvetica" w:eastAsia="Times New Roman" w:hAnsi="Helvetica" w:cs="Helvetica"/>
+          <w:color w:val="181A1B"/>
+          <w:sz w:val="21"/>
+          <w:szCs w:val="21"/>
+          <w:lang w:val="en-GB"/>
+        </w:rPr>
+        <w:t>)</w:t>
       </w:r>
       <w:r>
         <w:rPr>
@@ -6129,7 +6401,29 @@
           <w:lang w:val="en-GB"/>
         </w:rPr>
         <w:br/>
-        <w:t>- Insert the Green Keycard into the card reader (+?%)</w:t>
+        <w:t xml:space="preserve">- Insert the Green </w:t>
+      </w:r>
+      <w:proofErr w:type="spellStart"/>
+      <w:r>
+        <w:rPr>
+          <w:rFonts w:ascii="Helvetica" w:eastAsia="Times New Roman" w:hAnsi="Helvetica" w:cs="Helvetica"/>
+          <w:color w:val="181A1B"/>
+          <w:sz w:val="21"/>
+          <w:szCs w:val="21"/>
+          <w:lang w:val="en-GB"/>
+        </w:rPr>
+        <w:t>Keycard</w:t>
+      </w:r>
+      <w:proofErr w:type="spellEnd"/>
+      <w:r>
+        <w:rPr>
+          <w:rFonts w:ascii="Helvetica" w:eastAsia="Times New Roman" w:hAnsi="Helvetica" w:cs="Helvetica"/>
+          <w:color w:val="181A1B"/>
+          <w:sz w:val="21"/>
+          <w:szCs w:val="21"/>
+          <w:lang w:val="en-GB"/>
+        </w:rPr>
+        <w:t xml:space="preserve"> into the card reader (+?%)</w:t>
       </w:r>
       <w:r>
         <w:rPr>
@@ -6151,7 +6445,29 @@
           <w:lang w:val="en-GB"/>
         </w:rPr>
         <w:br/>
-        <w:t>- Insert the Red Keycard into the card reader</w:t>
+        <w:t xml:space="preserve">- Insert the Red </w:t>
+      </w:r>
+      <w:proofErr w:type="spellStart"/>
+      <w:r>
+        <w:rPr>
+          <w:rFonts w:ascii="Helvetica" w:eastAsia="Times New Roman" w:hAnsi="Helvetica" w:cs="Helvetica"/>
+          <w:color w:val="181A1B"/>
+          <w:sz w:val="21"/>
+          <w:szCs w:val="21"/>
+          <w:lang w:val="en-GB"/>
+        </w:rPr>
+        <w:t>Keycard</w:t>
+      </w:r>
+      <w:proofErr w:type="spellEnd"/>
+      <w:r>
+        <w:rPr>
+          <w:rFonts w:ascii="Helvetica" w:eastAsia="Times New Roman" w:hAnsi="Helvetica" w:cs="Helvetica"/>
+          <w:color w:val="181A1B"/>
+          <w:sz w:val="21"/>
+          <w:szCs w:val="21"/>
+          <w:lang w:val="en-GB"/>
+        </w:rPr>
+        <w:t xml:space="preserve"> into the card reader</w:t>
       </w:r>
       <w:r>
         <w:rPr>
@@ -6173,7 +6489,29 @@
           <w:lang w:val="en-GB"/>
         </w:rPr>
         <w:br/>
-        <w:t>- Insert the Blue Keycard into the card reader</w:t>
+        <w:t xml:space="preserve">- Insert the Blue </w:t>
+      </w:r>
+      <w:proofErr w:type="spellStart"/>
+      <w:r>
+        <w:rPr>
+          <w:rFonts w:ascii="Helvetica" w:eastAsia="Times New Roman" w:hAnsi="Helvetica" w:cs="Helvetica"/>
+          <w:color w:val="181A1B"/>
+          <w:sz w:val="21"/>
+          <w:szCs w:val="21"/>
+          <w:lang w:val="en-GB"/>
+        </w:rPr>
+        <w:t>Keycard</w:t>
+      </w:r>
+      <w:proofErr w:type="spellEnd"/>
+      <w:r>
+        <w:rPr>
+          <w:rFonts w:ascii="Helvetica" w:eastAsia="Times New Roman" w:hAnsi="Helvetica" w:cs="Helvetica"/>
+          <w:color w:val="181A1B"/>
+          <w:sz w:val="21"/>
+          <w:szCs w:val="21"/>
+          <w:lang w:val="en-GB"/>
+        </w:rPr>
+        <w:t xml:space="preserve"> into the card reader</w:t>
       </w:r>
       <w:r>
         <w:rPr>
@@ -7503,7 +7841,29 @@
           <w:szCs w:val="21"/>
           <w:lang w:val="en-GB"/>
         </w:rPr>
-        <w:t>Place the four statues on the pedestal, matching the colors to the paintings in each room.</w:t>
+        <w:t xml:space="preserve">Place the four statues on the pedestal, matching the </w:t>
+      </w:r>
+      <w:proofErr w:type="spellStart"/>
+      <w:r>
+        <w:rPr>
+          <w:rFonts w:ascii="Helvetica" w:eastAsia="Times New Roman" w:hAnsi="Helvetica" w:cs="Helvetica"/>
+          <w:color w:val="181A1B"/>
+          <w:sz w:val="21"/>
+          <w:szCs w:val="21"/>
+          <w:lang w:val="en-GB"/>
+        </w:rPr>
+        <w:t>colors</w:t>
+      </w:r>
+      <w:proofErr w:type="spellEnd"/>
+      <w:r>
+        <w:rPr>
+          <w:rFonts w:ascii="Helvetica" w:eastAsia="Times New Roman" w:hAnsi="Helvetica" w:cs="Helvetica"/>
+          <w:color w:val="181A1B"/>
+          <w:sz w:val="21"/>
+          <w:szCs w:val="21"/>
+          <w:lang w:val="en-GB"/>
+        </w:rPr>
+        <w:t xml:space="preserve"> to the paintings in each room.</w:t>
       </w:r>
       <w:r>
         <w:rPr>
@@ -7831,7 +8191,29 @@
           <w:szCs w:val="21"/>
           <w:lang w:val="en-GB"/>
         </w:rPr>
-        <w:t> "Ohagi" (bedding)</w:t>
+        <w:t> "</w:t>
+      </w:r>
+      <w:proofErr w:type="spellStart"/>
+      <w:r>
+        <w:rPr>
+          <w:rFonts w:ascii="Helvetica" w:eastAsia="Times New Roman" w:hAnsi="Helvetica" w:cs="Helvetica"/>
+          <w:color w:val="181A1B"/>
+          <w:sz w:val="21"/>
+          <w:szCs w:val="21"/>
+          <w:lang w:val="en-GB"/>
+        </w:rPr>
+        <w:t>Ohagi</w:t>
+      </w:r>
+      <w:proofErr w:type="spellEnd"/>
+      <w:r>
+        <w:rPr>
+          <w:rFonts w:ascii="Helvetica" w:eastAsia="Times New Roman" w:hAnsi="Helvetica" w:cs="Helvetica"/>
+          <w:color w:val="181A1B"/>
+          <w:sz w:val="21"/>
+          <w:szCs w:val="21"/>
+          <w:lang w:val="en-GB"/>
+        </w:rPr>
+        <w:t>" (bedding)</w:t>
       </w:r>
     </w:p>
     <w:p>
@@ -9483,6 +9865,7 @@
         </w:rPr>
         <w:t>The memo reads "</w:t>
       </w:r>
+      <w:proofErr w:type="spellStart"/>
       <w:r>
         <w:rPr>
           <w:rFonts w:ascii="Helvetica" w:eastAsia="Times New Roman" w:hAnsi="Helvetica" w:cs="Helvetica"/>
@@ -9503,7 +9886,43 @@
           <w:shd w:val="clear" w:color="auto" w:fill="DDDDDD"/>
           <w:lang w:val="en-GB"/>
         </w:rPr>
-        <w:t>zxqo". The shape of the letters of the alphabet represent numbers/symbols.</w:t>
+        <w:t>zxqo</w:t>
+      </w:r>
+      <w:proofErr w:type="spellEnd"/>
+      <w:r>
+        <w:rPr>
+          <w:rFonts w:ascii="Helvetica" w:eastAsia="Times New Roman" w:hAnsi="Helvetica" w:cs="Helvetica"/>
+          <w:color w:val="181A1B"/>
+          <w:sz w:val="21"/>
+          <w:szCs w:val="21"/>
+          <w:shd w:val="clear" w:color="auto" w:fill="DDDDDD"/>
+          <w:lang w:val="en-GB"/>
+        </w:rPr>
+        <w:t xml:space="preserve">". The shape of the letters of the alphabet </w:t>
+      </w:r>
+      <w:proofErr w:type="gramStart"/>
+      <w:r>
+        <w:rPr>
+          <w:rFonts w:ascii="Helvetica" w:eastAsia="Times New Roman" w:hAnsi="Helvetica" w:cs="Helvetica"/>
+          <w:color w:val="181A1B"/>
+          <w:sz w:val="21"/>
+          <w:szCs w:val="21"/>
+          <w:shd w:val="clear" w:color="auto" w:fill="DDDDDD"/>
+          <w:lang w:val="en-GB"/>
+        </w:rPr>
+        <w:t>represent</w:t>
+      </w:r>
+      <w:proofErr w:type="gramEnd"/>
+      <w:r>
+        <w:rPr>
+          <w:rFonts w:ascii="Helvetica" w:eastAsia="Times New Roman" w:hAnsi="Helvetica" w:cs="Helvetica"/>
+          <w:color w:val="181A1B"/>
+          <w:sz w:val="21"/>
+          <w:szCs w:val="21"/>
+          <w:shd w:val="clear" w:color="auto" w:fill="DDDDDD"/>
+          <w:lang w:val="en-GB"/>
+        </w:rPr>
+        <w:t xml:space="preserve"> numbers/symbols.</w:t>
       </w:r>
       <w:r>
         <w:rPr>
@@ -10801,7 +11220,29 @@
           <w:szCs w:val="21"/>
           <w:lang w:val="en-GB"/>
         </w:rPr>
-        <w:t> "Master Keycard" (after disarming the trap)</w:t>
+        <w:t xml:space="preserve"> "Master </w:t>
+      </w:r>
+      <w:proofErr w:type="spellStart"/>
+      <w:r>
+        <w:rPr>
+          <w:rFonts w:ascii="Helvetica" w:eastAsia="Times New Roman" w:hAnsi="Helvetica" w:cs="Helvetica"/>
+          <w:color w:val="181A1B"/>
+          <w:sz w:val="21"/>
+          <w:szCs w:val="21"/>
+          <w:lang w:val="en-GB"/>
+        </w:rPr>
+        <w:t>Keycard</w:t>
+      </w:r>
+      <w:proofErr w:type="spellEnd"/>
+      <w:r>
+        <w:rPr>
+          <w:rFonts w:ascii="Helvetica" w:eastAsia="Times New Roman" w:hAnsi="Helvetica" w:cs="Helvetica"/>
+          <w:color w:val="181A1B"/>
+          <w:sz w:val="21"/>
+          <w:szCs w:val="21"/>
+          <w:lang w:val="en-GB"/>
+        </w:rPr>
+        <w:t>" (after disarming the trap)</w:t>
       </w:r>
     </w:p>
     <w:p>
@@ -10922,7 +11363,29 @@
           <w:szCs w:val="21"/>
           <w:lang w:val="en-GB"/>
         </w:rPr>
-        <w:t>Use the Master Keycard to unlock the door.</w:t>
+        <w:t xml:space="preserve">Use the Master </w:t>
+      </w:r>
+      <w:proofErr w:type="spellStart"/>
+      <w:r>
+        <w:rPr>
+          <w:rFonts w:ascii="Helvetica" w:eastAsia="Times New Roman" w:hAnsi="Helvetica" w:cs="Helvetica"/>
+          <w:color w:val="181A1B"/>
+          <w:sz w:val="21"/>
+          <w:szCs w:val="21"/>
+          <w:lang w:val="en-GB"/>
+        </w:rPr>
+        <w:t>Keycard</w:t>
+      </w:r>
+      <w:proofErr w:type="spellEnd"/>
+      <w:r>
+        <w:rPr>
+          <w:rFonts w:ascii="Helvetica" w:eastAsia="Times New Roman" w:hAnsi="Helvetica" w:cs="Helvetica"/>
+          <w:color w:val="181A1B"/>
+          <w:sz w:val="21"/>
+          <w:szCs w:val="21"/>
+          <w:lang w:val="en-GB"/>
+        </w:rPr>
+        <w:t xml:space="preserve"> to unlock the door.</w:t>
       </w:r>
     </w:p>
     <w:p>
@@ -11472,7 +11935,51 @@
           <w:szCs w:val="21"/>
           <w:lang w:val="en-GB"/>
         </w:rPr>
-        <w:t> "Uguisu-An Dango" (top right drawer under the cylindrical box)</w:t>
+        <w:t> "</w:t>
+      </w:r>
+      <w:proofErr w:type="spellStart"/>
+      <w:r>
+        <w:rPr>
+          <w:rFonts w:ascii="Helvetica" w:eastAsia="Times New Roman" w:hAnsi="Helvetica" w:cs="Helvetica"/>
+          <w:color w:val="181A1B"/>
+          <w:sz w:val="21"/>
+          <w:szCs w:val="21"/>
+          <w:lang w:val="en-GB"/>
+        </w:rPr>
+        <w:t>Uguisu</w:t>
+      </w:r>
+      <w:proofErr w:type="spellEnd"/>
+      <w:r>
+        <w:rPr>
+          <w:rFonts w:ascii="Helvetica" w:eastAsia="Times New Roman" w:hAnsi="Helvetica" w:cs="Helvetica"/>
+          <w:color w:val="181A1B"/>
+          <w:sz w:val="21"/>
+          <w:szCs w:val="21"/>
+          <w:lang w:val="en-GB"/>
+        </w:rPr>
+        <w:t xml:space="preserve">-An </w:t>
+      </w:r>
+      <w:proofErr w:type="spellStart"/>
+      <w:r>
+        <w:rPr>
+          <w:rFonts w:ascii="Helvetica" w:eastAsia="Times New Roman" w:hAnsi="Helvetica" w:cs="Helvetica"/>
+          <w:color w:val="181A1B"/>
+          <w:sz w:val="21"/>
+          <w:szCs w:val="21"/>
+          <w:lang w:val="en-GB"/>
+        </w:rPr>
+        <w:t>Dango</w:t>
+      </w:r>
+      <w:proofErr w:type="spellEnd"/>
+      <w:r>
+        <w:rPr>
+          <w:rFonts w:ascii="Helvetica" w:eastAsia="Times New Roman" w:hAnsi="Helvetica" w:cs="Helvetica"/>
+          <w:color w:val="181A1B"/>
+          <w:sz w:val="21"/>
+          <w:szCs w:val="21"/>
+          <w:lang w:val="en-GB"/>
+        </w:rPr>
+        <w:t>" (top right drawer under the cylindrical box)</w:t>
       </w:r>
     </w:p>
     <w:p>
@@ -12094,7 +12601,29 @@
           <w:szCs w:val="21"/>
           <w:lang w:val="en-GB"/>
         </w:rPr>
-        <w:t>Use the master keycard to unlock the door.</w:t>
+        <w:t xml:space="preserve">Use the master </w:t>
+      </w:r>
+      <w:proofErr w:type="spellStart"/>
+      <w:r>
+        <w:rPr>
+          <w:rFonts w:ascii="Helvetica" w:eastAsia="Times New Roman" w:hAnsi="Helvetica" w:cs="Helvetica"/>
+          <w:color w:val="181A1B"/>
+          <w:sz w:val="21"/>
+          <w:szCs w:val="21"/>
+          <w:lang w:val="en-GB"/>
+        </w:rPr>
+        <w:t>keycard</w:t>
+      </w:r>
+      <w:proofErr w:type="spellEnd"/>
+      <w:r>
+        <w:rPr>
+          <w:rFonts w:ascii="Helvetica" w:eastAsia="Times New Roman" w:hAnsi="Helvetica" w:cs="Helvetica"/>
+          <w:color w:val="181A1B"/>
+          <w:sz w:val="21"/>
+          <w:szCs w:val="21"/>
+          <w:lang w:val="en-GB"/>
+        </w:rPr>
+        <w:t xml:space="preserve"> to unlock the door.</w:t>
       </w:r>
     </w:p>
     <w:p>
@@ -12504,7 +13033,29 @@
           <w:szCs w:val="21"/>
           <w:lang w:val="en-GB"/>
         </w:rPr>
-        <w:t> "Prosciutto e Melone" (trash can)</w:t>
+        <w:t xml:space="preserve"> "Prosciutto e </w:t>
+      </w:r>
+      <w:proofErr w:type="spellStart"/>
+      <w:r>
+        <w:rPr>
+          <w:rFonts w:ascii="Helvetica" w:eastAsia="Times New Roman" w:hAnsi="Helvetica" w:cs="Helvetica"/>
+          <w:color w:val="181A1B"/>
+          <w:sz w:val="21"/>
+          <w:szCs w:val="21"/>
+          <w:lang w:val="en-GB"/>
+        </w:rPr>
+        <w:t>Melone</w:t>
+      </w:r>
+      <w:proofErr w:type="spellEnd"/>
+      <w:r>
+        <w:rPr>
+          <w:rFonts w:ascii="Helvetica" w:eastAsia="Times New Roman" w:hAnsi="Helvetica" w:cs="Helvetica"/>
+          <w:color w:val="181A1B"/>
+          <w:sz w:val="21"/>
+          <w:szCs w:val="21"/>
+          <w:lang w:val="en-GB"/>
+        </w:rPr>
+        <w:t>" (trash can)</w:t>
       </w:r>
     </w:p>
     <w:p>
@@ -15055,7 +15606,29 @@
           <w:szCs w:val="21"/>
           <w:lang w:val="en-GB"/>
         </w:rPr>
-        <w:t> "Fancy Fruit Jello" (chair)</w:t>
+        <w:t xml:space="preserve"> "Fancy Fruit </w:t>
+      </w:r>
+      <w:proofErr w:type="spellStart"/>
+      <w:r>
+        <w:rPr>
+          <w:rFonts w:ascii="Helvetica" w:eastAsia="Times New Roman" w:hAnsi="Helvetica" w:cs="Helvetica"/>
+          <w:color w:val="181A1B"/>
+          <w:sz w:val="21"/>
+          <w:szCs w:val="21"/>
+          <w:lang w:val="en-GB"/>
+        </w:rPr>
+        <w:t>Jello</w:t>
+      </w:r>
+      <w:proofErr w:type="spellEnd"/>
+      <w:r>
+        <w:rPr>
+          <w:rFonts w:ascii="Helvetica" w:eastAsia="Times New Roman" w:hAnsi="Helvetica" w:cs="Helvetica"/>
+          <w:color w:val="181A1B"/>
+          <w:sz w:val="21"/>
+          <w:szCs w:val="21"/>
+          <w:lang w:val="en-GB"/>
+        </w:rPr>
+        <w:t>" (chair)</w:t>
       </w:r>
       <w:r>
         <w:rPr>
@@ -17215,7 +17788,29 @@
           <w:szCs w:val="21"/>
           <w:lang w:val="en-GB"/>
         </w:rPr>
-        <w:t> "CLN Director Retirement?" (junction box)</w:t>
+        <w:t> "CLN Director Retirement?" (</w:t>
+      </w:r>
+      <w:proofErr w:type="gramStart"/>
+      <w:r>
+        <w:rPr>
+          <w:rFonts w:ascii="Helvetica" w:eastAsia="Times New Roman" w:hAnsi="Helvetica" w:cs="Helvetica"/>
+          <w:color w:val="181A1B"/>
+          <w:sz w:val="21"/>
+          <w:szCs w:val="21"/>
+          <w:lang w:val="en-GB"/>
+        </w:rPr>
+        <w:t>junction</w:t>
+      </w:r>
+      <w:proofErr w:type="gramEnd"/>
+      <w:r>
+        <w:rPr>
+          <w:rFonts w:ascii="Helvetica" w:eastAsia="Times New Roman" w:hAnsi="Helvetica" w:cs="Helvetica"/>
+          <w:color w:val="181A1B"/>
+          <w:sz w:val="21"/>
+          <w:szCs w:val="21"/>
+          <w:lang w:val="en-GB"/>
+        </w:rPr>
+        <w:t xml:space="preserve"> box)</w:t>
       </w:r>
     </w:p>
     <w:p>
@@ -17622,6 +18217,7 @@
         </w:rPr>
         <w:t>☆</w:t>
       </w:r>
+      <w:proofErr w:type="gramStart"/>
       <w:r>
         <w:rPr>
           <w:rFonts w:ascii="Helvetica" w:eastAsia="Times New Roman" w:hAnsi="Helvetica" w:cs="Helvetica"/>
@@ -17644,6 +18240,7 @@
         </w:rPr>
         <w:t>(</w:t>
       </w:r>
+      <w:proofErr w:type="gramEnd"/>
       <w:r>
         <w:rPr>
           <w:rFonts w:ascii="Segoe UI Symbol" w:eastAsia="Times New Roman" w:hAnsi="Segoe UI Symbol" w:cs="Segoe UI Symbol"/>
@@ -17856,7 +18453,29 @@
           <w:szCs w:val="21"/>
           <w:lang w:val="en-GB"/>
         </w:rPr>
-        <w:t> "Anmitsu" (life ring)</w:t>
+        <w:t> "</w:t>
+      </w:r>
+      <w:proofErr w:type="spellStart"/>
+      <w:r>
+        <w:rPr>
+          <w:rFonts w:ascii="Helvetica" w:eastAsia="Times New Roman" w:hAnsi="Helvetica" w:cs="Helvetica"/>
+          <w:color w:val="181A1B"/>
+          <w:sz w:val="21"/>
+          <w:szCs w:val="21"/>
+          <w:lang w:val="en-GB"/>
+        </w:rPr>
+        <w:t>Anmitsu</w:t>
+      </w:r>
+      <w:proofErr w:type="spellEnd"/>
+      <w:r>
+        <w:rPr>
+          <w:rFonts w:ascii="Helvetica" w:eastAsia="Times New Roman" w:hAnsi="Helvetica" w:cs="Helvetica"/>
+          <w:color w:val="181A1B"/>
+          <w:sz w:val="21"/>
+          <w:szCs w:val="21"/>
+          <w:lang w:val="en-GB"/>
+        </w:rPr>
+        <w:t>" (life ring)</w:t>
       </w:r>
       <w:r>
         <w:rPr>
@@ -20590,7 +21209,27 @@
           <w:szCs w:val="21"/>
           <w:lang w:val="en-GB"/>
         </w:rPr>
-        <w:t> "Jeffery Involved in Plan" (automatically obtained)</w:t>
+        <w:t> "Jeffr</w:t>
+      </w:r>
+      <w:r>
+        <w:rPr>
+          <w:rFonts w:ascii="Helvetica" w:eastAsia="Times New Roman" w:hAnsi="Helvetica" w:cs="Helvetica"/>
+          <w:color w:val="181A1B"/>
+          <w:sz w:val="21"/>
+          <w:szCs w:val="21"/>
+          <w:lang w:val="en-GB"/>
+        </w:rPr>
+        <w:t>e</w:t>
+      </w:r>
+      <w:r>
+        <w:rPr>
+          <w:rFonts w:ascii="Helvetica" w:eastAsia="Times New Roman" w:hAnsi="Helvetica" w:cs="Helvetica"/>
+          <w:color w:val="181A1B"/>
+          <w:sz w:val="21"/>
+          <w:szCs w:val="21"/>
+          <w:lang w:val="en-GB"/>
+        </w:rPr>
+        <w:t>y Involved in Plan" (automatically obtained)</w:t>
       </w:r>
       <w:r>
         <w:rPr>
@@ -20738,7 +21377,51 @@
           <w:szCs w:val="21"/>
           <w:lang w:val="en-GB"/>
         </w:rPr>
-        <w:t> "Tricolor Dango" (third shelf of bookshelf)</w:t>
+        <w:t> "</w:t>
+      </w:r>
+      <w:proofErr w:type="spellStart"/>
+      <w:r>
+        <w:rPr>
+          <w:rFonts w:ascii="Helvetica" w:eastAsia="Times New Roman" w:hAnsi="Helvetica" w:cs="Helvetica"/>
+          <w:color w:val="181A1B"/>
+          <w:sz w:val="21"/>
+          <w:szCs w:val="21"/>
+          <w:lang w:val="en-GB"/>
+        </w:rPr>
+        <w:t>Tricolor</w:t>
+      </w:r>
+      <w:proofErr w:type="spellEnd"/>
+      <w:r>
+        <w:rPr>
+          <w:rFonts w:ascii="Helvetica" w:eastAsia="Times New Roman" w:hAnsi="Helvetica" w:cs="Helvetica"/>
+          <w:color w:val="181A1B"/>
+          <w:sz w:val="21"/>
+          <w:szCs w:val="21"/>
+          <w:lang w:val="en-GB"/>
+        </w:rPr>
+        <w:t xml:space="preserve"> </w:t>
+      </w:r>
+      <w:proofErr w:type="spellStart"/>
+      <w:r>
+        <w:rPr>
+          <w:rFonts w:ascii="Helvetica" w:eastAsia="Times New Roman" w:hAnsi="Helvetica" w:cs="Helvetica"/>
+          <w:color w:val="181A1B"/>
+          <w:sz w:val="21"/>
+          <w:szCs w:val="21"/>
+          <w:lang w:val="en-GB"/>
+        </w:rPr>
+        <w:t>Dango</w:t>
+      </w:r>
+      <w:proofErr w:type="spellEnd"/>
+      <w:r>
+        <w:rPr>
+          <w:rFonts w:ascii="Helvetica" w:eastAsia="Times New Roman" w:hAnsi="Helvetica" w:cs="Helvetica"/>
+          <w:color w:val="181A1B"/>
+          <w:sz w:val="21"/>
+          <w:szCs w:val="21"/>
+          <w:lang w:val="en-GB"/>
+        </w:rPr>
+        <w:t>" (third shelf of bookshelf)</w:t>
       </w:r>
     </w:p>
     <w:p>
@@ -21206,7 +21889,29 @@
           <w:lang w:val="en-GB"/>
         </w:rPr>
         <w:br/>
-        <w:t>When all three torn notes have been obtained, they combine together to make a "Full Note" which reads "4→3".</w:t>
+        <w:t xml:space="preserve">When all three torn notes have been obtained, they </w:t>
+      </w:r>
+      <w:proofErr w:type="gramStart"/>
+      <w:r>
+        <w:rPr>
+          <w:rFonts w:ascii="Helvetica" w:eastAsia="Times New Roman" w:hAnsi="Helvetica" w:cs="Helvetica"/>
+          <w:color w:val="181A1B"/>
+          <w:sz w:val="21"/>
+          <w:szCs w:val="21"/>
+          <w:lang w:val="en-GB"/>
+        </w:rPr>
+        <w:t>combine together</w:t>
+      </w:r>
+      <w:proofErr w:type="gramEnd"/>
+      <w:r>
+        <w:rPr>
+          <w:rFonts w:ascii="Helvetica" w:eastAsia="Times New Roman" w:hAnsi="Helvetica" w:cs="Helvetica"/>
+          <w:color w:val="181A1B"/>
+          <w:sz w:val="21"/>
+          <w:szCs w:val="21"/>
+          <w:lang w:val="en-GB"/>
+        </w:rPr>
+        <w:t xml:space="preserve"> to make a "Full Note" which reads "4→3".</w:t>
       </w:r>
     </w:p>
     <w:p>
@@ -22454,29 +23159,89 @@
           <w:lang w:val="en-GB"/>
         </w:rPr>
         <w:br/>
-        <w:t>"Jeffery Involved in Plan"</w:t>
-      </w:r>
-      <w:r>
-        <w:rPr>
-          <w:rFonts w:ascii="Helvetica" w:eastAsia="Times New Roman" w:hAnsi="Helvetica" w:cs="Helvetica"/>
-          <w:color w:val="181A1B"/>
-          <w:sz w:val="21"/>
-          <w:szCs w:val="21"/>
-          <w:lang w:val="en-GB"/>
-        </w:rPr>
-        <w:br/>
-        <w:t>"Jeffery's Family"</w:t>
-      </w:r>
-      <w:r>
-        <w:rPr>
-          <w:rFonts w:ascii="Helvetica" w:eastAsia="Times New Roman" w:hAnsi="Helvetica" w:cs="Helvetica"/>
-          <w:color w:val="181A1B"/>
-          <w:sz w:val="21"/>
-          <w:szCs w:val="21"/>
-          <w:lang w:val="en-GB"/>
-        </w:rPr>
-        <w:br/>
-        <w:t>"Jeffery Miller"</w:t>
+        <w:t>"Jeffr</w:t>
+      </w:r>
+      <w:r>
+        <w:rPr>
+          <w:rFonts w:ascii="Helvetica" w:eastAsia="Times New Roman" w:hAnsi="Helvetica" w:cs="Helvetica"/>
+          <w:color w:val="181A1B"/>
+          <w:sz w:val="21"/>
+          <w:szCs w:val="21"/>
+          <w:lang w:val="en-GB"/>
+        </w:rPr>
+        <w:t>e</w:t>
+      </w:r>
+      <w:r>
+        <w:rPr>
+          <w:rFonts w:ascii="Helvetica" w:eastAsia="Times New Roman" w:hAnsi="Helvetica" w:cs="Helvetica"/>
+          <w:color w:val="181A1B"/>
+          <w:sz w:val="21"/>
+          <w:szCs w:val="21"/>
+          <w:lang w:val="en-GB"/>
+        </w:rPr>
+        <w:t>y Involved in Plan"</w:t>
+      </w:r>
+      <w:r>
+        <w:rPr>
+          <w:rFonts w:ascii="Helvetica" w:eastAsia="Times New Roman" w:hAnsi="Helvetica" w:cs="Helvetica"/>
+          <w:color w:val="181A1B"/>
+          <w:sz w:val="21"/>
+          <w:szCs w:val="21"/>
+          <w:lang w:val="en-GB"/>
+        </w:rPr>
+        <w:br/>
+        <w:t>"Jeffr</w:t>
+      </w:r>
+      <w:r>
+        <w:rPr>
+          <w:rFonts w:ascii="Helvetica" w:eastAsia="Times New Roman" w:hAnsi="Helvetica" w:cs="Helvetica"/>
+          <w:color w:val="181A1B"/>
+          <w:sz w:val="21"/>
+          <w:szCs w:val="21"/>
+          <w:lang w:val="en-GB"/>
+        </w:rPr>
+        <w:t>e</w:t>
+      </w:r>
+      <w:r>
+        <w:rPr>
+          <w:rFonts w:ascii="Helvetica" w:eastAsia="Times New Roman" w:hAnsi="Helvetica" w:cs="Helvetica"/>
+          <w:color w:val="181A1B"/>
+          <w:sz w:val="21"/>
+          <w:szCs w:val="21"/>
+          <w:lang w:val="en-GB"/>
+        </w:rPr>
+        <w:t>y's Family"</w:t>
+      </w:r>
+      <w:r>
+        <w:rPr>
+          <w:rFonts w:ascii="Helvetica" w:eastAsia="Times New Roman" w:hAnsi="Helvetica" w:cs="Helvetica"/>
+          <w:color w:val="181A1B"/>
+          <w:sz w:val="21"/>
+          <w:szCs w:val="21"/>
+          <w:lang w:val="en-GB"/>
+        </w:rPr>
+        <w:br/>
+        <w:t>"Jeffr</w:t>
+      </w:r>
+      <w:r>
+        <w:rPr>
+          <w:rFonts w:ascii="Helvetica" w:eastAsia="Times New Roman" w:hAnsi="Helvetica" w:cs="Helvetica"/>
+          <w:color w:val="181A1B"/>
+          <w:sz w:val="21"/>
+          <w:szCs w:val="21"/>
+          <w:lang w:val="en-GB"/>
+        </w:rPr>
+        <w:t>e</w:t>
+      </w:r>
+      <w:r>
+        <w:rPr>
+          <w:rFonts w:ascii="Helvetica" w:eastAsia="Times New Roman" w:hAnsi="Helvetica" w:cs="Helvetica"/>
+          <w:color w:val="181A1B"/>
+          <w:sz w:val="21"/>
+          <w:szCs w:val="21"/>
+          <w:lang w:val="en-GB"/>
+        </w:rPr>
+        <w:t>y Miller"</w:t>
       </w:r>
     </w:p>
     <w:p/>
@@ -23420,7 +24185,29 @@
           <w:szCs w:val="21"/>
           <w:lang w:val="en-GB"/>
         </w:rPr>
-        <w:t> "Red Dial" (safe - open with the master keycard)</w:t>
+        <w:t xml:space="preserve"> "Red Dial" (safe - open with the master </w:t>
+      </w:r>
+      <w:proofErr w:type="spellStart"/>
+      <w:r>
+        <w:rPr>
+          <w:rFonts w:ascii="Helvetica" w:eastAsia="Times New Roman" w:hAnsi="Helvetica" w:cs="Helvetica"/>
+          <w:color w:val="181A1B"/>
+          <w:sz w:val="21"/>
+          <w:szCs w:val="21"/>
+          <w:lang w:val="en-GB"/>
+        </w:rPr>
+        <w:t>keycard</w:t>
+      </w:r>
+      <w:proofErr w:type="spellEnd"/>
+      <w:r>
+        <w:rPr>
+          <w:rFonts w:ascii="Helvetica" w:eastAsia="Times New Roman" w:hAnsi="Helvetica" w:cs="Helvetica"/>
+          <w:color w:val="181A1B"/>
+          <w:sz w:val="21"/>
+          <w:szCs w:val="21"/>
+          <w:lang w:val="en-GB"/>
+        </w:rPr>
+        <w:t>)</w:t>
       </w:r>
     </w:p>
     <w:p>
@@ -23614,7 +24401,29 @@
           <w:szCs w:val="21"/>
           <w:lang w:val="en-GB"/>
         </w:rPr>
-        <w:t> "Sesame Dango" (top left green drum)</w:t>
+        <w:t xml:space="preserve"> "Sesame </w:t>
+      </w:r>
+      <w:proofErr w:type="spellStart"/>
+      <w:r>
+        <w:rPr>
+          <w:rFonts w:ascii="Helvetica" w:eastAsia="Times New Roman" w:hAnsi="Helvetica" w:cs="Helvetica"/>
+          <w:color w:val="181A1B"/>
+          <w:sz w:val="21"/>
+          <w:szCs w:val="21"/>
+          <w:lang w:val="en-GB"/>
+        </w:rPr>
+        <w:t>Dango</w:t>
+      </w:r>
+      <w:proofErr w:type="spellEnd"/>
+      <w:r>
+        <w:rPr>
+          <w:rFonts w:ascii="Helvetica" w:eastAsia="Times New Roman" w:hAnsi="Helvetica" w:cs="Helvetica"/>
+          <w:color w:val="181A1B"/>
+          <w:sz w:val="21"/>
+          <w:szCs w:val="21"/>
+          <w:lang w:val="en-GB"/>
+        </w:rPr>
+        <w:t>" (top left green drum)</w:t>
       </w:r>
       <w:r>
         <w:rPr>
@@ -24438,7 +25247,29 @@
           <w:lang w:val="en-GB"/>
         </w:rPr>
         <w:br/>
-        <w:t>- Turn each dial so the marks line up to the ones in the center (+100%)</w:t>
+        <w:t xml:space="preserve">- Turn each dial so the marks line up to the ones in the </w:t>
+      </w:r>
+      <w:proofErr w:type="spellStart"/>
+      <w:r>
+        <w:rPr>
+          <w:rFonts w:ascii="Helvetica" w:eastAsia="Times New Roman" w:hAnsi="Helvetica" w:cs="Helvetica"/>
+          <w:color w:val="181A1B"/>
+          <w:sz w:val="21"/>
+          <w:szCs w:val="21"/>
+          <w:lang w:val="en-GB"/>
+        </w:rPr>
+        <w:t>center</w:t>
+      </w:r>
+      <w:proofErr w:type="spellEnd"/>
+      <w:r>
+        <w:rPr>
+          <w:rFonts w:ascii="Helvetica" w:eastAsia="Times New Roman" w:hAnsi="Helvetica" w:cs="Helvetica"/>
+          <w:color w:val="181A1B"/>
+          <w:sz w:val="21"/>
+          <w:szCs w:val="21"/>
+          <w:lang w:val="en-GB"/>
+        </w:rPr>
+        <w:t xml:space="preserve"> (+100%)</w:t>
       </w:r>
       <w:r>
         <w:rPr>
@@ -24963,7 +25794,29 @@
           <w:szCs w:val="21"/>
           <w:lang w:val="en-GB"/>
         </w:rPr>
-        <w:t>You will retain all of your tools and EXP from any previous rounds, making the second round much quicker to complete. Below is a guide on how to obtain the true ending. A guide to the conditions for all the possible endings is given at the end of this section.</w:t>
+        <w:t xml:space="preserve">You will retain </w:t>
+      </w:r>
+      <w:proofErr w:type="gramStart"/>
+      <w:r>
+        <w:rPr>
+          <w:rFonts w:ascii="Helvetica" w:eastAsia="Times New Roman" w:hAnsi="Helvetica" w:cs="Helvetica"/>
+          <w:color w:val="181A1B"/>
+          <w:sz w:val="21"/>
+          <w:szCs w:val="21"/>
+          <w:lang w:val="en-GB"/>
+        </w:rPr>
+        <w:t>all of</w:t>
+      </w:r>
+      <w:proofErr w:type="gramEnd"/>
+      <w:r>
+        <w:rPr>
+          <w:rFonts w:ascii="Helvetica" w:eastAsia="Times New Roman" w:hAnsi="Helvetica" w:cs="Helvetica"/>
+          <w:color w:val="181A1B"/>
+          <w:sz w:val="21"/>
+          <w:szCs w:val="21"/>
+          <w:lang w:val="en-GB"/>
+        </w:rPr>
+        <w:t xml:space="preserve"> your tools and EXP from any previous rounds, making the second round much quicker to complete. Below is a guide on how to obtain the true ending. A guide to the conditions for all the possible endings is given at the end of this section.</w:t>
       </w:r>
     </w:p>
     <w:p>
@@ -25939,7 +26792,29 @@
           <w:szCs w:val="21"/>
           <w:lang w:val="en-GB"/>
         </w:rPr>
-        <w:t>"Part 1 of ?" (third drawer of the cabinet)</w:t>
+        <w:t>"Part 1 of ?" (</w:t>
+      </w:r>
+      <w:proofErr w:type="gramStart"/>
+      <w:r>
+        <w:rPr>
+          <w:rFonts w:ascii="Helvetica" w:eastAsia="Times New Roman" w:hAnsi="Helvetica" w:cs="Helvetica"/>
+          <w:color w:val="181A1B"/>
+          <w:sz w:val="21"/>
+          <w:szCs w:val="21"/>
+          <w:lang w:val="en-GB"/>
+        </w:rPr>
+        <w:t>third</w:t>
+      </w:r>
+      <w:proofErr w:type="gramEnd"/>
+      <w:r>
+        <w:rPr>
+          <w:rFonts w:ascii="Helvetica" w:eastAsia="Times New Roman" w:hAnsi="Helvetica" w:cs="Helvetica"/>
+          <w:color w:val="181A1B"/>
+          <w:sz w:val="21"/>
+          <w:szCs w:val="21"/>
+          <w:lang w:val="en-GB"/>
+        </w:rPr>
+        <w:t xml:space="preserve"> drawer of the cabinet)</w:t>
       </w:r>
       <w:r>
         <w:rPr>
@@ -26501,7 +27376,19 @@
           <w:shd w:val="clear" w:color="auto" w:fill="DDDDDD"/>
           <w:lang w:val="en-GB"/>
         </w:rPr>
-        <w:t>?341?</w:t>
+        <w:t>?</w:t>
+      </w:r>
+      <w:proofErr w:type="gramStart"/>
+      <w:r>
+        <w:rPr>
+          <w:rFonts w:ascii="Helvetica" w:eastAsia="Times New Roman" w:hAnsi="Helvetica" w:cs="Helvetica"/>
+          <w:color w:val="181A1B"/>
+          <w:sz w:val="21"/>
+          <w:szCs w:val="21"/>
+          <w:shd w:val="clear" w:color="auto" w:fill="DDDDDD"/>
+          <w:lang w:val="en-GB"/>
+        </w:rPr>
+        <w:t>341?</w:t>
       </w:r>
       <w:r>
         <w:rPr>
@@ -26514,6 +27401,7 @@
         </w:rPr>
         <w:t>」</w:t>
       </w:r>
+      <w:proofErr w:type="gramEnd"/>
       <w:r>
         <w:rPr>
           <w:rFonts w:ascii="Helvetica" w:eastAsia="Times New Roman" w:hAnsi="Helvetica" w:cs="Helvetica"/>
@@ -26958,7 +27846,51 @@
           <w:szCs w:val="21"/>
           <w:lang w:val="en-GB"/>
         </w:rPr>
-        <w:t>"Part 2 of ?" (trash can)</w:t>
+        <w:t xml:space="preserve">"Part 2 </w:t>
+      </w:r>
+      <w:proofErr w:type="gramStart"/>
+      <w:r>
+        <w:rPr>
+          <w:rFonts w:ascii="Helvetica" w:eastAsia="Times New Roman" w:hAnsi="Helvetica" w:cs="Helvetica"/>
+          <w:color w:val="181A1B"/>
+          <w:sz w:val="21"/>
+          <w:szCs w:val="21"/>
+          <w:lang w:val="en-GB"/>
+        </w:rPr>
+        <w:t>of ?</w:t>
+      </w:r>
+      <w:proofErr w:type="gramEnd"/>
+      <w:r>
+        <w:rPr>
+          <w:rFonts w:ascii="Helvetica" w:eastAsia="Times New Roman" w:hAnsi="Helvetica" w:cs="Helvetica"/>
+          <w:color w:val="181A1B"/>
+          <w:sz w:val="21"/>
+          <w:szCs w:val="21"/>
+          <w:lang w:val="en-GB"/>
+        </w:rPr>
+        <w:t>" (</w:t>
+      </w:r>
+      <w:proofErr w:type="gramStart"/>
+      <w:r>
+        <w:rPr>
+          <w:rFonts w:ascii="Helvetica" w:eastAsia="Times New Roman" w:hAnsi="Helvetica" w:cs="Helvetica"/>
+          <w:color w:val="181A1B"/>
+          <w:sz w:val="21"/>
+          <w:szCs w:val="21"/>
+          <w:lang w:val="en-GB"/>
+        </w:rPr>
+        <w:t>trash</w:t>
+      </w:r>
+      <w:proofErr w:type="gramEnd"/>
+      <w:r>
+        <w:rPr>
+          <w:rFonts w:ascii="Helvetica" w:eastAsia="Times New Roman" w:hAnsi="Helvetica" w:cs="Helvetica"/>
+          <w:color w:val="181A1B"/>
+          <w:sz w:val="21"/>
+          <w:szCs w:val="21"/>
+          <w:lang w:val="en-GB"/>
+        </w:rPr>
+        <w:t xml:space="preserve"> can)</w:t>
       </w:r>
       <w:r>
         <w:rPr>
@@ -27552,7 +28484,19 @@
           <w:shd w:val="clear" w:color="auto" w:fill="DDDDDD"/>
           <w:lang w:val="en-GB"/>
         </w:rPr>
-        <w:t>5?39?</w:t>
+        <w:t>5?</w:t>
+      </w:r>
+      <w:proofErr w:type="gramStart"/>
+      <w:r>
+        <w:rPr>
+          <w:rFonts w:ascii="Helvetica" w:eastAsia="Times New Roman" w:hAnsi="Helvetica" w:cs="Helvetica"/>
+          <w:color w:val="181A1B"/>
+          <w:sz w:val="21"/>
+          <w:szCs w:val="21"/>
+          <w:shd w:val="clear" w:color="auto" w:fill="DDDDDD"/>
+          <w:lang w:val="en-GB"/>
+        </w:rPr>
+        <w:t>39?</w:t>
       </w:r>
       <w:r>
         <w:rPr>
@@ -27565,6 +28509,7 @@
         </w:rPr>
         <w:t>」</w:t>
       </w:r>
+      <w:proofErr w:type="gramEnd"/>
       <w:r>
         <w:rPr>
           <w:rFonts w:ascii="Helvetica" w:eastAsia="Times New Roman" w:hAnsi="Helvetica" w:cs="Helvetica"/>
@@ -27897,7 +28842,51 @@
           <w:szCs w:val="21"/>
           <w:lang w:val="en-GB"/>
         </w:rPr>
-        <w:t>"Part 3 of ?" (top right drawer)</w:t>
+        <w:t xml:space="preserve">"Part 3 </w:t>
+      </w:r>
+      <w:proofErr w:type="gramStart"/>
+      <w:r>
+        <w:rPr>
+          <w:rFonts w:ascii="Helvetica" w:eastAsia="Times New Roman" w:hAnsi="Helvetica" w:cs="Helvetica"/>
+          <w:color w:val="181A1B"/>
+          <w:sz w:val="21"/>
+          <w:szCs w:val="21"/>
+          <w:lang w:val="en-GB"/>
+        </w:rPr>
+        <w:t>of ?</w:t>
+      </w:r>
+      <w:proofErr w:type="gramEnd"/>
+      <w:r>
+        <w:rPr>
+          <w:rFonts w:ascii="Helvetica" w:eastAsia="Times New Roman" w:hAnsi="Helvetica" w:cs="Helvetica"/>
+          <w:color w:val="181A1B"/>
+          <w:sz w:val="21"/>
+          <w:szCs w:val="21"/>
+          <w:lang w:val="en-GB"/>
+        </w:rPr>
+        <w:t>" (</w:t>
+      </w:r>
+      <w:proofErr w:type="gramStart"/>
+      <w:r>
+        <w:rPr>
+          <w:rFonts w:ascii="Helvetica" w:eastAsia="Times New Roman" w:hAnsi="Helvetica" w:cs="Helvetica"/>
+          <w:color w:val="181A1B"/>
+          <w:sz w:val="21"/>
+          <w:szCs w:val="21"/>
+          <w:lang w:val="en-GB"/>
+        </w:rPr>
+        <w:t>top</w:t>
+      </w:r>
+      <w:proofErr w:type="gramEnd"/>
+      <w:r>
+        <w:rPr>
+          <w:rFonts w:ascii="Helvetica" w:eastAsia="Times New Roman" w:hAnsi="Helvetica" w:cs="Helvetica"/>
+          <w:color w:val="181A1B"/>
+          <w:sz w:val="21"/>
+          <w:szCs w:val="21"/>
+          <w:lang w:val="en-GB"/>
+        </w:rPr>
+        <w:t xml:space="preserve"> right drawer)</w:t>
       </w:r>
       <w:r>
         <w:rPr>
@@ -27950,15 +28939,27 @@
           <w:lang w:val="en-GB"/>
         </w:rPr>
       </w:pPr>
-      <w:r>
-        <w:rPr>
-          <w:rFonts w:ascii="Helvetica" w:eastAsia="Times New Roman" w:hAnsi="Helvetica" w:cs="Helvetica"/>
-          <w:color w:val="181A1B"/>
-          <w:sz w:val="21"/>
-          <w:szCs w:val="21"/>
-          <w:lang w:val="en-GB"/>
-        </w:rPr>
-        <w:t>Watari will report about an unusual signal coming from the ship during the second time limit.</w:t>
+      <w:proofErr w:type="spellStart"/>
+      <w:r>
+        <w:rPr>
+          <w:rFonts w:ascii="Helvetica" w:eastAsia="Times New Roman" w:hAnsi="Helvetica" w:cs="Helvetica"/>
+          <w:color w:val="181A1B"/>
+          <w:sz w:val="21"/>
+          <w:szCs w:val="21"/>
+          <w:lang w:val="en-GB"/>
+        </w:rPr>
+        <w:t>Watari</w:t>
+      </w:r>
+      <w:proofErr w:type="spellEnd"/>
+      <w:r>
+        <w:rPr>
+          <w:rFonts w:ascii="Helvetica" w:eastAsia="Times New Roman" w:hAnsi="Helvetica" w:cs="Helvetica"/>
+          <w:color w:val="181A1B"/>
+          <w:sz w:val="21"/>
+          <w:szCs w:val="21"/>
+          <w:lang w:val="en-GB"/>
+        </w:rPr>
+        <w:t xml:space="preserve"> will report about an unusual signal coming from the ship after the Deduction Mode on the Bridge.</w:t>
       </w:r>
       <w:r>
         <w:rPr>
@@ -28003,89 +29004,84 @@
       </w:r>
       <w:r>
         <w:rPr>
-          <w:rFonts w:ascii="Helvetica" w:eastAsia="Times New Roman" w:hAnsi="Helvetica" w:cs="Helvetica"/>
-          <w:b/>
-          <w:bCs/>
-          <w:color w:val="181A1B"/>
-          <w:sz w:val="21"/>
-          <w:szCs w:val="21"/>
-          <w:lang w:val="en-GB"/>
+          <w:rStyle w:val="Strong"/>
+          <w:rFonts w:ascii="Helvetica" w:hAnsi="Helvetica" w:cs="Helvetica"/>
+          <w:color w:val="181A1B"/>
+          <w:sz w:val="21"/>
+          <w:szCs w:val="21"/>
+          <w:shd w:val="clear" w:color="auto" w:fill="FFFFFF"/>
         </w:rPr>
         <w:t>Recipe:</w:t>
       </w:r>
       <w:r>
         <w:rPr>
-          <w:rFonts w:ascii="Helvetica" w:eastAsia="Times New Roman" w:hAnsi="Helvetica" w:cs="Helvetica"/>
-          <w:color w:val="181A1B"/>
-          <w:sz w:val="21"/>
-          <w:szCs w:val="21"/>
-          <w:lang w:val="en-GB"/>
-        </w:rPr>
-        <w:t> "Ogura Crepe"</w:t>
-      </w:r>
-      <w:r>
-        <w:rPr>
-          <w:rFonts w:ascii="Helvetica" w:eastAsia="Times New Roman" w:hAnsi="Helvetica" w:cs="Helvetica"/>
-          <w:color w:val="181A1B"/>
-          <w:sz w:val="21"/>
-          <w:szCs w:val="21"/>
-          <w:lang w:val="en-GB"/>
-        </w:rPr>
-        <w:br/>
-      </w:r>
-      <w:r>
-        <w:rPr>
-          <w:rFonts w:ascii="Helvetica" w:eastAsia="Times New Roman" w:hAnsi="Helvetica" w:cs="Helvetica"/>
-          <w:b/>
-          <w:bCs/>
-          <w:color w:val="181A1B"/>
-          <w:sz w:val="21"/>
-          <w:szCs w:val="21"/>
-          <w:lang w:val="en-GB"/>
+          <w:rFonts w:ascii="Helvetica" w:hAnsi="Helvetica" w:cs="Helvetica"/>
+          <w:color w:val="181A1B"/>
+          <w:sz w:val="21"/>
+          <w:szCs w:val="21"/>
+          <w:shd w:val="clear" w:color="auto" w:fill="FFFFFF"/>
+        </w:rPr>
+        <w:t> "Ogura Crepe" (bottom left drawer)</w:t>
+      </w:r>
+      <w:r>
+        <w:rPr>
+          <w:rFonts w:ascii="Helvetica" w:hAnsi="Helvetica" w:cs="Helvetica"/>
+          <w:color w:val="181A1B"/>
+          <w:sz w:val="21"/>
+          <w:szCs w:val="21"/>
+        </w:rPr>
+        <w:br/>
+      </w:r>
+      <w:r>
+        <w:rPr>
+          <w:rStyle w:val="Strong"/>
+          <w:rFonts w:ascii="Helvetica" w:hAnsi="Helvetica" w:cs="Helvetica"/>
+          <w:color w:val="181A1B"/>
+          <w:sz w:val="21"/>
+          <w:szCs w:val="21"/>
+          <w:shd w:val="clear" w:color="auto" w:fill="FFFFFF"/>
         </w:rPr>
         <w:t>Recipe: </w:t>
       </w:r>
       <w:r>
         <w:rPr>
-          <w:rFonts w:ascii="Helvetica" w:eastAsia="Times New Roman" w:hAnsi="Helvetica" w:cs="Helvetica"/>
-          <w:color w:val="181A1B"/>
-          <w:sz w:val="21"/>
-          <w:szCs w:val="21"/>
-          <w:lang w:val="en-GB"/>
-        </w:rPr>
-        <w:t>"Chocolate Truffle"</w:t>
-      </w:r>
-      <w:r>
-        <w:rPr>
-          <w:rFonts w:ascii="Helvetica" w:eastAsia="Times New Roman" w:hAnsi="Helvetica" w:cs="Helvetica"/>
-          <w:color w:val="181A1B"/>
-          <w:sz w:val="21"/>
-          <w:szCs w:val="21"/>
-          <w:lang w:val="en-GB"/>
-        </w:rPr>
-        <w:br/>
-      </w:r>
-      <w:r>
-        <w:rPr>
-          <w:rFonts w:ascii="Helvetica" w:eastAsia="Times New Roman" w:hAnsi="Helvetica" w:cs="Helvetica"/>
-          <w:b/>
-          <w:bCs/>
-          <w:color w:val="181A1B"/>
-          <w:sz w:val="21"/>
-          <w:szCs w:val="21"/>
-          <w:lang w:val="en-GB"/>
+          <w:rFonts w:ascii="Helvetica" w:hAnsi="Helvetica" w:cs="Helvetica"/>
+          <w:color w:val="181A1B"/>
+          <w:sz w:val="21"/>
+          <w:szCs w:val="21"/>
+          <w:shd w:val="clear" w:color="auto" w:fill="FFFFFF"/>
+        </w:rPr>
+        <w:t>"Chocolate Truffle" (right drawer)</w:t>
+      </w:r>
+      <w:r>
+        <w:rPr>
+          <w:rFonts w:ascii="Helvetica" w:hAnsi="Helvetica" w:cs="Helvetica"/>
+          <w:color w:val="181A1B"/>
+          <w:sz w:val="21"/>
+          <w:szCs w:val="21"/>
+        </w:rPr>
+        <w:br/>
+      </w:r>
+      <w:r>
+        <w:rPr>
+          <w:rStyle w:val="Strong"/>
+          <w:rFonts w:ascii="Helvetica" w:hAnsi="Helvetica" w:cs="Helvetica"/>
+          <w:color w:val="181A1B"/>
+          <w:sz w:val="21"/>
+          <w:szCs w:val="21"/>
+          <w:shd w:val="clear" w:color="auto" w:fill="FFFFFF"/>
         </w:rPr>
         <w:t>Recipe: </w:t>
       </w:r>
       <w:r>
         <w:rPr>
-          <w:rFonts w:ascii="Helvetica" w:eastAsia="Times New Roman" w:hAnsi="Helvetica" w:cs="Helvetica"/>
-          <w:color w:val="181A1B"/>
-          <w:sz w:val="21"/>
-          <w:szCs w:val="21"/>
-          <w:lang w:val="en-GB"/>
-        </w:rPr>
-        <w:t>"Yokan"</w:t>
+          <w:rFonts w:ascii="Helvetica" w:hAnsi="Helvetica" w:cs="Helvetica"/>
+          <w:color w:val="181A1B"/>
+          <w:sz w:val="21"/>
+          <w:szCs w:val="21"/>
+          <w:shd w:val="clear" w:color="auto" w:fill="FFFFFF"/>
+        </w:rPr>
+        <w:t>"Yokan" (chair)</w:t>
       </w:r>
     </w:p>
     <w:p>
@@ -28207,7 +29203,29 @@
           <w:szCs w:val="21"/>
           <w:lang w:val="en-GB"/>
         </w:rPr>
-        <w:t>Below are the conditions for obtaining all of the endings. Spoiler warning ahead.</w:t>
+        <w:t xml:space="preserve">Below are the conditions for obtaining </w:t>
+      </w:r>
+      <w:proofErr w:type="gramStart"/>
+      <w:r>
+        <w:rPr>
+          <w:rFonts w:ascii="Helvetica" w:eastAsia="Times New Roman" w:hAnsi="Helvetica" w:cs="Helvetica"/>
+          <w:color w:val="181A1B"/>
+          <w:sz w:val="21"/>
+          <w:szCs w:val="21"/>
+          <w:lang w:val="en-GB"/>
+        </w:rPr>
+        <w:t>all of</w:t>
+      </w:r>
+      <w:proofErr w:type="gramEnd"/>
+      <w:r>
+        <w:rPr>
+          <w:rFonts w:ascii="Helvetica" w:eastAsia="Times New Roman" w:hAnsi="Helvetica" w:cs="Helvetica"/>
+          <w:color w:val="181A1B"/>
+          <w:sz w:val="21"/>
+          <w:szCs w:val="21"/>
+          <w:lang w:val="en-GB"/>
+        </w:rPr>
+        <w:t xml:space="preserve"> the endings. Spoiler warning ahead.</w:t>
       </w:r>
     </w:p>
     <w:tbl>
@@ -30718,7 +31736,29 @@
                 <w:lang w:val="en-GB"/>
               </w:rPr>
               <w:br/>
-              <w:t>The Housekeeper vanishes without a trace. The Granada case comes to a close without the truth ever coming to light...</w:t>
+              <w:t xml:space="preserve">The Housekeeper vanishes without a trace. The Granada case </w:t>
+            </w:r>
+            <w:proofErr w:type="gramStart"/>
+            <w:r>
+              <w:rPr>
+                <w:rFonts w:ascii="Helvetica" w:eastAsia="Times New Roman" w:hAnsi="Helvetica" w:cs="Helvetica"/>
+                <w:color w:val="0B0C0E"/>
+                <w:sz w:val="21"/>
+                <w:szCs w:val="21"/>
+                <w:lang w:val="en-GB"/>
+              </w:rPr>
+              <w:t>comes to a close</w:t>
+            </w:r>
+            <w:proofErr w:type="gramEnd"/>
+            <w:r>
+              <w:rPr>
+                <w:rFonts w:ascii="Helvetica" w:eastAsia="Times New Roman" w:hAnsi="Helvetica" w:cs="Helvetica"/>
+                <w:color w:val="0B0C0E"/>
+                <w:sz w:val="21"/>
+                <w:szCs w:val="21"/>
+                <w:lang w:val="en-GB"/>
+              </w:rPr>
+              <w:t xml:space="preserve"> without the truth ever coming to light...</w:t>
             </w:r>
           </w:p>
         </w:tc>
@@ -33633,6 +34673,7 @@
                 <w:lang w:val="en-GB"/>
               </w:rPr>
             </w:pPr>
+            <w:proofErr w:type="spellStart"/>
             <w:r>
               <w:rPr>
                 <w:rFonts w:ascii="Helvetica" w:eastAsia="Times New Roman" w:hAnsi="Helvetica" w:cs="Helvetica"/>
@@ -33641,8 +34682,31 @@
                 <w:szCs w:val="21"/>
                 <w:lang w:val="en-GB"/>
               </w:rPr>
-              <w:t>Mitarashi Dango</w:t>
+              <w:t>Mitarashi</w:t>
             </w:r>
+            <w:proofErr w:type="spellEnd"/>
+            <w:r>
+              <w:rPr>
+                <w:rFonts w:ascii="Helvetica" w:eastAsia="Times New Roman" w:hAnsi="Helvetica" w:cs="Helvetica"/>
+                <w:color w:val="0B0C0E"/>
+                <w:sz w:val="21"/>
+                <w:szCs w:val="21"/>
+                <w:lang w:val="en-GB"/>
+              </w:rPr>
+              <w:t xml:space="preserve"> </w:t>
+            </w:r>
+            <w:proofErr w:type="spellStart"/>
+            <w:r>
+              <w:rPr>
+                <w:rFonts w:ascii="Helvetica" w:eastAsia="Times New Roman" w:hAnsi="Helvetica" w:cs="Helvetica"/>
+                <w:color w:val="0B0C0E"/>
+                <w:sz w:val="21"/>
+                <w:szCs w:val="21"/>
+                <w:lang w:val="en-GB"/>
+              </w:rPr>
+              <w:t>Dango</w:t>
+            </w:r>
+            <w:proofErr w:type="spellEnd"/>
           </w:p>
         </w:tc>
         <w:tc>
@@ -33761,6 +34825,7 @@
                 <w:lang w:val="en-GB"/>
               </w:rPr>
             </w:pPr>
+            <w:proofErr w:type="spellStart"/>
             <w:r>
               <w:rPr>
                 <w:rFonts w:ascii="Helvetica" w:eastAsia="Times New Roman" w:hAnsi="Helvetica" w:cs="Helvetica"/>
@@ -33769,8 +34834,31 @@
                 <w:szCs w:val="21"/>
                 <w:lang w:val="en-GB"/>
               </w:rPr>
-              <w:t>Anko Dango</w:t>
+              <w:t>Anko</w:t>
             </w:r>
+            <w:proofErr w:type="spellEnd"/>
+            <w:r>
+              <w:rPr>
+                <w:rFonts w:ascii="Helvetica" w:eastAsia="Times New Roman" w:hAnsi="Helvetica" w:cs="Helvetica"/>
+                <w:color w:val="0B0C0E"/>
+                <w:sz w:val="21"/>
+                <w:szCs w:val="21"/>
+                <w:lang w:val="en-GB"/>
+              </w:rPr>
+              <w:t xml:space="preserve"> </w:t>
+            </w:r>
+            <w:proofErr w:type="spellStart"/>
+            <w:r>
+              <w:rPr>
+                <w:rFonts w:ascii="Helvetica" w:eastAsia="Times New Roman" w:hAnsi="Helvetica" w:cs="Helvetica"/>
+                <w:color w:val="0B0C0E"/>
+                <w:sz w:val="21"/>
+                <w:szCs w:val="21"/>
+                <w:lang w:val="en-GB"/>
+              </w:rPr>
+              <w:t>Dango</w:t>
+            </w:r>
+            <w:proofErr w:type="spellEnd"/>
           </w:p>
         </w:tc>
         <w:tc>
@@ -33890,6 +34978,7 @@
                 <w:lang w:val="en-GB"/>
               </w:rPr>
             </w:pPr>
+            <w:proofErr w:type="spellStart"/>
             <w:r>
               <w:rPr>
                 <w:rFonts w:ascii="Helvetica" w:eastAsia="Times New Roman" w:hAnsi="Helvetica" w:cs="Helvetica"/>
@@ -33898,8 +34987,31 @@
                 <w:szCs w:val="21"/>
                 <w:lang w:val="en-GB"/>
               </w:rPr>
-              <w:t>Uguisu-An Dango</w:t>
+              <w:t>Uguisu</w:t>
             </w:r>
+            <w:proofErr w:type="spellEnd"/>
+            <w:r>
+              <w:rPr>
+                <w:rFonts w:ascii="Helvetica" w:eastAsia="Times New Roman" w:hAnsi="Helvetica" w:cs="Helvetica"/>
+                <w:color w:val="0B0C0E"/>
+                <w:sz w:val="21"/>
+                <w:szCs w:val="21"/>
+                <w:lang w:val="en-GB"/>
+              </w:rPr>
+              <w:t xml:space="preserve">-An </w:t>
+            </w:r>
+            <w:proofErr w:type="spellStart"/>
+            <w:r>
+              <w:rPr>
+                <w:rFonts w:ascii="Helvetica" w:eastAsia="Times New Roman" w:hAnsi="Helvetica" w:cs="Helvetica"/>
+                <w:color w:val="0B0C0E"/>
+                <w:sz w:val="21"/>
+                <w:szCs w:val="21"/>
+                <w:lang w:val="en-GB"/>
+              </w:rPr>
+              <w:t>Dango</w:t>
+            </w:r>
+            <w:proofErr w:type="spellEnd"/>
           </w:p>
         </w:tc>
         <w:tc>
@@ -34018,6 +35130,7 @@
                 <w:lang w:val="en-GB"/>
               </w:rPr>
             </w:pPr>
+            <w:proofErr w:type="spellStart"/>
             <w:r>
               <w:rPr>
                 <w:rFonts w:ascii="Helvetica" w:eastAsia="Times New Roman" w:hAnsi="Helvetica" w:cs="Helvetica"/>
@@ -34026,8 +35139,31 @@
                 <w:szCs w:val="21"/>
                 <w:lang w:val="en-GB"/>
               </w:rPr>
-              <w:t>Tricolor Dango</w:t>
+              <w:t>Tricolor</w:t>
             </w:r>
+            <w:proofErr w:type="spellEnd"/>
+            <w:r>
+              <w:rPr>
+                <w:rFonts w:ascii="Helvetica" w:eastAsia="Times New Roman" w:hAnsi="Helvetica" w:cs="Helvetica"/>
+                <w:color w:val="0B0C0E"/>
+                <w:sz w:val="21"/>
+                <w:szCs w:val="21"/>
+                <w:lang w:val="en-GB"/>
+              </w:rPr>
+              <w:t xml:space="preserve"> </w:t>
+            </w:r>
+            <w:proofErr w:type="spellStart"/>
+            <w:r>
+              <w:rPr>
+                <w:rFonts w:ascii="Helvetica" w:eastAsia="Times New Roman" w:hAnsi="Helvetica" w:cs="Helvetica"/>
+                <w:color w:val="0B0C0E"/>
+                <w:sz w:val="21"/>
+                <w:szCs w:val="21"/>
+                <w:lang w:val="en-GB"/>
+              </w:rPr>
+              <w:t>Dango</w:t>
+            </w:r>
+            <w:proofErr w:type="spellEnd"/>
           </w:p>
         </w:tc>
         <w:tc>
@@ -34154,8 +35290,20 @@
                 <w:szCs w:val="21"/>
                 <w:lang w:val="en-GB"/>
               </w:rPr>
-              <w:t>Sesame Dango</w:t>
+              <w:t xml:space="preserve">Sesame </w:t>
             </w:r>
+            <w:proofErr w:type="spellStart"/>
+            <w:r>
+              <w:rPr>
+                <w:rFonts w:ascii="Helvetica" w:eastAsia="Times New Roman" w:hAnsi="Helvetica" w:cs="Helvetica"/>
+                <w:color w:val="0B0C0E"/>
+                <w:sz w:val="21"/>
+                <w:szCs w:val="21"/>
+                <w:lang w:val="en-GB"/>
+              </w:rPr>
+              <w:t>Dango</w:t>
+            </w:r>
+            <w:proofErr w:type="spellEnd"/>
           </w:p>
         </w:tc>
         <w:tc>
@@ -37239,6 +38387,7 @@
                 <w:lang w:val="en-GB"/>
               </w:rPr>
             </w:pPr>
+            <w:proofErr w:type="spellStart"/>
             <w:r>
               <w:rPr>
                 <w:rFonts w:ascii="Helvetica" w:eastAsia="Times New Roman" w:hAnsi="Helvetica" w:cs="Helvetica"/>
@@ -37249,6 +38398,7 @@
               </w:rPr>
               <w:t>Ohagi</w:t>
             </w:r>
+            <w:proofErr w:type="spellEnd"/>
           </w:p>
         </w:tc>
         <w:tc>
@@ -37503,8 +38653,20 @@
                 <w:szCs w:val="21"/>
                 <w:lang w:val="en-GB"/>
               </w:rPr>
-              <w:t>Prosciutto e Melone</w:t>
+              <w:t xml:space="preserve">Prosciutto e </w:t>
             </w:r>
+            <w:proofErr w:type="spellStart"/>
+            <w:r>
+              <w:rPr>
+                <w:rFonts w:ascii="Helvetica" w:eastAsia="Times New Roman" w:hAnsi="Helvetica" w:cs="Helvetica"/>
+                <w:color w:val="0B0C0E"/>
+                <w:sz w:val="21"/>
+                <w:szCs w:val="21"/>
+                <w:lang w:val="en-GB"/>
+              </w:rPr>
+              <w:t>Melone</w:t>
+            </w:r>
+            <w:proofErr w:type="spellEnd"/>
           </w:p>
         </w:tc>
         <w:tc>
@@ -38143,8 +39305,20 @@
                 <w:szCs w:val="21"/>
                 <w:lang w:val="en-GB"/>
               </w:rPr>
-              <w:t>Fancy Fruit Jello</w:t>
+              <w:t xml:space="preserve">Fancy Fruit </w:t>
             </w:r>
+            <w:proofErr w:type="spellStart"/>
+            <w:r>
+              <w:rPr>
+                <w:rFonts w:ascii="Helvetica" w:eastAsia="Times New Roman" w:hAnsi="Helvetica" w:cs="Helvetica"/>
+                <w:color w:val="0B0C0E"/>
+                <w:sz w:val="21"/>
+                <w:szCs w:val="21"/>
+                <w:lang w:val="en-GB"/>
+              </w:rPr>
+              <w:t>Jello</w:t>
+            </w:r>
+            <w:proofErr w:type="spellEnd"/>
           </w:p>
         </w:tc>
         <w:tc>
@@ -38263,6 +39437,7 @@
                 <w:lang w:val="en-GB"/>
               </w:rPr>
             </w:pPr>
+            <w:proofErr w:type="spellStart"/>
             <w:r>
               <w:rPr>
                 <w:rFonts w:ascii="Helvetica" w:eastAsia="Times New Roman" w:hAnsi="Helvetica" w:cs="Helvetica"/>
@@ -38273,6 +39448,7 @@
               </w:rPr>
               <w:t>Anmitsu</w:t>
             </w:r>
+            <w:proofErr w:type="spellEnd"/>
           </w:p>
         </w:tc>
         <w:tc>
@@ -38647,6 +39823,7 @@
                 <w:lang w:val="en-GB"/>
               </w:rPr>
             </w:pPr>
+            <w:proofErr w:type="spellStart"/>
             <w:r>
               <w:rPr>
                 <w:rFonts w:ascii="Helvetica" w:eastAsia="Times New Roman" w:hAnsi="Helvetica" w:cs="Helvetica"/>
@@ -38657,6 +39834,7 @@
               </w:rPr>
               <w:t>Sakuramochi</w:t>
             </w:r>
+            <w:proofErr w:type="spellEnd"/>
           </w:p>
         </w:tc>
         <w:tc>
@@ -39031,6 +40209,7 @@
                 <w:lang w:val="en-GB"/>
               </w:rPr>
             </w:pPr>
+            <w:proofErr w:type="spellStart"/>
             <w:r>
               <w:rPr>
                 <w:rFonts w:ascii="Helvetica" w:eastAsia="Times New Roman" w:hAnsi="Helvetica" w:cs="Helvetica"/>
@@ -39041,6 +40220,7 @@
               </w:rPr>
               <w:t>Shiruko</w:t>
             </w:r>
+            <w:proofErr w:type="spellEnd"/>
           </w:p>
         </w:tc>
         <w:tc>
@@ -39928,19 +41108,43 @@
           <w:szCs w:val="21"/>
           <w:lang w:val="en-GB"/>
         </w:rPr>
-        <w:t>Hacking: Illidan</w:t>
-      </w:r>
-      <w:r>
-        <w:rPr>
-          <w:rFonts w:ascii="Helvetica" w:eastAsia="Times New Roman" w:hAnsi="Helvetica" w:cs="Helvetica"/>
-          <w:color w:val="181A1B"/>
-          <w:sz w:val="21"/>
-          <w:szCs w:val="21"/>
-          <w:lang w:val="en-GB"/>
-        </w:rPr>
-        <w:br/>
-        <w:t>Translation: Phantom, Haribeau</w:t>
-      </w:r>
+        <w:t xml:space="preserve">Hacking: </w:t>
+      </w:r>
+      <w:proofErr w:type="spellStart"/>
+      <w:r>
+        <w:rPr>
+          <w:rFonts w:ascii="Helvetica" w:eastAsia="Times New Roman" w:hAnsi="Helvetica" w:cs="Helvetica"/>
+          <w:color w:val="181A1B"/>
+          <w:sz w:val="21"/>
+          <w:szCs w:val="21"/>
+          <w:lang w:val="en-GB"/>
+        </w:rPr>
+        <w:t>Illidan</w:t>
+      </w:r>
+      <w:proofErr w:type="spellEnd"/>
+      <w:r>
+        <w:rPr>
+          <w:rFonts w:ascii="Helvetica" w:eastAsia="Times New Roman" w:hAnsi="Helvetica" w:cs="Helvetica"/>
+          <w:color w:val="181A1B"/>
+          <w:sz w:val="21"/>
+          <w:szCs w:val="21"/>
+          <w:lang w:val="en-GB"/>
+        </w:rPr>
+        <w:br/>
+        <w:t xml:space="preserve">Translation: Phantom, </w:t>
+      </w:r>
+      <w:proofErr w:type="spellStart"/>
+      <w:r>
+        <w:rPr>
+          <w:rFonts w:ascii="Helvetica" w:eastAsia="Times New Roman" w:hAnsi="Helvetica" w:cs="Helvetica"/>
+          <w:color w:val="181A1B"/>
+          <w:sz w:val="21"/>
+          <w:szCs w:val="21"/>
+          <w:lang w:val="en-GB"/>
+        </w:rPr>
+        <w:t>Haribeau</w:t>
+      </w:r>
+      <w:proofErr w:type="spellEnd"/>
       <w:r>
         <w:rPr>
           <w:rFonts w:ascii="Helvetica" w:eastAsia="Times New Roman" w:hAnsi="Helvetica" w:cs="Helvetica"/>
@@ -39977,7 +41181,33 @@
           <w:szCs w:val="23"/>
           <w:lang w:val="en-GB"/>
         </w:rPr>
-        <w:t>Questions, comments or typos?</w:t>
+        <w:t xml:space="preserve">Questions, </w:t>
+      </w:r>
+      <w:proofErr w:type="gramStart"/>
+      <w:r>
+        <w:rPr>
+          <w:rFonts w:ascii="Helvetica" w:eastAsia="Times New Roman" w:hAnsi="Helvetica" w:cs="Helvetica"/>
+          <w:b/>
+          <w:bCs/>
+          <w:color w:val="181A1B"/>
+          <w:sz w:val="23"/>
+          <w:szCs w:val="23"/>
+          <w:lang w:val="en-GB"/>
+        </w:rPr>
+        <w:t>comments</w:t>
+      </w:r>
+      <w:proofErr w:type="gramEnd"/>
+      <w:r>
+        <w:rPr>
+          <w:rFonts w:ascii="Helvetica" w:eastAsia="Times New Roman" w:hAnsi="Helvetica" w:cs="Helvetica"/>
+          <w:b/>
+          <w:bCs/>
+          <w:color w:val="181A1B"/>
+          <w:sz w:val="23"/>
+          <w:szCs w:val="23"/>
+          <w:lang w:val="en-GB"/>
+        </w:rPr>
+        <w:t xml:space="preserve"> or typos?</w:t>
       </w:r>
     </w:p>
     <w:p>

</xml_diff>

<commit_message>
Revised big trap 1
</commit_message>
<xml_diff>
--- a/Walkthrough.docx
+++ b/Walkthrough.docx
@@ -1587,7 +1587,58 @@
           <w:lang w:val="en-GB"/>
         </w:rPr>
         <w:br/>
-        <w:t>- Examine the red case (+10%)</w:t>
+        <w:t xml:space="preserve">- </w:t>
+      </w:r>
+      <w:r>
+        <w:rPr>
+          <w:rFonts w:ascii="Helvetica" w:eastAsia="Times New Roman" w:hAnsi="Helvetica" w:cs="Helvetica"/>
+          <w:color w:val="181A1B"/>
+          <w:sz w:val="21"/>
+          <w:szCs w:val="21"/>
+          <w:lang w:val="en-GB"/>
+        </w:rPr>
+        <w:t>Examine the cover with a red panel</w:t>
+      </w:r>
+      <w:r>
+        <w:rPr>
+          <w:rFonts w:ascii="Helvetica" w:eastAsia="Times New Roman" w:hAnsi="Helvetica" w:cs="Helvetica"/>
+          <w:color w:val="181A1B"/>
+          <w:sz w:val="21"/>
+          <w:szCs w:val="21"/>
+          <w:lang w:val="en-GB"/>
+        </w:rPr>
+        <w:t xml:space="preserve"> </w:t>
+      </w:r>
+      <w:r>
+        <w:rPr>
+          <w:rFonts w:ascii="Helvetica" w:eastAsia="Times New Roman" w:hAnsi="Helvetica" w:cs="Helvetica"/>
+          <w:color w:val="181A1B"/>
+          <w:sz w:val="21"/>
+          <w:szCs w:val="21"/>
+          <w:lang w:val="en-GB"/>
+        </w:rPr>
+        <w:t>(+10%)</w:t>
+      </w:r>
+      <w:r>
+        <w:rPr>
+          <w:rFonts w:ascii="Helvetica" w:eastAsia="Times New Roman" w:hAnsi="Helvetica" w:cs="Helvetica"/>
+          <w:color w:val="181A1B"/>
+          <w:sz w:val="21"/>
+          <w:szCs w:val="21"/>
+          <w:lang w:val="en-GB"/>
+        </w:rPr>
+        <w:br/>
+        <w:t xml:space="preserve">- </w:t>
+      </w:r>
+      <w:r>
+        <w:rPr>
+          <w:rFonts w:ascii="Helvetica" w:eastAsia="Times New Roman" w:hAnsi="Helvetica" w:cs="Helvetica"/>
+          <w:color w:val="181A1B"/>
+          <w:sz w:val="21"/>
+          <w:szCs w:val="21"/>
+          <w:lang w:val="en-GB"/>
+        </w:rPr>
+        <w:t>Cool the explosives with coolant spray (+10%)</w:t>
       </w:r>
       <w:r>
         <w:rPr>
@@ -1618,7 +1669,27 @@
           <w:szCs w:val="21"/>
           <w:lang w:val="en-GB"/>
         </w:rPr>
-        <w:t>- Use a crowbar to dislodge the red case after loosening the screw (+10%)</w:t>
+        <w:t>- Use a crowbar to dislodge the</w:t>
+      </w:r>
+      <w:r>
+        <w:rPr>
+          <w:rFonts w:ascii="Helvetica" w:eastAsia="Times New Roman" w:hAnsi="Helvetica" w:cs="Helvetica"/>
+          <w:color w:val="181A1B"/>
+          <w:sz w:val="21"/>
+          <w:szCs w:val="21"/>
+          <w:lang w:val="en-GB"/>
+        </w:rPr>
+        <w:t xml:space="preserve"> cover</w:t>
+      </w:r>
+      <w:r>
+        <w:rPr>
+          <w:rFonts w:ascii="Helvetica" w:eastAsia="Times New Roman" w:hAnsi="Helvetica" w:cs="Helvetica"/>
+          <w:color w:val="181A1B"/>
+          <w:sz w:val="21"/>
+          <w:szCs w:val="21"/>
+          <w:lang w:val="en-GB"/>
+        </w:rPr>
+        <w:t xml:space="preserve"> after loosening the screw (+10%)</w:t>
       </w:r>
       <w:r>
         <w:rPr>
@@ -1673,6 +1744,7 @@
           <w:szCs w:val="21"/>
           <w:lang w:val="en-GB"/>
         </w:rPr>
+        <w:lastRenderedPageBreak/>
         <w:t>&lt; Step 3 &gt;</w:t>
       </w:r>
       <w:r>
@@ -1695,16 +1767,6 @@
           <w:lang w:val="en-GB"/>
         </w:rPr>
         <w:br/>
-      </w:r>
-      <w:r>
-        <w:rPr>
-          <w:rFonts w:ascii="Helvetica" w:eastAsia="Times New Roman" w:hAnsi="Helvetica" w:cs="Helvetica"/>
-          <w:color w:val="181A1B"/>
-          <w:sz w:val="21"/>
-          <w:szCs w:val="21"/>
-          <w:lang w:val="en-GB"/>
-        </w:rPr>
-        <w:lastRenderedPageBreak/>
         <w:t>- Fit Plugs A to C into the holes (it doesn't matter which plug goes where)</w:t>
       </w:r>
       <w:r>
@@ -1749,50 +1811,140 @@
           <w:lang w:val="en-GB"/>
         </w:rPr>
         <w:br/>
-        <w:t>- Examine the red case = objective identified</w:t>
-      </w:r>
-      <w:r>
-        <w:rPr>
-          <w:rFonts w:ascii="Helvetica" w:eastAsia="Times New Roman" w:hAnsi="Helvetica" w:cs="Helvetica"/>
-          <w:color w:val="181A1B"/>
-          <w:sz w:val="21"/>
-          <w:szCs w:val="21"/>
-          <w:lang w:val="en-GB"/>
-        </w:rPr>
-        <w:br/>
+      </w:r>
+      <w:r>
+        <w:rPr>
+          <w:rFonts w:ascii="Helvetica" w:hAnsi="Helvetica" w:cs="Helvetica"/>
+          <w:color w:val="181A1B"/>
+          <w:sz w:val="21"/>
+          <w:szCs w:val="21"/>
+          <w:shd w:val="clear" w:color="auto" w:fill="FFFFFF"/>
+        </w:rPr>
+        <w:t>- Examine the cover with a red panel = objective identified</w:t>
+      </w:r>
+      <w:r>
+        <w:rPr>
+          <w:rFonts w:ascii="Helvetica" w:hAnsi="Helvetica" w:cs="Helvetica"/>
+          <w:color w:val="181A1B"/>
+          <w:sz w:val="21"/>
+          <w:szCs w:val="21"/>
+        </w:rPr>
+        <w:br/>
+      </w:r>
+      <w:r>
+        <w:rPr>
+          <w:rFonts w:ascii="Helvetica" w:hAnsi="Helvetica" w:cs="Helvetica"/>
+          <w:color w:val="181A1B"/>
+          <w:sz w:val="21"/>
+          <w:szCs w:val="21"/>
+          <w:shd w:val="clear" w:color="auto" w:fill="FFFFFF"/>
+        </w:rPr>
         <w:t>- Loosen the screw with a screwdriver (+10%)</w:t>
       </w:r>
       <w:r>
         <w:rPr>
-          <w:rFonts w:ascii="Helvetica" w:eastAsia="Times New Roman" w:hAnsi="Helvetica" w:cs="Helvetica"/>
-          <w:color w:val="181A1B"/>
-          <w:sz w:val="21"/>
-          <w:szCs w:val="21"/>
-          <w:lang w:val="en-GB"/>
-        </w:rPr>
-        <w:br/>
-        <w:t>- Cut the suspicious wire with scissors/a box cutter (+10%)</w:t>
-      </w:r>
-      <w:r>
-        <w:rPr>
-          <w:rFonts w:ascii="Helvetica" w:eastAsia="Times New Roman" w:hAnsi="Helvetica" w:cs="Helvetica"/>
-          <w:color w:val="181A1B"/>
-          <w:sz w:val="21"/>
-          <w:szCs w:val="21"/>
-          <w:lang w:val="en-GB"/>
-        </w:rPr>
-        <w:br/>
-        <w:t>- After cutting the wire, press the button (+50%)</w:t>
-      </w:r>
-      <w:r>
-        <w:rPr>
-          <w:rFonts w:ascii="Helvetica" w:eastAsia="Times New Roman" w:hAnsi="Helvetica" w:cs="Helvetica"/>
-          <w:color w:val="181A1B"/>
-          <w:sz w:val="21"/>
-          <w:szCs w:val="21"/>
-          <w:lang w:val="en-GB"/>
-        </w:rPr>
-        <w:br/>
+          <w:rFonts w:ascii="Helvetica" w:hAnsi="Helvetica" w:cs="Helvetica"/>
+          <w:color w:val="181A1B"/>
+          <w:sz w:val="21"/>
+          <w:szCs w:val="21"/>
+        </w:rPr>
+        <w:br/>
+      </w:r>
+      <w:r>
+        <w:rPr>
+          <w:rFonts w:ascii="Helvetica" w:hAnsi="Helvetica" w:cs="Helvetica"/>
+          <w:color w:val="181A1B"/>
+          <w:sz w:val="21"/>
+          <w:szCs w:val="21"/>
+          <w:shd w:val="clear" w:color="auto" w:fill="FFFFFF"/>
+        </w:rPr>
+        <w:t>- Use a crowbar to dislodge the cover after loosening the screw (+10%)</w:t>
+      </w:r>
+      <w:r>
+        <w:rPr>
+          <w:rFonts w:ascii="Helvetica" w:hAnsi="Helvetica" w:cs="Helvetica"/>
+          <w:color w:val="181A1B"/>
+          <w:sz w:val="21"/>
+          <w:szCs w:val="21"/>
+        </w:rPr>
+        <w:br/>
+      </w:r>
+      <w:r>
+        <w:rPr>
+          <w:rFonts w:ascii="Helvetica" w:hAnsi="Helvetica" w:cs="Helvetica"/>
+          <w:color w:val="181A1B"/>
+          <w:sz w:val="21"/>
+          <w:szCs w:val="21"/>
+          <w:shd w:val="clear" w:color="auto" w:fill="FFFFFF"/>
+        </w:rPr>
+        <w:t xml:space="preserve">- </w:t>
+      </w:r>
+      <w:r>
+        <w:rPr>
+          <w:rFonts w:ascii="Helvetica" w:hAnsi="Helvetica" w:cs="Helvetica"/>
+          <w:color w:val="181A1B"/>
+          <w:sz w:val="21"/>
+          <w:szCs w:val="21"/>
+          <w:shd w:val="clear" w:color="auto" w:fill="FFFFFF"/>
+        </w:rPr>
+        <w:t>Examine the wires, then cut the suspicious wire with scissors/a box cutter (+10%)</w:t>
+      </w:r>
+      <w:r>
+        <w:rPr>
+          <w:rFonts w:ascii="Helvetica" w:hAnsi="Helvetica" w:cs="Helvetica"/>
+          <w:color w:val="181A1B"/>
+          <w:sz w:val="21"/>
+          <w:szCs w:val="21"/>
+        </w:rPr>
+        <w:br/>
+      </w:r>
+      <w:r>
+        <w:rPr>
+          <w:rFonts w:ascii="Helvetica" w:hAnsi="Helvetica" w:cs="Helvetica"/>
+          <w:color w:val="181A1B"/>
+          <w:sz w:val="21"/>
+          <w:szCs w:val="21"/>
+          <w:shd w:val="clear" w:color="auto" w:fill="FFFFFF"/>
+        </w:rPr>
+        <w:t xml:space="preserve">- </w:t>
+      </w:r>
+      <w:r>
+        <w:rPr>
+          <w:rFonts w:ascii="Helvetica" w:hAnsi="Helvetica" w:cs="Helvetica"/>
+          <w:color w:val="181A1B"/>
+          <w:sz w:val="21"/>
+          <w:szCs w:val="21"/>
+          <w:shd w:val="clear" w:color="auto" w:fill="FFFFFF"/>
+        </w:rPr>
+        <w:t>P</w:t>
+      </w:r>
+      <w:r>
+        <w:rPr>
+          <w:rFonts w:ascii="Helvetica" w:hAnsi="Helvetica" w:cs="Helvetica"/>
+          <w:color w:val="181A1B"/>
+          <w:sz w:val="21"/>
+          <w:szCs w:val="21"/>
+          <w:shd w:val="clear" w:color="auto" w:fill="FFFFFF"/>
+        </w:rPr>
+        <w:t>ress the button (+50%)</w:t>
+      </w:r>
+      <w:r>
+        <w:rPr>
+          <w:rFonts w:ascii="Helvetica" w:hAnsi="Helvetica" w:cs="Helvetica"/>
+          <w:color w:val="181A1B"/>
+          <w:sz w:val="21"/>
+          <w:szCs w:val="21"/>
+        </w:rPr>
+        <w:br/>
+      </w:r>
+      <w:r>
+        <w:rPr>
+          <w:rFonts w:ascii="Helvetica" w:hAnsi="Helvetica" w:cs="Helvetica"/>
+          <w:color w:val="181A1B"/>
+          <w:sz w:val="21"/>
+          <w:szCs w:val="21"/>
+          <w:shd w:val="clear" w:color="auto" w:fill="FFFFFF"/>
+        </w:rPr>
         <w:t>- Execute when a reasonable success rate has been reached. Remove the explosives.</w:t>
       </w:r>
     </w:p>
@@ -2392,6 +2544,7 @@
           <w:szCs w:val="21"/>
           <w:lang w:val="en-GB"/>
         </w:rPr>
+        <w:lastRenderedPageBreak/>
         <w:t>Trap:</w:t>
       </w:r>
       <w:r>
@@ -2424,16 +2577,6 @@
           <w:lang w:val="en-GB"/>
         </w:rPr>
         <w:br/>
-      </w:r>
-      <w:r>
-        <w:rPr>
-          <w:rFonts w:ascii="Helvetica" w:eastAsia="Times New Roman" w:hAnsi="Helvetica" w:cs="Helvetica"/>
-          <w:color w:val="181A1B"/>
-          <w:sz w:val="21"/>
-          <w:szCs w:val="21"/>
-          <w:lang w:val="en-GB"/>
-        </w:rPr>
-        <w:lastRenderedPageBreak/>
         <w:t>- Examine the case = objective identified</w:t>
       </w:r>
       <w:r>
@@ -3235,6 +3378,7 @@
           <w:szCs w:val="21"/>
           <w:lang w:val="en-GB"/>
         </w:rPr>
+        <w:lastRenderedPageBreak/>
         <w:t>Key Item: </w:t>
       </w:r>
       <w:r>
@@ -3273,7 +3417,6 @@
           <w:szCs w:val="23"/>
           <w:lang w:val="en-GB"/>
         </w:rPr>
-        <w:lastRenderedPageBreak/>
         <w:t>Passageway</w:t>
       </w:r>
     </w:p>
@@ -4091,6 +4234,16 @@
           <w:lang w:val="en-GB"/>
         </w:rPr>
         <w:br/>
+      </w:r>
+      <w:r>
+        <w:rPr>
+          <w:rFonts w:ascii="Helvetica" w:eastAsia="Times New Roman" w:hAnsi="Helvetica" w:cs="Helvetica"/>
+          <w:color w:val="181A1B"/>
+          <w:sz w:val="21"/>
+          <w:szCs w:val="21"/>
+          <w:lang w:val="en-GB"/>
+        </w:rPr>
+        <w:lastRenderedPageBreak/>
         <w:t>- Execute when a reasonable success rate has been reached. Disable the mechanism on the door.</w:t>
       </w:r>
     </w:p>
@@ -4113,7 +4266,6 @@
           <w:szCs w:val="21"/>
           <w:lang w:val="en-GB"/>
         </w:rPr>
-        <w:lastRenderedPageBreak/>
         <w:t>&lt; Step 3 &gt;</w:t>
       </w:r>
       <w:r>
@@ -4808,6 +4960,7 @@
           <w:szCs w:val="23"/>
           <w:lang w:val="en-GB"/>
         </w:rPr>
+        <w:lastRenderedPageBreak/>
         <w:t>Room 301</w:t>
       </w:r>
     </w:p>
@@ -4832,7 +4985,6 @@
           <w:szCs w:val="21"/>
           <w:lang w:val="en-GB"/>
         </w:rPr>
-        <w:lastRenderedPageBreak/>
         <w:t>Recipe:</w:t>
       </w:r>
       <w:r>
@@ -5766,6 +5918,7 @@
           <w:szCs w:val="21"/>
           <w:lang w:val="en-GB"/>
         </w:rPr>
+        <w:lastRenderedPageBreak/>
         <w:t>Examine the carpet beneath the marble stand, then move the stand and press the button.</w:t>
       </w:r>
     </w:p>
@@ -5794,7 +5947,6 @@
           <w:szCs w:val="23"/>
           <w:lang w:val="en-GB"/>
         </w:rPr>
-        <w:lastRenderedPageBreak/>
         <w:t>Room 302 (2nd Time)</w:t>
       </w:r>
     </w:p>
@@ -6000,7 +6152,7 @@
           <w:lang w:val="en-GB"/>
         </w:rPr>
         <w:br/>
-        <w:t>- Cool the battery with a coolant spray (+10%)</w:t>
+        <w:t>- Cool the battery with coolant spray (+10%)</w:t>
       </w:r>
       <w:r>
         <w:rPr>
@@ -6559,6 +6711,7 @@
           <w:szCs w:val="21"/>
           <w:lang w:val="en-GB"/>
         </w:rPr>
+        <w:lastRenderedPageBreak/>
         <w:t>Key Item:</w:t>
       </w:r>
       <w:r>
@@ -6637,7 +6790,6 @@
           <w:szCs w:val="23"/>
           <w:lang w:val="en-GB"/>
         </w:rPr>
-        <w:lastRenderedPageBreak/>
         <w:t>Room 401</w:t>
       </w:r>
     </w:p>
@@ -7548,6 +7700,7 @@
           <w:szCs w:val="21"/>
           <w:lang w:val="en-GB"/>
         </w:rPr>
+        <w:lastRenderedPageBreak/>
         <w:t>Place the four statues on the pedestal, matching the colors to the paintings in each room.</w:t>
       </w:r>
       <w:r>
@@ -7593,7 +7746,6 @@
           <w:szCs w:val="21"/>
           <w:lang w:val="en-GB"/>
         </w:rPr>
-        <w:lastRenderedPageBreak/>
         <w:t>Key Item:</w:t>
       </w:r>
       <w:r>
@@ -8318,6 +8470,7 @@
           <w:szCs w:val="21"/>
           <w:lang w:val="en-GB"/>
         </w:rPr>
+        <w:lastRenderedPageBreak/>
         <w:t>&lt; Step 4 &gt;</w:t>
       </w:r>
       <w:r>
@@ -8351,16 +8504,6 @@
           <w:lang w:val="en-GB"/>
         </w:rPr>
         <w:br/>
-      </w:r>
-      <w:r>
-        <w:rPr>
-          <w:rFonts w:ascii="Helvetica" w:eastAsia="Times New Roman" w:hAnsi="Helvetica" w:cs="Helvetica"/>
-          <w:color w:val="181A1B"/>
-          <w:sz w:val="21"/>
-          <w:szCs w:val="21"/>
-          <w:lang w:val="en-GB"/>
-        </w:rPr>
-        <w:lastRenderedPageBreak/>
         <w:t>- Press</w:t>
       </w:r>
       <w:r>
@@ -9092,6 +9235,7 @@
           <w:szCs w:val="21"/>
           <w:lang w:val="en-GB"/>
         </w:rPr>
+        <w:lastRenderedPageBreak/>
         <w:t>Keyword:</w:t>
       </w:r>
       <w:r>
@@ -9190,7 +9334,6 @@
           <w:szCs w:val="21"/>
           <w:lang w:val="en-GB"/>
         </w:rPr>
-        <w:lastRenderedPageBreak/>
         <w:t>Trap:</w:t>
       </w:r>
       <w:r>
@@ -9915,6 +10058,16 @@
           <w:lang w:val="en-GB"/>
         </w:rPr>
         <w:br/>
+      </w:r>
+      <w:r>
+        <w:rPr>
+          <w:rFonts w:ascii="Helvetica" w:eastAsia="Times New Roman" w:hAnsi="Helvetica" w:cs="Helvetica"/>
+          <w:color w:val="181A1B"/>
+          <w:sz w:val="21"/>
+          <w:szCs w:val="21"/>
+          <w:lang w:val="en-GB"/>
+        </w:rPr>
+        <w:lastRenderedPageBreak/>
         <w:t>&lt; Step 1 &gt;</w:t>
       </w:r>
       <w:r>
@@ -9948,16 +10101,6 @@
           <w:lang w:val="en-GB"/>
         </w:rPr>
         <w:br/>
-      </w:r>
-      <w:r>
-        <w:rPr>
-          <w:rFonts w:ascii="Helvetica" w:eastAsia="Times New Roman" w:hAnsi="Helvetica" w:cs="Helvetica"/>
-          <w:color w:val="181A1B"/>
-          <w:sz w:val="21"/>
-          <w:szCs w:val="21"/>
-          <w:lang w:val="en-GB"/>
-        </w:rPr>
-        <w:lastRenderedPageBreak/>
         <w:t>- Examine the nails (+5%)</w:t>
       </w:r>
       <w:r>
@@ -10624,6 +10767,16 @@
           <w:lang w:val="en-GB"/>
         </w:rPr>
         <w:br/>
+      </w:r>
+      <w:r>
+        <w:rPr>
+          <w:rFonts w:ascii="Helvetica" w:eastAsia="Times New Roman" w:hAnsi="Helvetica" w:cs="Helvetica"/>
+          <w:color w:val="181A1B"/>
+          <w:sz w:val="21"/>
+          <w:szCs w:val="21"/>
+          <w:lang w:val="en-GB"/>
+        </w:rPr>
+        <w:lastRenderedPageBreak/>
         <w:t>- Turn the cylinder at the top with the turn handle (+100%)</w:t>
       </w:r>
       <w:r>
@@ -10657,7 +10810,6 @@
           <w:szCs w:val="21"/>
           <w:lang w:val="en-GB"/>
         </w:rPr>
-        <w:lastRenderedPageBreak/>
         <w:t>&lt; Step 4 &gt;</w:t>
       </w:r>
       <w:r>
@@ -11337,6 +11489,16 @@
           <w:lang w:val="en-GB"/>
         </w:rPr>
         <w:br/>
+      </w:r>
+      <w:r>
+        <w:rPr>
+          <w:rFonts w:ascii="Helvetica" w:eastAsia="Times New Roman" w:hAnsi="Helvetica" w:cs="Helvetica"/>
+          <w:color w:val="181A1B"/>
+          <w:sz w:val="21"/>
+          <w:szCs w:val="21"/>
+          <w:lang w:val="en-GB"/>
+        </w:rPr>
+        <w:lastRenderedPageBreak/>
         <w:t>- Examine the stick and push it (after loosening screws) OR hit it with a hammer (+20%)</w:t>
       </w:r>
       <w:r>
@@ -11376,7 +11538,6 @@
           <w:szCs w:val="23"/>
           <w:lang w:val="en-GB"/>
         </w:rPr>
-        <w:lastRenderedPageBreak/>
         <w:t>Room 602</w:t>
       </w:r>
     </w:p>
@@ -12228,6 +12389,16 @@
           <w:lang w:val="en-GB"/>
         </w:rPr>
         <w:br/>
+      </w:r>
+      <w:r>
+        <w:rPr>
+          <w:rFonts w:ascii="Helvetica" w:eastAsia="Times New Roman" w:hAnsi="Helvetica" w:cs="Helvetica"/>
+          <w:color w:val="181A1B"/>
+          <w:sz w:val="21"/>
+          <w:szCs w:val="21"/>
+          <w:lang w:val="en-GB"/>
+        </w:rPr>
+        <w:lastRenderedPageBreak/>
         <w:t>- Examine the base (+5%)</w:t>
       </w:r>
       <w:r>
@@ -12239,16 +12410,6 @@
           <w:lang w:val="en-GB"/>
         </w:rPr>
         <w:br/>
-      </w:r>
-      <w:r>
-        <w:rPr>
-          <w:rFonts w:ascii="Helvetica" w:eastAsia="Times New Roman" w:hAnsi="Helvetica" w:cs="Helvetica"/>
-          <w:color w:val="181A1B"/>
-          <w:sz w:val="21"/>
-          <w:szCs w:val="21"/>
-          <w:lang w:val="en-GB"/>
-        </w:rPr>
-        <w:lastRenderedPageBreak/>
         <w:t>- Distort the cover with a hammer (10% x 4)</w:t>
       </w:r>
       <w:r>
@@ -12947,6 +13108,16 @@
           <w:lang w:val="en-GB"/>
         </w:rPr>
         <w:br/>
+      </w:r>
+      <w:r>
+        <w:rPr>
+          <w:rFonts w:ascii="Helvetica" w:eastAsia="Times New Roman" w:hAnsi="Helvetica" w:cs="Helvetica"/>
+          <w:color w:val="181A1B"/>
+          <w:sz w:val="21"/>
+          <w:szCs w:val="21"/>
+          <w:lang w:val="en-GB"/>
+        </w:rPr>
+        <w:lastRenderedPageBreak/>
         <w:t>- Examine the lid of the detonator (+10%)</w:t>
       </w:r>
       <w:r>
@@ -12958,16 +13129,6 @@
           <w:lang w:val="en-GB"/>
         </w:rPr>
         <w:br/>
-      </w:r>
-      <w:r>
-        <w:rPr>
-          <w:rFonts w:ascii="Helvetica" w:eastAsia="Times New Roman" w:hAnsi="Helvetica" w:cs="Helvetica"/>
-          <w:color w:val="181A1B"/>
-          <w:sz w:val="21"/>
-          <w:szCs w:val="21"/>
-          <w:lang w:val="en-GB"/>
-        </w:rPr>
-        <w:lastRenderedPageBreak/>
         <w:t>- Strike the lid of the detonator with a hammer to distort it (+20%)</w:t>
       </w:r>
       <w:r>
@@ -13701,6 +13862,16 @@
           <w:lang w:val="en-GB"/>
         </w:rPr>
         <w:br/>
+      </w:r>
+      <w:r>
+        <w:rPr>
+          <w:rFonts w:ascii="Helvetica" w:eastAsia="Times New Roman" w:hAnsi="Helvetica" w:cs="Helvetica"/>
+          <w:color w:val="181A1B"/>
+          <w:sz w:val="21"/>
+          <w:szCs w:val="21"/>
+          <w:lang w:val="en-GB"/>
+        </w:rPr>
+        <w:lastRenderedPageBreak/>
         <w:t>- Distort the cover with a hammer (10% x 4)</w:t>
       </w:r>
       <w:r>
@@ -13734,7 +13905,6 @@
           <w:szCs w:val="21"/>
           <w:lang w:val="en-GB"/>
         </w:rPr>
-        <w:lastRenderedPageBreak/>
         <w:t>&lt; Step 2 &gt;</w:t>
       </w:r>
       <w:r>
@@ -14425,6 +14595,7 @@
           <w:szCs w:val="21"/>
           <w:lang w:val="en-GB"/>
         </w:rPr>
+        <w:lastRenderedPageBreak/>
         <w:t>Key Item:</w:t>
       </w:r>
       <w:r>
@@ -14517,7 +14688,6 @@
           <w:szCs w:val="21"/>
           <w:lang w:val="en-GB"/>
         </w:rPr>
-        <w:lastRenderedPageBreak/>
         <w:t>Use the Fancy Key to unlock the door.</w:t>
       </w:r>
     </w:p>
@@ -15340,6 +15510,7 @@
           <w:szCs w:val="23"/>
           <w:lang w:val="en-GB"/>
         </w:rPr>
+        <w:lastRenderedPageBreak/>
         <w:t>V2 Side Room (2nd Time)</w:t>
       </w:r>
     </w:p>
@@ -15450,18 +15621,653 @@
           <w:szCs w:val="21"/>
           <w:lang w:val="en-GB"/>
         </w:rPr>
+        <w:t>Trap:</w:t>
+      </w:r>
+      <w:r>
+        <w:rPr>
+          <w:rFonts w:ascii="Helvetica" w:eastAsia="Times New Roman" w:hAnsi="Helvetica" w:cs="Helvetica"/>
+          <w:color w:val="181A1B"/>
+          <w:sz w:val="21"/>
+          <w:szCs w:val="21"/>
+          <w:lang w:val="en-GB"/>
+        </w:rPr>
+        <w:t> Tin Type (activated by examining the second video poker machine from the left) *See above</w:t>
+      </w:r>
+    </w:p>
+    <w:p>
+      <w:pPr>
+        <w:spacing w:after="225" w:line="240" w:lineRule="auto"/>
+        <w:rPr>
+          <w:rFonts w:ascii="Helvetica" w:eastAsia="Times New Roman" w:hAnsi="Helvetica" w:cs="Helvetica"/>
+          <w:color w:val="181A1B"/>
+          <w:sz w:val="21"/>
+          <w:szCs w:val="21"/>
+          <w:lang w:val="en-GB"/>
+        </w:rPr>
+      </w:pPr>
+      <w:r>
+        <w:rPr>
+          <w:rFonts w:ascii="Helvetica" w:eastAsia="Times New Roman" w:hAnsi="Helvetica" w:cs="Helvetica"/>
+          <w:color w:val="181A1B"/>
+          <w:sz w:val="21"/>
+          <w:szCs w:val="21"/>
+          <w:lang w:val="en-GB"/>
+        </w:rPr>
+        <w:t>Examine the detonator and attach the handle.</w:t>
+      </w:r>
+    </w:p>
+    <w:p>
+      <w:pPr>
+        <w:spacing w:after="225" w:line="240" w:lineRule="auto"/>
+        <w:rPr>
+          <w:rFonts w:ascii="Helvetica" w:eastAsia="Times New Roman" w:hAnsi="Helvetica" w:cs="Helvetica"/>
+          <w:color w:val="181A1B"/>
+          <w:sz w:val="21"/>
+          <w:szCs w:val="21"/>
+          <w:lang w:val="en-GB"/>
+        </w:rPr>
+      </w:pPr>
+      <w:r>
+        <w:rPr>
+          <w:rFonts w:ascii="Helvetica" w:eastAsia="Times New Roman" w:hAnsi="Helvetica" w:cs="Helvetica"/>
+          <w:b/>
+          <w:bCs/>
+          <w:color w:val="181A1B"/>
+          <w:sz w:val="21"/>
+          <w:szCs w:val="21"/>
+          <w:lang w:val="en-GB"/>
+        </w:rPr>
+        <w:t>Trap:</w:t>
+      </w:r>
+      <w:r>
+        <w:rPr>
+          <w:rFonts w:ascii="Helvetica" w:eastAsia="Times New Roman" w:hAnsi="Helvetica" w:cs="Helvetica"/>
+          <w:color w:val="181A1B"/>
+          <w:sz w:val="21"/>
+          <w:szCs w:val="21"/>
+          <w:lang w:val="en-GB"/>
+        </w:rPr>
+        <w:t> Special Type (activated by examining the handle)</w:t>
+      </w:r>
+      <w:r>
+        <w:rPr>
+          <w:rFonts w:ascii="Helvetica" w:eastAsia="Times New Roman" w:hAnsi="Helvetica" w:cs="Helvetica"/>
+          <w:color w:val="181A1B"/>
+          <w:sz w:val="21"/>
+          <w:szCs w:val="21"/>
+          <w:lang w:val="en-GB"/>
+        </w:rPr>
+        <w:br/>
+        <w:t>&lt; Step 1 &gt;</w:t>
+      </w:r>
+      <w:r>
+        <w:rPr>
+          <w:rFonts w:ascii="Helvetica" w:eastAsia="Times New Roman" w:hAnsi="Helvetica" w:cs="Helvetica"/>
+          <w:color w:val="181A1B"/>
+          <w:sz w:val="21"/>
+          <w:szCs w:val="21"/>
+          <w:lang w:val="en-GB"/>
+        </w:rPr>
+        <w:br/>
+        <w:t>- Examine the box = objective identified</w:t>
+      </w:r>
+      <w:r>
+        <w:rPr>
+          <w:rFonts w:ascii="Helvetica" w:eastAsia="Times New Roman" w:hAnsi="Helvetica" w:cs="Helvetica"/>
+          <w:color w:val="181A1B"/>
+          <w:sz w:val="21"/>
+          <w:szCs w:val="21"/>
+          <w:lang w:val="en-GB"/>
+        </w:rPr>
+        <w:br/>
+        <w:t>- Examine the box again (+5%)</w:t>
+      </w:r>
+      <w:r>
+        <w:rPr>
+          <w:rFonts w:ascii="Helvetica" w:eastAsia="Times New Roman" w:hAnsi="Helvetica" w:cs="Helvetica"/>
+          <w:color w:val="181A1B"/>
+          <w:sz w:val="21"/>
+          <w:szCs w:val="21"/>
+          <w:lang w:val="en-GB"/>
+        </w:rPr>
+        <w:br/>
+        <w:t>- Examine the frame (+5%)</w:t>
+      </w:r>
+      <w:r>
+        <w:rPr>
+          <w:rFonts w:ascii="Helvetica" w:eastAsia="Times New Roman" w:hAnsi="Helvetica" w:cs="Helvetica"/>
+          <w:color w:val="181A1B"/>
+          <w:sz w:val="21"/>
+          <w:szCs w:val="21"/>
+          <w:lang w:val="en-GB"/>
+        </w:rPr>
+        <w:br/>
+        <w:t>- Hit the box with a hammer to distort it (+5%)</w:t>
+      </w:r>
+      <w:r>
+        <w:rPr>
+          <w:rFonts w:ascii="Helvetica" w:eastAsia="Times New Roman" w:hAnsi="Helvetica" w:cs="Helvetica"/>
+          <w:color w:val="181A1B"/>
+          <w:sz w:val="21"/>
+          <w:szCs w:val="21"/>
+          <w:lang w:val="en-GB"/>
+        </w:rPr>
+        <w:br/>
+        <w:t>- Hit the frame with a hammer to distort it (+5%)</w:t>
+      </w:r>
+      <w:r>
+        <w:rPr>
+          <w:rFonts w:ascii="Helvetica" w:eastAsia="Times New Roman" w:hAnsi="Helvetica" w:cs="Helvetica"/>
+          <w:color w:val="181A1B"/>
+          <w:sz w:val="21"/>
+          <w:szCs w:val="21"/>
+          <w:lang w:val="en-GB"/>
+        </w:rPr>
+        <w:br/>
+        <w:t>- Use a crowbar on the box (+15%)</w:t>
+      </w:r>
+      <w:r>
+        <w:rPr>
+          <w:rFonts w:ascii="Helvetica" w:eastAsia="Times New Roman" w:hAnsi="Helvetica" w:cs="Helvetica"/>
+          <w:color w:val="181A1B"/>
+          <w:sz w:val="21"/>
+          <w:szCs w:val="21"/>
+          <w:lang w:val="en-GB"/>
+        </w:rPr>
+        <w:br/>
+        <w:t>- Use a crowbar on the frame (+15%)</w:t>
+      </w:r>
+      <w:r>
+        <w:rPr>
+          <w:rFonts w:ascii="Helvetica" w:eastAsia="Times New Roman" w:hAnsi="Helvetica" w:cs="Helvetica"/>
+          <w:color w:val="181A1B"/>
+          <w:sz w:val="21"/>
+          <w:szCs w:val="21"/>
+          <w:lang w:val="en-GB"/>
+        </w:rPr>
+        <w:br/>
+        <w:t>- Examine the detonator (+5%)</w:t>
+      </w:r>
+      <w:r>
+        <w:rPr>
+          <w:rFonts w:ascii="Helvetica" w:eastAsia="Times New Roman" w:hAnsi="Helvetica" w:cs="Helvetica"/>
+          <w:color w:val="181A1B"/>
+          <w:sz w:val="21"/>
+          <w:szCs w:val="21"/>
+          <w:lang w:val="en-GB"/>
+        </w:rPr>
+        <w:br/>
+        <w:t>- Execute when a reasonable success rate has been reached. Disassemble the metal box.</w:t>
+      </w:r>
+    </w:p>
+    <w:p>
+      <w:pPr>
+        <w:spacing w:after="225" w:line="240" w:lineRule="auto"/>
+        <w:rPr>
+          <w:rFonts w:ascii="Helvetica" w:eastAsia="Times New Roman" w:hAnsi="Helvetica" w:cs="Helvetica"/>
+          <w:color w:val="181A1B"/>
+          <w:sz w:val="21"/>
+          <w:szCs w:val="21"/>
+          <w:lang w:val="en-GB"/>
+        </w:rPr>
+      </w:pPr>
+      <w:r>
+        <w:rPr>
+          <w:rFonts w:ascii="Helvetica" w:eastAsia="Times New Roman" w:hAnsi="Helvetica" w:cs="Helvetica"/>
+          <w:color w:val="181A1B"/>
+          <w:sz w:val="21"/>
+          <w:szCs w:val="21"/>
+          <w:lang w:val="en-GB"/>
+        </w:rPr>
+        <w:t>&lt; Step 2 &gt;</w:t>
+      </w:r>
+      <w:r>
+        <w:rPr>
+          <w:rFonts w:ascii="Helvetica" w:eastAsia="Times New Roman" w:hAnsi="Helvetica" w:cs="Helvetica"/>
+          <w:color w:val="181A1B"/>
+          <w:sz w:val="21"/>
+          <w:szCs w:val="21"/>
+          <w:lang w:val="en-GB"/>
+        </w:rPr>
+        <w:br/>
+        <w:t>- Examine metal cover = objective identified</w:t>
+      </w:r>
+      <w:r>
+        <w:rPr>
+          <w:rFonts w:ascii="Helvetica" w:eastAsia="Times New Roman" w:hAnsi="Helvetica" w:cs="Helvetica"/>
+          <w:color w:val="181A1B"/>
+          <w:sz w:val="21"/>
+          <w:szCs w:val="21"/>
+          <w:lang w:val="en-GB"/>
+        </w:rPr>
+        <w:br/>
+        <w:t>- Examine the wires (+5%)</w:t>
+      </w:r>
+      <w:r>
+        <w:rPr>
+          <w:rFonts w:ascii="Helvetica" w:eastAsia="Times New Roman" w:hAnsi="Helvetica" w:cs="Helvetica"/>
+          <w:color w:val="181A1B"/>
+          <w:sz w:val="21"/>
+          <w:szCs w:val="21"/>
+          <w:lang w:val="en-GB"/>
+        </w:rPr>
+        <w:br/>
+        <w:t>- Examine the detonator (+5%)</w:t>
+      </w:r>
+      <w:r>
+        <w:rPr>
+          <w:rFonts w:ascii="Helvetica" w:eastAsia="Times New Roman" w:hAnsi="Helvetica" w:cs="Helvetica"/>
+          <w:color w:val="181A1B"/>
+          <w:sz w:val="21"/>
+          <w:szCs w:val="21"/>
+          <w:lang w:val="en-GB"/>
+        </w:rPr>
+        <w:br/>
+        <w:t>- Cool the detonator with coolant s</w:t>
+      </w:r>
+      <w:r>
+        <w:rPr>
+          <w:rFonts w:ascii="Helvetica" w:eastAsia="Times New Roman" w:hAnsi="Helvetica" w:cs="Helvetica"/>
+          <w:color w:val="181A1B"/>
+          <w:sz w:val="21"/>
+          <w:szCs w:val="21"/>
+          <w:lang w:val="en-GB"/>
+        </w:rPr>
+        <w:t>p</w:t>
+      </w:r>
+      <w:r>
+        <w:rPr>
+          <w:rFonts w:ascii="Helvetica" w:eastAsia="Times New Roman" w:hAnsi="Helvetica" w:cs="Helvetica"/>
+          <w:color w:val="181A1B"/>
+          <w:sz w:val="21"/>
+          <w:szCs w:val="21"/>
+          <w:lang w:val="en-GB"/>
+        </w:rPr>
+        <w:t>ray (+5%)</w:t>
+      </w:r>
+      <w:r>
+        <w:rPr>
+          <w:rFonts w:ascii="Helvetica" w:eastAsia="Times New Roman" w:hAnsi="Helvetica" w:cs="Helvetica"/>
+          <w:color w:val="181A1B"/>
+          <w:sz w:val="21"/>
+          <w:szCs w:val="21"/>
+          <w:lang w:val="en-GB"/>
+        </w:rPr>
+        <w:br/>
+        <w:t>- Examine the box on the left (+5%)</w:t>
+      </w:r>
+      <w:r>
+        <w:rPr>
+          <w:rFonts w:ascii="Helvetica" w:eastAsia="Times New Roman" w:hAnsi="Helvetica" w:cs="Helvetica"/>
+          <w:color w:val="181A1B"/>
+          <w:sz w:val="21"/>
+          <w:szCs w:val="21"/>
+          <w:lang w:val="en-GB"/>
+        </w:rPr>
+        <w:br/>
+        <w:t>- Examine metal cover again (+10%)</w:t>
+      </w:r>
+      <w:r>
+        <w:rPr>
+          <w:rFonts w:ascii="Helvetica" w:eastAsia="Times New Roman" w:hAnsi="Helvetica" w:cs="Helvetica"/>
+          <w:color w:val="181A1B"/>
+          <w:sz w:val="21"/>
+          <w:szCs w:val="21"/>
+          <w:lang w:val="en-GB"/>
+        </w:rPr>
+        <w:br/>
+        <w:t>- Loosen the screw with a screwdriver (+10%)</w:t>
+      </w:r>
+      <w:r>
+        <w:rPr>
+          <w:rFonts w:ascii="Helvetica" w:eastAsia="Times New Roman" w:hAnsi="Helvetica" w:cs="Helvetica"/>
+          <w:color w:val="181A1B"/>
+          <w:sz w:val="21"/>
+          <w:szCs w:val="21"/>
+          <w:lang w:val="en-GB"/>
+        </w:rPr>
+        <w:br/>
+        <w:t>- Hit the fittings with a hammer to distort them (+10%)</w:t>
+      </w:r>
+      <w:r>
+        <w:rPr>
+          <w:rFonts w:ascii="Helvetica" w:eastAsia="Times New Roman" w:hAnsi="Helvetica" w:cs="Helvetica"/>
+          <w:color w:val="181A1B"/>
+          <w:sz w:val="21"/>
+          <w:szCs w:val="21"/>
+          <w:lang w:val="en-GB"/>
+        </w:rPr>
+        <w:br/>
+        <w:t>- Hit the cover with a hammer to distort it (+5%)</w:t>
+      </w:r>
+      <w:r>
+        <w:rPr>
+          <w:rFonts w:ascii="Helvetica" w:eastAsia="Times New Roman" w:hAnsi="Helvetica" w:cs="Helvetica"/>
+          <w:color w:val="181A1B"/>
+          <w:sz w:val="21"/>
+          <w:szCs w:val="21"/>
+          <w:lang w:val="en-GB"/>
+        </w:rPr>
+        <w:br/>
+        <w:t>- Widen the gap in the cover with a crowbar (+15%)</w:t>
+      </w:r>
+      <w:r>
+        <w:rPr>
+          <w:rFonts w:ascii="Helvetica" w:eastAsia="Times New Roman" w:hAnsi="Helvetica" w:cs="Helvetica"/>
+          <w:color w:val="181A1B"/>
+          <w:sz w:val="21"/>
+          <w:szCs w:val="21"/>
+          <w:lang w:val="en-GB"/>
+        </w:rPr>
+        <w:br/>
+        <w:t>- Execute when a reasonable success rate has been reached. Remove the cover.</w:t>
+      </w:r>
+    </w:p>
+    <w:p>
+      <w:pPr>
+        <w:spacing w:after="225" w:line="240" w:lineRule="auto"/>
+        <w:rPr>
+          <w:rFonts w:ascii="Helvetica" w:eastAsia="Times New Roman" w:hAnsi="Helvetica" w:cs="Helvetica"/>
+          <w:color w:val="181A1B"/>
+          <w:sz w:val="21"/>
+          <w:szCs w:val="21"/>
+          <w:lang w:val="en-GB"/>
+        </w:rPr>
+      </w:pPr>
+      <w:r>
+        <w:rPr>
+          <w:rFonts w:ascii="Helvetica" w:eastAsia="Times New Roman" w:hAnsi="Helvetica" w:cs="Helvetica"/>
+          <w:color w:val="181A1B"/>
+          <w:sz w:val="21"/>
+          <w:szCs w:val="21"/>
+          <w:lang w:val="en-GB"/>
+        </w:rPr>
+        <w:t>&lt; Step 3 &gt;</w:t>
+      </w:r>
+      <w:r>
+        <w:rPr>
+          <w:rFonts w:ascii="Helvetica" w:eastAsia="Times New Roman" w:hAnsi="Helvetica" w:cs="Helvetica"/>
+          <w:color w:val="181A1B"/>
+          <w:sz w:val="21"/>
+          <w:szCs w:val="21"/>
+          <w:lang w:val="en-GB"/>
+        </w:rPr>
+        <w:br/>
+        <w:t>- Examine the box on the right = objective identified</w:t>
+      </w:r>
+      <w:r>
+        <w:rPr>
+          <w:rFonts w:ascii="Helvetica" w:eastAsia="Times New Roman" w:hAnsi="Helvetica" w:cs="Helvetica"/>
+          <w:color w:val="181A1B"/>
+          <w:sz w:val="21"/>
+          <w:szCs w:val="21"/>
+          <w:lang w:val="en-GB"/>
+        </w:rPr>
+        <w:br/>
+        <w:t>- Fit the gear into the hole in the side</w:t>
+      </w:r>
+      <w:r>
+        <w:rPr>
+          <w:rFonts w:ascii="Helvetica" w:eastAsia="Times New Roman" w:hAnsi="Helvetica" w:cs="Helvetica"/>
+          <w:color w:val="181A1B"/>
+          <w:sz w:val="21"/>
+          <w:szCs w:val="21"/>
+          <w:lang w:val="en-GB"/>
+        </w:rPr>
+        <w:br/>
+        <w:t>- Fit the crank handle into the hole at the top</w:t>
+      </w:r>
+      <w:r>
+        <w:rPr>
+          <w:rFonts w:ascii="Helvetica" w:eastAsia="Times New Roman" w:hAnsi="Helvetica" w:cs="Helvetica"/>
+          <w:color w:val="181A1B"/>
+          <w:sz w:val="21"/>
+          <w:szCs w:val="21"/>
+          <w:lang w:val="en-GB"/>
+        </w:rPr>
+        <w:br/>
+        <w:t>- Turn the crank handle (+100%)</w:t>
+      </w:r>
+      <w:r>
+        <w:rPr>
+          <w:rFonts w:ascii="Helvetica" w:eastAsia="Times New Roman" w:hAnsi="Helvetica" w:cs="Helvetica"/>
+          <w:color w:val="181A1B"/>
+          <w:sz w:val="21"/>
+          <w:szCs w:val="21"/>
+          <w:lang w:val="en-GB"/>
+        </w:rPr>
+        <w:br/>
+        <w:t>- Execute. Remove the cover.</w:t>
+      </w:r>
+    </w:p>
+    <w:p>
+      <w:pPr>
+        <w:spacing w:after="225" w:line="240" w:lineRule="auto"/>
+        <w:rPr>
+          <w:rFonts w:ascii="Helvetica" w:eastAsia="Times New Roman" w:hAnsi="Helvetica" w:cs="Helvetica"/>
+          <w:color w:val="181A1B"/>
+          <w:sz w:val="21"/>
+          <w:szCs w:val="21"/>
+          <w:lang w:val="en-GB"/>
+        </w:rPr>
+      </w:pPr>
+      <w:r>
+        <w:rPr>
+          <w:rFonts w:ascii="Helvetica" w:eastAsia="Times New Roman" w:hAnsi="Helvetica" w:cs="Helvetica"/>
+          <w:color w:val="181A1B"/>
+          <w:sz w:val="21"/>
+          <w:szCs w:val="21"/>
+          <w:lang w:val="en-GB"/>
+        </w:rPr>
+        <w:t>&lt; Step 4 &gt;</w:t>
+      </w:r>
+      <w:r>
+        <w:rPr>
+          <w:rFonts w:ascii="Helvetica" w:eastAsia="Times New Roman" w:hAnsi="Helvetica" w:cs="Helvetica"/>
+          <w:color w:val="181A1B"/>
+          <w:sz w:val="21"/>
+          <w:szCs w:val="21"/>
+          <w:lang w:val="en-GB"/>
+        </w:rPr>
+        <w:br/>
+        <w:t>- Examine the box on the right (brown part) = objective identified</w:t>
+      </w:r>
+      <w:r>
+        <w:rPr>
+          <w:rFonts w:ascii="Helvetica" w:eastAsia="Times New Roman" w:hAnsi="Helvetica" w:cs="Helvetica"/>
+          <w:color w:val="181A1B"/>
+          <w:sz w:val="21"/>
+          <w:szCs w:val="21"/>
+          <w:lang w:val="en-GB"/>
+        </w:rPr>
+        <w:br/>
+        <w:t>- Examine the box on the right again (+10%)</w:t>
+      </w:r>
+      <w:r>
+        <w:rPr>
+          <w:rFonts w:ascii="Helvetica" w:eastAsia="Times New Roman" w:hAnsi="Helvetica" w:cs="Helvetica"/>
+          <w:color w:val="181A1B"/>
+          <w:sz w:val="21"/>
+          <w:szCs w:val="21"/>
+          <w:lang w:val="en-GB"/>
+        </w:rPr>
+        <w:br/>
+        <w:t>- Cut the metal wire with scissors/a box cutter (+5%)</w:t>
+      </w:r>
+      <w:r>
+        <w:rPr>
+          <w:rFonts w:ascii="Helvetica" w:eastAsia="Times New Roman" w:hAnsi="Helvetica" w:cs="Helvetica"/>
+          <w:color w:val="181A1B"/>
+          <w:sz w:val="21"/>
+          <w:szCs w:val="21"/>
+          <w:lang w:val="en-GB"/>
+        </w:rPr>
+        <w:br/>
+        <w:t>- Examine the metal frame (+5%)</w:t>
+      </w:r>
+      <w:r>
+        <w:rPr>
+          <w:rFonts w:ascii="Helvetica" w:eastAsia="Times New Roman" w:hAnsi="Helvetica" w:cs="Helvetica"/>
+          <w:color w:val="181A1B"/>
+          <w:sz w:val="21"/>
+          <w:szCs w:val="21"/>
+          <w:lang w:val="en-GB"/>
+        </w:rPr>
+        <w:br/>
+        <w:t>- Hit the frame with a hammer to distort it (+5%)</w:t>
+      </w:r>
+      <w:r>
+        <w:rPr>
+          <w:rFonts w:ascii="Helvetica" w:eastAsia="Times New Roman" w:hAnsi="Helvetica" w:cs="Helvetica"/>
+          <w:color w:val="181A1B"/>
+          <w:sz w:val="21"/>
+          <w:szCs w:val="21"/>
+          <w:lang w:val="en-GB"/>
+        </w:rPr>
+        <w:br/>
+        <w:t>- Widen the gap in the frame with a crowbar (+15%)</w:t>
+      </w:r>
+      <w:r>
+        <w:rPr>
+          <w:rFonts w:ascii="Helvetica" w:eastAsia="Times New Roman" w:hAnsi="Helvetica" w:cs="Helvetica"/>
+          <w:color w:val="181A1B"/>
+          <w:sz w:val="21"/>
+          <w:szCs w:val="21"/>
+          <w:lang w:val="en-GB"/>
+        </w:rPr>
+        <w:br/>
+        <w:t>- Hit the box with a hammer to distort it (+5%)</w:t>
+      </w:r>
+      <w:r>
+        <w:rPr>
+          <w:rFonts w:ascii="Helvetica" w:eastAsia="Times New Roman" w:hAnsi="Helvetica" w:cs="Helvetica"/>
+          <w:color w:val="181A1B"/>
+          <w:sz w:val="21"/>
+          <w:szCs w:val="21"/>
+          <w:lang w:val="en-GB"/>
+        </w:rPr>
+        <w:br/>
+        <w:t>- Widen the gap in the box with a crowbar (+15%)</w:t>
+      </w:r>
+      <w:r>
+        <w:rPr>
+          <w:rFonts w:ascii="Helvetica" w:eastAsia="Times New Roman" w:hAnsi="Helvetica" w:cs="Helvetica"/>
+          <w:color w:val="181A1B"/>
+          <w:sz w:val="21"/>
+          <w:szCs w:val="21"/>
+          <w:lang w:val="en-GB"/>
+        </w:rPr>
+        <w:br/>
+        <w:t>- Hit the fittings with a hammer to distort them (+5%)</w:t>
+      </w:r>
+      <w:r>
+        <w:rPr>
+          <w:rFonts w:ascii="Helvetica" w:eastAsia="Times New Roman" w:hAnsi="Helvetica" w:cs="Helvetica"/>
+          <w:color w:val="181A1B"/>
+          <w:sz w:val="21"/>
+          <w:szCs w:val="21"/>
+          <w:lang w:val="en-GB"/>
+        </w:rPr>
+        <w:br/>
+        <w:t>- Examine the wires connected to the fuses with a voltmeter (+5%)</w:t>
+      </w:r>
+      <w:r>
+        <w:rPr>
+          <w:rFonts w:ascii="Helvetica" w:eastAsia="Times New Roman" w:hAnsi="Helvetica" w:cs="Helvetica"/>
+          <w:color w:val="181A1B"/>
+          <w:sz w:val="21"/>
+          <w:szCs w:val="21"/>
+          <w:lang w:val="en-GB"/>
+        </w:rPr>
+        <w:br/>
+        <w:t>- Execute when a reasonable success rate has been reached. Disassemble the metal box.</w:t>
+      </w:r>
+    </w:p>
+    <w:p>
+      <w:pPr>
+        <w:spacing w:after="225" w:line="240" w:lineRule="auto"/>
+        <w:rPr>
+          <w:rFonts w:ascii="Helvetica" w:eastAsia="Times New Roman" w:hAnsi="Helvetica" w:cs="Helvetica"/>
+          <w:color w:val="181A1B"/>
+          <w:sz w:val="21"/>
+          <w:szCs w:val="21"/>
+          <w:lang w:val="en-GB"/>
+        </w:rPr>
+      </w:pPr>
+      <w:r>
+        <w:rPr>
+          <w:rFonts w:ascii="Helvetica" w:eastAsia="Times New Roman" w:hAnsi="Helvetica" w:cs="Helvetica"/>
+          <w:color w:val="181A1B"/>
+          <w:sz w:val="21"/>
+          <w:szCs w:val="21"/>
+          <w:lang w:val="en-GB"/>
+        </w:rPr>
+        <w:t>&lt; Step 5 &gt;</w:t>
+      </w:r>
+      <w:r>
+        <w:rPr>
+          <w:rFonts w:ascii="Helvetica" w:eastAsia="Times New Roman" w:hAnsi="Helvetica" w:cs="Helvetica"/>
+          <w:color w:val="181A1B"/>
+          <w:sz w:val="21"/>
+          <w:szCs w:val="21"/>
+          <w:lang w:val="en-GB"/>
+        </w:rPr>
+        <w:br/>
+        <w:t>- Examine the box on the right = objective identified</w:t>
+      </w:r>
+      <w:r>
+        <w:rPr>
+          <w:rFonts w:ascii="Helvetica" w:eastAsia="Times New Roman" w:hAnsi="Helvetica" w:cs="Helvetica"/>
+          <w:color w:val="181A1B"/>
+          <w:sz w:val="21"/>
+          <w:szCs w:val="21"/>
+          <w:lang w:val="en-GB"/>
+        </w:rPr>
+        <w:br/>
+      </w:r>
+      <w:r>
+        <w:rPr>
+          <w:rFonts w:ascii="Helvetica" w:eastAsia="Times New Roman" w:hAnsi="Helvetica" w:cs="Helvetica"/>
+          <w:color w:val="181A1B"/>
+          <w:sz w:val="21"/>
+          <w:szCs w:val="21"/>
+          <w:lang w:val="en-GB"/>
+        </w:rPr>
         <w:lastRenderedPageBreak/>
-        <w:t>Trap:</w:t>
-      </w:r>
-      <w:r>
-        <w:rPr>
-          <w:rFonts w:ascii="Helvetica" w:eastAsia="Times New Roman" w:hAnsi="Helvetica" w:cs="Helvetica"/>
-          <w:color w:val="181A1B"/>
-          <w:sz w:val="21"/>
-          <w:szCs w:val="21"/>
-          <w:lang w:val="en-GB"/>
-        </w:rPr>
-        <w:t> Tin Type (activated by examining the second video poker machine from the left) *See above</w:t>
+        <w:t>- Examine the keyhole twice</w:t>
+      </w:r>
+      <w:r>
+        <w:rPr>
+          <w:rFonts w:ascii="Helvetica" w:eastAsia="Times New Roman" w:hAnsi="Helvetica" w:cs="Helvetica"/>
+          <w:color w:val="181A1B"/>
+          <w:sz w:val="21"/>
+          <w:szCs w:val="21"/>
+          <w:lang w:val="en-GB"/>
+        </w:rPr>
+        <w:br/>
+        <w:t>- Examine the box and remove the plate</w:t>
+      </w:r>
+      <w:r>
+        <w:rPr>
+          <w:rFonts w:ascii="Helvetica" w:eastAsia="Times New Roman" w:hAnsi="Helvetica" w:cs="Helvetica"/>
+          <w:color w:val="181A1B"/>
+          <w:sz w:val="21"/>
+          <w:szCs w:val="21"/>
+          <w:lang w:val="en-GB"/>
+        </w:rPr>
+        <w:br/>
+        <w:t>- Unlock with the lockpick (+100%)</w:t>
+      </w:r>
+      <w:r>
+        <w:rPr>
+          <w:rFonts w:ascii="Helvetica" w:eastAsia="Times New Roman" w:hAnsi="Helvetica" w:cs="Helvetica"/>
+          <w:color w:val="181A1B"/>
+          <w:sz w:val="21"/>
+          <w:szCs w:val="21"/>
+          <w:lang w:val="en-GB"/>
+        </w:rPr>
+        <w:br/>
+        <w:t>- Execute. Open the lid.</w:t>
       </w:r>
     </w:p>
     <w:p>
@@ -15483,633 +16289,6 @@
           <w:szCs w:val="21"/>
           <w:lang w:val="en-GB"/>
         </w:rPr>
-        <w:t>Examine the detonator and attach the handle.</w:t>
-      </w:r>
-    </w:p>
-    <w:p>
-      <w:pPr>
-        <w:spacing w:after="225" w:line="240" w:lineRule="auto"/>
-        <w:rPr>
-          <w:rFonts w:ascii="Helvetica" w:eastAsia="Times New Roman" w:hAnsi="Helvetica" w:cs="Helvetica"/>
-          <w:color w:val="181A1B"/>
-          <w:sz w:val="21"/>
-          <w:szCs w:val="21"/>
-          <w:lang w:val="en-GB"/>
-        </w:rPr>
-      </w:pPr>
-      <w:r>
-        <w:rPr>
-          <w:rFonts w:ascii="Helvetica" w:eastAsia="Times New Roman" w:hAnsi="Helvetica" w:cs="Helvetica"/>
-          <w:b/>
-          <w:bCs/>
-          <w:color w:val="181A1B"/>
-          <w:sz w:val="21"/>
-          <w:szCs w:val="21"/>
-          <w:lang w:val="en-GB"/>
-        </w:rPr>
-        <w:t>Trap:</w:t>
-      </w:r>
-      <w:r>
-        <w:rPr>
-          <w:rFonts w:ascii="Helvetica" w:eastAsia="Times New Roman" w:hAnsi="Helvetica" w:cs="Helvetica"/>
-          <w:color w:val="181A1B"/>
-          <w:sz w:val="21"/>
-          <w:szCs w:val="21"/>
-          <w:lang w:val="en-GB"/>
-        </w:rPr>
-        <w:t> Special Type (activated by examining the handle)</w:t>
-      </w:r>
-      <w:r>
-        <w:rPr>
-          <w:rFonts w:ascii="Helvetica" w:eastAsia="Times New Roman" w:hAnsi="Helvetica" w:cs="Helvetica"/>
-          <w:color w:val="181A1B"/>
-          <w:sz w:val="21"/>
-          <w:szCs w:val="21"/>
-          <w:lang w:val="en-GB"/>
-        </w:rPr>
-        <w:br/>
-        <w:t>&lt; Step 1 &gt;</w:t>
-      </w:r>
-      <w:r>
-        <w:rPr>
-          <w:rFonts w:ascii="Helvetica" w:eastAsia="Times New Roman" w:hAnsi="Helvetica" w:cs="Helvetica"/>
-          <w:color w:val="181A1B"/>
-          <w:sz w:val="21"/>
-          <w:szCs w:val="21"/>
-          <w:lang w:val="en-GB"/>
-        </w:rPr>
-        <w:br/>
-        <w:t>- Examine the box = objective identified</w:t>
-      </w:r>
-      <w:r>
-        <w:rPr>
-          <w:rFonts w:ascii="Helvetica" w:eastAsia="Times New Roman" w:hAnsi="Helvetica" w:cs="Helvetica"/>
-          <w:color w:val="181A1B"/>
-          <w:sz w:val="21"/>
-          <w:szCs w:val="21"/>
-          <w:lang w:val="en-GB"/>
-        </w:rPr>
-        <w:br/>
-        <w:t>- Examine the box again (+5%)</w:t>
-      </w:r>
-      <w:r>
-        <w:rPr>
-          <w:rFonts w:ascii="Helvetica" w:eastAsia="Times New Roman" w:hAnsi="Helvetica" w:cs="Helvetica"/>
-          <w:color w:val="181A1B"/>
-          <w:sz w:val="21"/>
-          <w:szCs w:val="21"/>
-          <w:lang w:val="en-GB"/>
-        </w:rPr>
-        <w:br/>
-        <w:t>- Examine the frame (+5%)</w:t>
-      </w:r>
-      <w:r>
-        <w:rPr>
-          <w:rFonts w:ascii="Helvetica" w:eastAsia="Times New Roman" w:hAnsi="Helvetica" w:cs="Helvetica"/>
-          <w:color w:val="181A1B"/>
-          <w:sz w:val="21"/>
-          <w:szCs w:val="21"/>
-          <w:lang w:val="en-GB"/>
-        </w:rPr>
-        <w:br/>
-        <w:t>- Hit the box with a hammer to distort it (+5%)</w:t>
-      </w:r>
-      <w:r>
-        <w:rPr>
-          <w:rFonts w:ascii="Helvetica" w:eastAsia="Times New Roman" w:hAnsi="Helvetica" w:cs="Helvetica"/>
-          <w:color w:val="181A1B"/>
-          <w:sz w:val="21"/>
-          <w:szCs w:val="21"/>
-          <w:lang w:val="en-GB"/>
-        </w:rPr>
-        <w:br/>
-        <w:t>- Hit the frame with a hammer to distort it (+5%)</w:t>
-      </w:r>
-      <w:r>
-        <w:rPr>
-          <w:rFonts w:ascii="Helvetica" w:eastAsia="Times New Roman" w:hAnsi="Helvetica" w:cs="Helvetica"/>
-          <w:color w:val="181A1B"/>
-          <w:sz w:val="21"/>
-          <w:szCs w:val="21"/>
-          <w:lang w:val="en-GB"/>
-        </w:rPr>
-        <w:br/>
-        <w:t>- Use a crowbar on the box (+15%)</w:t>
-      </w:r>
-      <w:r>
-        <w:rPr>
-          <w:rFonts w:ascii="Helvetica" w:eastAsia="Times New Roman" w:hAnsi="Helvetica" w:cs="Helvetica"/>
-          <w:color w:val="181A1B"/>
-          <w:sz w:val="21"/>
-          <w:szCs w:val="21"/>
-          <w:lang w:val="en-GB"/>
-        </w:rPr>
-        <w:br/>
-        <w:t>- Use a crowbar on the frame (+15%)</w:t>
-      </w:r>
-      <w:r>
-        <w:rPr>
-          <w:rFonts w:ascii="Helvetica" w:eastAsia="Times New Roman" w:hAnsi="Helvetica" w:cs="Helvetica"/>
-          <w:color w:val="181A1B"/>
-          <w:sz w:val="21"/>
-          <w:szCs w:val="21"/>
-          <w:lang w:val="en-GB"/>
-        </w:rPr>
-        <w:br/>
-        <w:t>- Examine the detonator (+5%)</w:t>
-      </w:r>
-      <w:r>
-        <w:rPr>
-          <w:rFonts w:ascii="Helvetica" w:eastAsia="Times New Roman" w:hAnsi="Helvetica" w:cs="Helvetica"/>
-          <w:color w:val="181A1B"/>
-          <w:sz w:val="21"/>
-          <w:szCs w:val="21"/>
-          <w:lang w:val="en-GB"/>
-        </w:rPr>
-        <w:br/>
-        <w:t>- Execute when a reasonable success rate has been reached. Disassemble the metal box.</w:t>
-      </w:r>
-    </w:p>
-    <w:p>
-      <w:pPr>
-        <w:spacing w:after="225" w:line="240" w:lineRule="auto"/>
-        <w:rPr>
-          <w:rFonts w:ascii="Helvetica" w:eastAsia="Times New Roman" w:hAnsi="Helvetica" w:cs="Helvetica"/>
-          <w:color w:val="181A1B"/>
-          <w:sz w:val="21"/>
-          <w:szCs w:val="21"/>
-          <w:lang w:val="en-GB"/>
-        </w:rPr>
-      </w:pPr>
-      <w:r>
-        <w:rPr>
-          <w:rFonts w:ascii="Helvetica" w:eastAsia="Times New Roman" w:hAnsi="Helvetica" w:cs="Helvetica"/>
-          <w:color w:val="181A1B"/>
-          <w:sz w:val="21"/>
-          <w:szCs w:val="21"/>
-          <w:lang w:val="en-GB"/>
-        </w:rPr>
-        <w:t>&lt; Step 2 &gt;</w:t>
-      </w:r>
-      <w:r>
-        <w:rPr>
-          <w:rFonts w:ascii="Helvetica" w:eastAsia="Times New Roman" w:hAnsi="Helvetica" w:cs="Helvetica"/>
-          <w:color w:val="181A1B"/>
-          <w:sz w:val="21"/>
-          <w:szCs w:val="21"/>
-          <w:lang w:val="en-GB"/>
-        </w:rPr>
-        <w:br/>
-        <w:t>- Examine metal cover = objective identified</w:t>
-      </w:r>
-      <w:r>
-        <w:rPr>
-          <w:rFonts w:ascii="Helvetica" w:eastAsia="Times New Roman" w:hAnsi="Helvetica" w:cs="Helvetica"/>
-          <w:color w:val="181A1B"/>
-          <w:sz w:val="21"/>
-          <w:szCs w:val="21"/>
-          <w:lang w:val="en-GB"/>
-        </w:rPr>
-        <w:br/>
-        <w:t>- Examine the wires (+5%)</w:t>
-      </w:r>
-      <w:r>
-        <w:rPr>
-          <w:rFonts w:ascii="Helvetica" w:eastAsia="Times New Roman" w:hAnsi="Helvetica" w:cs="Helvetica"/>
-          <w:color w:val="181A1B"/>
-          <w:sz w:val="21"/>
-          <w:szCs w:val="21"/>
-          <w:lang w:val="en-GB"/>
-        </w:rPr>
-        <w:br/>
-        <w:t>- Examine the detonator (+5%)</w:t>
-      </w:r>
-      <w:r>
-        <w:rPr>
-          <w:rFonts w:ascii="Helvetica" w:eastAsia="Times New Roman" w:hAnsi="Helvetica" w:cs="Helvetica"/>
-          <w:color w:val="181A1B"/>
-          <w:sz w:val="21"/>
-          <w:szCs w:val="21"/>
-          <w:lang w:val="en-GB"/>
-        </w:rPr>
-        <w:br/>
-        <w:t>- Cool the detonator with coolant s</w:t>
-      </w:r>
-      <w:r>
-        <w:rPr>
-          <w:rFonts w:ascii="Helvetica" w:eastAsia="Times New Roman" w:hAnsi="Helvetica" w:cs="Helvetica"/>
-          <w:color w:val="181A1B"/>
-          <w:sz w:val="21"/>
-          <w:szCs w:val="21"/>
-          <w:lang w:val="en-GB"/>
-        </w:rPr>
-        <w:t>p</w:t>
-      </w:r>
-      <w:r>
-        <w:rPr>
-          <w:rFonts w:ascii="Helvetica" w:eastAsia="Times New Roman" w:hAnsi="Helvetica" w:cs="Helvetica"/>
-          <w:color w:val="181A1B"/>
-          <w:sz w:val="21"/>
-          <w:szCs w:val="21"/>
-          <w:lang w:val="en-GB"/>
-        </w:rPr>
-        <w:t>ray (+5%)</w:t>
-      </w:r>
-      <w:r>
-        <w:rPr>
-          <w:rFonts w:ascii="Helvetica" w:eastAsia="Times New Roman" w:hAnsi="Helvetica" w:cs="Helvetica"/>
-          <w:color w:val="181A1B"/>
-          <w:sz w:val="21"/>
-          <w:szCs w:val="21"/>
-          <w:lang w:val="en-GB"/>
-        </w:rPr>
-        <w:br/>
-        <w:t>- Examine the box on the left (+5%)</w:t>
-      </w:r>
-      <w:r>
-        <w:rPr>
-          <w:rFonts w:ascii="Helvetica" w:eastAsia="Times New Roman" w:hAnsi="Helvetica" w:cs="Helvetica"/>
-          <w:color w:val="181A1B"/>
-          <w:sz w:val="21"/>
-          <w:szCs w:val="21"/>
-          <w:lang w:val="en-GB"/>
-        </w:rPr>
-        <w:br/>
-        <w:t>- Examine metal cover again (+10%)</w:t>
-      </w:r>
-      <w:r>
-        <w:rPr>
-          <w:rFonts w:ascii="Helvetica" w:eastAsia="Times New Roman" w:hAnsi="Helvetica" w:cs="Helvetica"/>
-          <w:color w:val="181A1B"/>
-          <w:sz w:val="21"/>
-          <w:szCs w:val="21"/>
-          <w:lang w:val="en-GB"/>
-        </w:rPr>
-        <w:br/>
-        <w:t>- Loosen the screw with a screwdriver (+10%)</w:t>
-      </w:r>
-      <w:r>
-        <w:rPr>
-          <w:rFonts w:ascii="Helvetica" w:eastAsia="Times New Roman" w:hAnsi="Helvetica" w:cs="Helvetica"/>
-          <w:color w:val="181A1B"/>
-          <w:sz w:val="21"/>
-          <w:szCs w:val="21"/>
-          <w:lang w:val="en-GB"/>
-        </w:rPr>
-        <w:br/>
-        <w:t>- Hit the fittings with a hammer to distort them (+10%)</w:t>
-      </w:r>
-      <w:r>
-        <w:rPr>
-          <w:rFonts w:ascii="Helvetica" w:eastAsia="Times New Roman" w:hAnsi="Helvetica" w:cs="Helvetica"/>
-          <w:color w:val="181A1B"/>
-          <w:sz w:val="21"/>
-          <w:szCs w:val="21"/>
-          <w:lang w:val="en-GB"/>
-        </w:rPr>
-        <w:br/>
-        <w:t>- Hit the cover with a hammer to distort it (+5%)</w:t>
-      </w:r>
-      <w:r>
-        <w:rPr>
-          <w:rFonts w:ascii="Helvetica" w:eastAsia="Times New Roman" w:hAnsi="Helvetica" w:cs="Helvetica"/>
-          <w:color w:val="181A1B"/>
-          <w:sz w:val="21"/>
-          <w:szCs w:val="21"/>
-          <w:lang w:val="en-GB"/>
-        </w:rPr>
-        <w:br/>
-        <w:t>- Widen the gap in the cover with a crowbar (+15%)</w:t>
-      </w:r>
-      <w:r>
-        <w:rPr>
-          <w:rFonts w:ascii="Helvetica" w:eastAsia="Times New Roman" w:hAnsi="Helvetica" w:cs="Helvetica"/>
-          <w:color w:val="181A1B"/>
-          <w:sz w:val="21"/>
-          <w:szCs w:val="21"/>
-          <w:lang w:val="en-GB"/>
-        </w:rPr>
-        <w:br/>
-        <w:t>- Execute when a reasonable success rate has been reached. Remove the cover.</w:t>
-      </w:r>
-    </w:p>
-    <w:p>
-      <w:pPr>
-        <w:spacing w:after="225" w:line="240" w:lineRule="auto"/>
-        <w:rPr>
-          <w:rFonts w:ascii="Helvetica" w:eastAsia="Times New Roman" w:hAnsi="Helvetica" w:cs="Helvetica"/>
-          <w:color w:val="181A1B"/>
-          <w:sz w:val="21"/>
-          <w:szCs w:val="21"/>
-          <w:lang w:val="en-GB"/>
-        </w:rPr>
-      </w:pPr>
-      <w:r>
-        <w:rPr>
-          <w:rFonts w:ascii="Helvetica" w:eastAsia="Times New Roman" w:hAnsi="Helvetica" w:cs="Helvetica"/>
-          <w:color w:val="181A1B"/>
-          <w:sz w:val="21"/>
-          <w:szCs w:val="21"/>
-          <w:lang w:val="en-GB"/>
-        </w:rPr>
-        <w:t>&lt; Step 3 &gt;</w:t>
-      </w:r>
-      <w:r>
-        <w:rPr>
-          <w:rFonts w:ascii="Helvetica" w:eastAsia="Times New Roman" w:hAnsi="Helvetica" w:cs="Helvetica"/>
-          <w:color w:val="181A1B"/>
-          <w:sz w:val="21"/>
-          <w:szCs w:val="21"/>
-          <w:lang w:val="en-GB"/>
-        </w:rPr>
-        <w:br/>
-        <w:t>- Examine the box on the right = objective identified</w:t>
-      </w:r>
-      <w:r>
-        <w:rPr>
-          <w:rFonts w:ascii="Helvetica" w:eastAsia="Times New Roman" w:hAnsi="Helvetica" w:cs="Helvetica"/>
-          <w:color w:val="181A1B"/>
-          <w:sz w:val="21"/>
-          <w:szCs w:val="21"/>
-          <w:lang w:val="en-GB"/>
-        </w:rPr>
-        <w:br/>
-        <w:t>- Fit the gear into the hole in the side</w:t>
-      </w:r>
-      <w:r>
-        <w:rPr>
-          <w:rFonts w:ascii="Helvetica" w:eastAsia="Times New Roman" w:hAnsi="Helvetica" w:cs="Helvetica"/>
-          <w:color w:val="181A1B"/>
-          <w:sz w:val="21"/>
-          <w:szCs w:val="21"/>
-          <w:lang w:val="en-GB"/>
-        </w:rPr>
-        <w:br/>
-        <w:t>- Fit the crank handle into the hole at the top</w:t>
-      </w:r>
-      <w:r>
-        <w:rPr>
-          <w:rFonts w:ascii="Helvetica" w:eastAsia="Times New Roman" w:hAnsi="Helvetica" w:cs="Helvetica"/>
-          <w:color w:val="181A1B"/>
-          <w:sz w:val="21"/>
-          <w:szCs w:val="21"/>
-          <w:lang w:val="en-GB"/>
-        </w:rPr>
-        <w:br/>
-        <w:t>- Turn the crank handle (+100%)</w:t>
-      </w:r>
-      <w:r>
-        <w:rPr>
-          <w:rFonts w:ascii="Helvetica" w:eastAsia="Times New Roman" w:hAnsi="Helvetica" w:cs="Helvetica"/>
-          <w:color w:val="181A1B"/>
-          <w:sz w:val="21"/>
-          <w:szCs w:val="21"/>
-          <w:lang w:val="en-GB"/>
-        </w:rPr>
-        <w:br/>
-        <w:t>- Execute. Remove the cover.</w:t>
-      </w:r>
-    </w:p>
-    <w:p>
-      <w:pPr>
-        <w:spacing w:after="225" w:line="240" w:lineRule="auto"/>
-        <w:rPr>
-          <w:rFonts w:ascii="Helvetica" w:eastAsia="Times New Roman" w:hAnsi="Helvetica" w:cs="Helvetica"/>
-          <w:color w:val="181A1B"/>
-          <w:sz w:val="21"/>
-          <w:szCs w:val="21"/>
-          <w:lang w:val="en-GB"/>
-        </w:rPr>
-      </w:pPr>
-      <w:r>
-        <w:rPr>
-          <w:rFonts w:ascii="Helvetica" w:eastAsia="Times New Roman" w:hAnsi="Helvetica" w:cs="Helvetica"/>
-          <w:color w:val="181A1B"/>
-          <w:sz w:val="21"/>
-          <w:szCs w:val="21"/>
-          <w:lang w:val="en-GB"/>
-        </w:rPr>
-        <w:t>&lt; Step 4 &gt;</w:t>
-      </w:r>
-      <w:r>
-        <w:rPr>
-          <w:rFonts w:ascii="Helvetica" w:eastAsia="Times New Roman" w:hAnsi="Helvetica" w:cs="Helvetica"/>
-          <w:color w:val="181A1B"/>
-          <w:sz w:val="21"/>
-          <w:szCs w:val="21"/>
-          <w:lang w:val="en-GB"/>
-        </w:rPr>
-        <w:br/>
-        <w:t>- Examine the box on the right (brown part) = objective identified</w:t>
-      </w:r>
-      <w:r>
-        <w:rPr>
-          <w:rFonts w:ascii="Helvetica" w:eastAsia="Times New Roman" w:hAnsi="Helvetica" w:cs="Helvetica"/>
-          <w:color w:val="181A1B"/>
-          <w:sz w:val="21"/>
-          <w:szCs w:val="21"/>
-          <w:lang w:val="en-GB"/>
-        </w:rPr>
-        <w:br/>
-        <w:t>- Examine the box on the right again (+10%)</w:t>
-      </w:r>
-      <w:r>
-        <w:rPr>
-          <w:rFonts w:ascii="Helvetica" w:eastAsia="Times New Roman" w:hAnsi="Helvetica" w:cs="Helvetica"/>
-          <w:color w:val="181A1B"/>
-          <w:sz w:val="21"/>
-          <w:szCs w:val="21"/>
-          <w:lang w:val="en-GB"/>
-        </w:rPr>
-        <w:br/>
-        <w:t>- Cut the metal wire with scissors/a box cutter (+5%)</w:t>
-      </w:r>
-      <w:r>
-        <w:rPr>
-          <w:rFonts w:ascii="Helvetica" w:eastAsia="Times New Roman" w:hAnsi="Helvetica" w:cs="Helvetica"/>
-          <w:color w:val="181A1B"/>
-          <w:sz w:val="21"/>
-          <w:szCs w:val="21"/>
-          <w:lang w:val="en-GB"/>
-        </w:rPr>
-        <w:br/>
-        <w:t>- Examine the metal frame (+5%)</w:t>
-      </w:r>
-      <w:r>
-        <w:rPr>
-          <w:rFonts w:ascii="Helvetica" w:eastAsia="Times New Roman" w:hAnsi="Helvetica" w:cs="Helvetica"/>
-          <w:color w:val="181A1B"/>
-          <w:sz w:val="21"/>
-          <w:szCs w:val="21"/>
-          <w:lang w:val="en-GB"/>
-        </w:rPr>
-        <w:br/>
-        <w:t>- Hit the frame with a hammer to distort it (+5%)</w:t>
-      </w:r>
-      <w:r>
-        <w:rPr>
-          <w:rFonts w:ascii="Helvetica" w:eastAsia="Times New Roman" w:hAnsi="Helvetica" w:cs="Helvetica"/>
-          <w:color w:val="181A1B"/>
-          <w:sz w:val="21"/>
-          <w:szCs w:val="21"/>
-          <w:lang w:val="en-GB"/>
-        </w:rPr>
-        <w:br/>
-        <w:t>- Widen the gap in the frame with a crowbar (+15%)</w:t>
-      </w:r>
-      <w:r>
-        <w:rPr>
-          <w:rFonts w:ascii="Helvetica" w:eastAsia="Times New Roman" w:hAnsi="Helvetica" w:cs="Helvetica"/>
-          <w:color w:val="181A1B"/>
-          <w:sz w:val="21"/>
-          <w:szCs w:val="21"/>
-          <w:lang w:val="en-GB"/>
-        </w:rPr>
-        <w:br/>
-        <w:t>- Hit the box with a hammer to distort it (+5%)</w:t>
-      </w:r>
-      <w:r>
-        <w:rPr>
-          <w:rFonts w:ascii="Helvetica" w:eastAsia="Times New Roman" w:hAnsi="Helvetica" w:cs="Helvetica"/>
-          <w:color w:val="181A1B"/>
-          <w:sz w:val="21"/>
-          <w:szCs w:val="21"/>
-          <w:lang w:val="en-GB"/>
-        </w:rPr>
-        <w:br/>
-        <w:t>- Widen the gap in the box with a crowbar (+15%)</w:t>
-      </w:r>
-      <w:r>
-        <w:rPr>
-          <w:rFonts w:ascii="Helvetica" w:eastAsia="Times New Roman" w:hAnsi="Helvetica" w:cs="Helvetica"/>
-          <w:color w:val="181A1B"/>
-          <w:sz w:val="21"/>
-          <w:szCs w:val="21"/>
-          <w:lang w:val="en-GB"/>
-        </w:rPr>
-        <w:br/>
-        <w:t>- Hit the fittings with a hammer to distort them (+5%)</w:t>
-      </w:r>
-      <w:r>
-        <w:rPr>
-          <w:rFonts w:ascii="Helvetica" w:eastAsia="Times New Roman" w:hAnsi="Helvetica" w:cs="Helvetica"/>
-          <w:color w:val="181A1B"/>
-          <w:sz w:val="21"/>
-          <w:szCs w:val="21"/>
-          <w:lang w:val="en-GB"/>
-        </w:rPr>
-        <w:br/>
-        <w:t>- Examine the wires connected to the fuses with a voltmeter (+5%)</w:t>
-      </w:r>
-      <w:r>
-        <w:rPr>
-          <w:rFonts w:ascii="Helvetica" w:eastAsia="Times New Roman" w:hAnsi="Helvetica" w:cs="Helvetica"/>
-          <w:color w:val="181A1B"/>
-          <w:sz w:val="21"/>
-          <w:szCs w:val="21"/>
-          <w:lang w:val="en-GB"/>
-        </w:rPr>
-        <w:br/>
-        <w:t>- Execute when a reasonable success rate has been reached. Disassemble the metal box.</w:t>
-      </w:r>
-    </w:p>
-    <w:p>
-      <w:pPr>
-        <w:spacing w:after="225" w:line="240" w:lineRule="auto"/>
-        <w:rPr>
-          <w:rFonts w:ascii="Helvetica" w:eastAsia="Times New Roman" w:hAnsi="Helvetica" w:cs="Helvetica"/>
-          <w:color w:val="181A1B"/>
-          <w:sz w:val="21"/>
-          <w:szCs w:val="21"/>
-          <w:lang w:val="en-GB"/>
-        </w:rPr>
-      </w:pPr>
-      <w:r>
-        <w:rPr>
-          <w:rFonts w:ascii="Helvetica" w:eastAsia="Times New Roman" w:hAnsi="Helvetica" w:cs="Helvetica"/>
-          <w:color w:val="181A1B"/>
-          <w:sz w:val="21"/>
-          <w:szCs w:val="21"/>
-          <w:lang w:val="en-GB"/>
-        </w:rPr>
-        <w:t>&lt; Step 5 &gt;</w:t>
-      </w:r>
-      <w:r>
-        <w:rPr>
-          <w:rFonts w:ascii="Helvetica" w:eastAsia="Times New Roman" w:hAnsi="Helvetica" w:cs="Helvetica"/>
-          <w:color w:val="181A1B"/>
-          <w:sz w:val="21"/>
-          <w:szCs w:val="21"/>
-          <w:lang w:val="en-GB"/>
-        </w:rPr>
-        <w:br/>
-        <w:t>- Examine the box on the right = objective identified</w:t>
-      </w:r>
-      <w:r>
-        <w:rPr>
-          <w:rFonts w:ascii="Helvetica" w:eastAsia="Times New Roman" w:hAnsi="Helvetica" w:cs="Helvetica"/>
-          <w:color w:val="181A1B"/>
-          <w:sz w:val="21"/>
-          <w:szCs w:val="21"/>
-          <w:lang w:val="en-GB"/>
-        </w:rPr>
-        <w:br/>
-        <w:t>- Examine the keyhole twice</w:t>
-      </w:r>
-      <w:r>
-        <w:rPr>
-          <w:rFonts w:ascii="Helvetica" w:eastAsia="Times New Roman" w:hAnsi="Helvetica" w:cs="Helvetica"/>
-          <w:color w:val="181A1B"/>
-          <w:sz w:val="21"/>
-          <w:szCs w:val="21"/>
-          <w:lang w:val="en-GB"/>
-        </w:rPr>
-        <w:br/>
-        <w:t>- Examine the box and remove the plate</w:t>
-      </w:r>
-      <w:r>
-        <w:rPr>
-          <w:rFonts w:ascii="Helvetica" w:eastAsia="Times New Roman" w:hAnsi="Helvetica" w:cs="Helvetica"/>
-          <w:color w:val="181A1B"/>
-          <w:sz w:val="21"/>
-          <w:szCs w:val="21"/>
-          <w:lang w:val="en-GB"/>
-        </w:rPr>
-        <w:br/>
-        <w:t>- Unlock with the lockpick (+100%)</w:t>
-      </w:r>
-      <w:r>
-        <w:rPr>
-          <w:rFonts w:ascii="Helvetica" w:eastAsia="Times New Roman" w:hAnsi="Helvetica" w:cs="Helvetica"/>
-          <w:color w:val="181A1B"/>
-          <w:sz w:val="21"/>
-          <w:szCs w:val="21"/>
-          <w:lang w:val="en-GB"/>
-        </w:rPr>
-        <w:br/>
-        <w:t>- Execute. Open the lid.</w:t>
-      </w:r>
-    </w:p>
-    <w:p>
-      <w:pPr>
-        <w:spacing w:after="225" w:line="240" w:lineRule="auto"/>
-        <w:rPr>
-          <w:rFonts w:ascii="Helvetica" w:eastAsia="Times New Roman" w:hAnsi="Helvetica" w:cs="Helvetica"/>
-          <w:color w:val="181A1B"/>
-          <w:sz w:val="21"/>
-          <w:szCs w:val="21"/>
-          <w:lang w:val="en-GB"/>
-        </w:rPr>
-      </w:pPr>
-      <w:r>
-        <w:rPr>
-          <w:rFonts w:ascii="Helvetica" w:eastAsia="Times New Roman" w:hAnsi="Helvetica" w:cs="Helvetica"/>
-          <w:color w:val="181A1B"/>
-          <w:sz w:val="21"/>
-          <w:szCs w:val="21"/>
-          <w:lang w:val="en-GB"/>
-        </w:rPr>
-        <w:lastRenderedPageBreak/>
         <w:t>&lt; Step 6 &gt;</w:t>
       </w:r>
       <w:r>
@@ -16744,6 +16923,16 @@
           <w:lang w:val="en-GB"/>
         </w:rPr>
         <w:br/>
+      </w:r>
+      <w:r>
+        <w:rPr>
+          <w:rFonts w:ascii="Helvetica" w:eastAsia="Times New Roman" w:hAnsi="Helvetica" w:cs="Helvetica"/>
+          <w:color w:val="181A1B"/>
+          <w:sz w:val="21"/>
+          <w:szCs w:val="21"/>
+          <w:lang w:val="en-GB"/>
+        </w:rPr>
+        <w:lastRenderedPageBreak/>
         <w:t>- Examine the wire (+5%)</w:t>
       </w:r>
       <w:r>
@@ -16807,7 +16996,6 @@
           <w:szCs w:val="21"/>
           <w:lang w:val="en-GB"/>
         </w:rPr>
-        <w:lastRenderedPageBreak/>
         <w:t>Key Item:</w:t>
       </w:r>
       <w:r>
@@ -17891,6 +18079,7 @@
           <w:szCs w:val="21"/>
           <w:lang w:val="en-GB"/>
         </w:rPr>
+        <w:lastRenderedPageBreak/>
         <w:t>Recipe:</w:t>
       </w:r>
       <w:r>
@@ -17989,16 +18178,6 @@
           <w:lang w:val="en-GB"/>
         </w:rPr>
         <w:br/>
-      </w:r>
-      <w:r>
-        <w:rPr>
-          <w:rFonts w:ascii="Helvetica" w:eastAsia="Times New Roman" w:hAnsi="Helvetica" w:cs="Helvetica"/>
-          <w:color w:val="181A1B"/>
-          <w:sz w:val="21"/>
-          <w:szCs w:val="21"/>
-          <w:lang w:val="en-GB"/>
-        </w:rPr>
-        <w:lastRenderedPageBreak/>
         <w:t>- Examine the detonator again (+5%)</w:t>
       </w:r>
       <w:r>
@@ -18690,6 +18869,16 @@
           <w:lang w:val="en-GB"/>
         </w:rPr>
         <w:br/>
+      </w:r>
+      <w:r>
+        <w:rPr>
+          <w:rFonts w:ascii="Helvetica" w:eastAsia="Times New Roman" w:hAnsi="Helvetica" w:cs="Helvetica"/>
+          <w:color w:val="181A1B"/>
+          <w:sz w:val="21"/>
+          <w:szCs w:val="21"/>
+          <w:lang w:val="en-GB"/>
+        </w:rPr>
+        <w:lastRenderedPageBreak/>
         <w:t>- Examine the board again (+5%)</w:t>
       </w:r>
       <w:r>
@@ -18745,16 +18934,6 @@
           <w:lang w:val="en-GB"/>
         </w:rPr>
         <w:br/>
-      </w:r>
-      <w:r>
-        <w:rPr>
-          <w:rFonts w:ascii="Helvetica" w:eastAsia="Times New Roman" w:hAnsi="Helvetica" w:cs="Helvetica"/>
-          <w:color w:val="181A1B"/>
-          <w:sz w:val="21"/>
-          <w:szCs w:val="21"/>
-          <w:lang w:val="en-GB"/>
-        </w:rPr>
-        <w:lastRenderedPageBreak/>
         <w:t>- Examine the keypad (+10%)</w:t>
       </w:r>
       <w:r>
@@ -19414,6 +19593,7 @@
           <w:szCs w:val="21"/>
           <w:lang w:val="en-GB"/>
         </w:rPr>
+        <w:lastRenderedPageBreak/>
         <w:t>The remaining time is set to 5:00.</w:t>
       </w:r>
     </w:p>
@@ -19476,7 +19656,6 @@
           <w:szCs w:val="23"/>
           <w:lang w:val="en-GB"/>
         </w:rPr>
-        <w:lastRenderedPageBreak/>
         <w:t>Bridge Elevator Hall</w:t>
       </w:r>
     </w:p>
@@ -20194,6 +20373,16 @@
           <w:lang w:val="en-GB"/>
         </w:rPr>
         <w:br/>
+      </w:r>
+      <w:r>
+        <w:rPr>
+          <w:rFonts w:ascii="Helvetica" w:eastAsia="Times New Roman" w:hAnsi="Helvetica" w:cs="Helvetica"/>
+          <w:color w:val="181A1B"/>
+          <w:sz w:val="21"/>
+          <w:szCs w:val="21"/>
+          <w:lang w:val="en-GB"/>
+        </w:rPr>
+        <w:lastRenderedPageBreak/>
         <w:t>- Widen the gap in the cover with a crowbar (+20%)</w:t>
       </w:r>
       <w:r>
@@ -20238,7 +20427,6 @@
           <w:szCs w:val="21"/>
           <w:lang w:val="en-GB"/>
         </w:rPr>
-        <w:lastRenderedPageBreak/>
         <w:t>&lt; Step 2 &gt;</w:t>
       </w:r>
       <w:r>
@@ -21048,6 +21236,16 @@
           <w:lang w:val="en-GB"/>
         </w:rPr>
         <w:br/>
+      </w:r>
+      <w:r>
+        <w:rPr>
+          <w:rFonts w:ascii="Helvetica" w:eastAsia="Times New Roman" w:hAnsi="Helvetica" w:cs="Helvetica"/>
+          <w:color w:val="181A1B"/>
+          <w:sz w:val="21"/>
+          <w:szCs w:val="21"/>
+          <w:lang w:val="en-GB"/>
+        </w:rPr>
+        <w:lastRenderedPageBreak/>
         <w:t>- Examine the base = objective identified</w:t>
       </w:r>
       <w:r>
@@ -21092,16 +21290,6 @@
           <w:lang w:val="en-GB"/>
         </w:rPr>
         <w:br/>
-      </w:r>
-      <w:r>
-        <w:rPr>
-          <w:rFonts w:ascii="Helvetica" w:eastAsia="Times New Roman" w:hAnsi="Helvetica" w:cs="Helvetica"/>
-          <w:color w:val="181A1B"/>
-          <w:sz w:val="21"/>
-          <w:szCs w:val="21"/>
-          <w:lang w:val="en-GB"/>
-        </w:rPr>
-        <w:lastRenderedPageBreak/>
         <w:t>- Cut the wire with scissors/a box cutter (+5%)</w:t>
       </w:r>
       <w:r>
@@ -21760,7 +21948,19 @@
           <w:shd w:val="clear" w:color="auto" w:fill="DDDDDD"/>
           <w:lang w:val="en-GB"/>
         </w:rPr>
-        <w:t>The numbers you need to input are 1, 2, 3, 4. However, they first need to be converted using the clues scattered around each room</w:t>
+        <w:t xml:space="preserve">The numbers you need to input are 1, 2, 3, 4. However, they first need to be converted </w:t>
+      </w:r>
+      <w:r>
+        <w:rPr>
+          <w:rFonts w:ascii="Helvetica" w:eastAsia="Times New Roman" w:hAnsi="Helvetica" w:cs="Helvetica"/>
+          <w:color w:val="181A1B"/>
+          <w:sz w:val="21"/>
+          <w:szCs w:val="21"/>
+          <w:shd w:val="clear" w:color="auto" w:fill="DDDDDD"/>
+          <w:lang w:val="en-GB"/>
+        </w:rPr>
+        <w:lastRenderedPageBreak/>
+        <w:t>using the clues scattered around each room</w:t>
       </w:r>
       <w:r>
         <w:rPr>
@@ -21848,16 +22048,6 @@
           <w:lang w:val="en-GB"/>
         </w:rPr>
         <w:br/>
-      </w:r>
-      <w:r>
-        <w:rPr>
-          <w:rFonts w:ascii="Helvetica" w:eastAsia="Times New Roman" w:hAnsi="Helvetica" w:cs="Helvetica"/>
-          <w:color w:val="181A1B"/>
-          <w:sz w:val="21"/>
-          <w:szCs w:val="21"/>
-          <w:lang w:val="en-GB"/>
-        </w:rPr>
-        <w:lastRenderedPageBreak/>
         <w:t>- Examine the cover = objective identified</w:t>
       </w:r>
       <w:r>
@@ -22552,6 +22742,16 @@
           <w:lang w:val="en-GB"/>
         </w:rPr>
         <w:br/>
+      </w:r>
+      <w:r>
+        <w:rPr>
+          <w:rFonts w:ascii="Helvetica" w:eastAsia="Times New Roman" w:hAnsi="Helvetica" w:cs="Helvetica"/>
+          <w:color w:val="181A1B"/>
+          <w:sz w:val="21"/>
+          <w:szCs w:val="21"/>
+          <w:lang w:val="en-GB"/>
+        </w:rPr>
+        <w:lastRenderedPageBreak/>
         <w:t>"Jeffr</w:t>
       </w:r>
       <w:r>
@@ -22618,7 +22818,6 @@
         <w:rPr>
           <w:rStyle w:val="IntenseReference"/>
         </w:rPr>
-        <w:lastRenderedPageBreak/>
         <w:t>Engine</w:t>
       </w:r>
     </w:p>
@@ -23423,6 +23622,16 @@
           <w:lang w:val="en-GB"/>
         </w:rPr>
         <w:br/>
+      </w:r>
+      <w:r>
+        <w:rPr>
+          <w:rFonts w:ascii="Helvetica" w:eastAsia="Times New Roman" w:hAnsi="Helvetica" w:cs="Helvetica"/>
+          <w:color w:val="181A1B"/>
+          <w:sz w:val="21"/>
+          <w:szCs w:val="21"/>
+          <w:lang w:val="en-GB"/>
+        </w:rPr>
+        <w:lastRenderedPageBreak/>
         <w:t>- Examine the stick and push it (after loosening screws) OR hit it with a hammer (+20%)</w:t>
       </w:r>
       <w:r>
@@ -23484,7 +23693,6 @@
           <w:szCs w:val="21"/>
           <w:lang w:val="en-GB"/>
         </w:rPr>
-        <w:lastRenderedPageBreak/>
         <w:t>Examine the device and push the button to stop it. Fit Parts A and B into the device and push the button again to unlock Maintenance Rooms A and C.</w:t>
       </w:r>
     </w:p>
@@ -24252,6 +24460,7 @@
           <w:szCs w:val="21"/>
           <w:lang w:val="en-GB"/>
         </w:rPr>
+        <w:lastRenderedPageBreak/>
         <w:t>Recipe:</w:t>
       </w:r>
       <w:r>
@@ -24378,7 +24587,6 @@
           <w:szCs w:val="21"/>
           <w:lang w:val="en-GB"/>
         </w:rPr>
-        <w:lastRenderedPageBreak/>
         <w:t>Trap:</w:t>
       </w:r>
       <w:r>
@@ -25019,6 +25227,7 @@
           <w:szCs w:val="21"/>
           <w:lang w:val="en-GB"/>
         </w:rPr>
+        <w:lastRenderedPageBreak/>
         <w:t>Suggested keywords:</w:t>
       </w:r>
       <w:r>
@@ -25089,7 +25298,6 @@
         <w:rPr>
           <w:rStyle w:val="IntenseReference"/>
         </w:rPr>
-        <w:lastRenderedPageBreak/>
         <w:t xml:space="preserve">Ending guide &amp; </w:t>
       </w:r>
       <w:r>
@@ -25842,6 +26050,7 @@
           <w:szCs w:val="21"/>
           <w:lang w:val="en-GB"/>
         </w:rPr>
+        <w:lastRenderedPageBreak/>
         <w:t>Trap:</w:t>
       </w:r>
       <w:r>
@@ -25929,7 +26138,6 @@
           <w:szCs w:val="21"/>
           <w:lang w:val="en-GB"/>
         </w:rPr>
-        <w:lastRenderedPageBreak/>
         <w:t>&lt; Step 2 &gt;</w:t>
       </w:r>
       <w:r>
@@ -26581,6 +26789,7 @@
           <w:shd w:val="clear" w:color="auto" w:fill="DDDDDD"/>
           <w:lang w:val="en-GB"/>
         </w:rPr>
+        <w:lastRenderedPageBreak/>
         <w:t>「</w:t>
       </w:r>
       <w:r>
@@ -26806,16 +27015,6 @@
           <w:lang w:val="en-GB"/>
         </w:rPr>
         <w:br/>
-      </w:r>
-      <w:r>
-        <w:rPr>
-          <w:rFonts w:ascii="Helvetica" w:eastAsia="Times New Roman" w:hAnsi="Helvetica" w:cs="Helvetica"/>
-          <w:color w:val="181A1B"/>
-          <w:sz w:val="21"/>
-          <w:szCs w:val="21"/>
-          <w:lang w:val="en-GB"/>
-        </w:rPr>
-        <w:lastRenderedPageBreak/>
         <w:t>&lt; Step 5 &gt;</w:t>
       </w:r>
       <w:r>
@@ -27458,6 +27657,16 @@
           <w:lang w:val="en-GB"/>
         </w:rPr>
         <w:br/>
+      </w:r>
+      <w:r>
+        <w:rPr>
+          <w:rFonts w:ascii="Helvetica" w:eastAsia="Times New Roman" w:hAnsi="Helvetica" w:cs="Helvetica"/>
+          <w:color w:val="181A1B"/>
+          <w:sz w:val="21"/>
+          <w:szCs w:val="21"/>
+          <w:lang w:val="en-GB"/>
+        </w:rPr>
+        <w:lastRenderedPageBreak/>
         <w:t>- Cool the coil with coolant spray</w:t>
       </w:r>
       <w:r>
@@ -27554,7 +27763,6 @@
           <w:szCs w:val="21"/>
           <w:lang w:val="en-GB"/>
         </w:rPr>
-        <w:lastRenderedPageBreak/>
         <w:br/>
         <w:t>&lt; Step 5 &gt;</w:t>
       </w:r>
@@ -28383,6 +28591,7 @@
           <w:szCs w:val="21"/>
           <w:lang w:val="en-GB"/>
         </w:rPr>
+        <w:lastRenderedPageBreak/>
         <w:t>Spoiler warning ahead.</w:t>
       </w:r>
     </w:p>
@@ -28492,7 +28701,6 @@
                 <w:szCs w:val="21"/>
                 <w:lang w:val="en-GB"/>
               </w:rPr>
-              <w:lastRenderedPageBreak/>
               <w:t> </w:t>
             </w:r>
           </w:p>
@@ -31538,18 +31746,7 @@
                 <w:lang w:val="en-GB"/>
               </w:rPr>
               <w:br/>
-              <w:t xml:space="preserve">The Housekeeper vanishes </w:t>
-            </w:r>
-            <w:r>
-              <w:rPr>
-                <w:rFonts w:ascii="Helvetica" w:eastAsia="Times New Roman" w:hAnsi="Helvetica" w:cs="Helvetica"/>
-                <w:color w:val="0B0C0E"/>
-                <w:sz w:val="21"/>
-                <w:szCs w:val="21"/>
-                <w:lang w:val="en-GB"/>
-              </w:rPr>
-              <w:lastRenderedPageBreak/>
-              <w:t>without a trace. The case turns cold...</w:t>
+              <w:t>The Housekeeper vanishes without a trace. The case turns cold...</w:t>
             </w:r>
           </w:p>
         </w:tc>
@@ -33424,6 +33621,7 @@
                 <w:szCs w:val="21"/>
                 <w:lang w:val="en-GB"/>
               </w:rPr>
+              <w:lastRenderedPageBreak/>
               <w:t>14</w:t>
             </w:r>
           </w:p>
@@ -33680,7 +33878,6 @@
                 <w:szCs w:val="21"/>
                 <w:lang w:val="en-GB"/>
               </w:rPr>
-              <w:lastRenderedPageBreak/>
               <w:t>16</w:t>
             </w:r>
           </w:p>
@@ -36261,6 +36458,7 @@
                 <w:szCs w:val="21"/>
                 <w:lang w:val="en-GB"/>
               </w:rPr>
+              <w:lastRenderedPageBreak/>
               <w:t>36</w:t>
             </w:r>
           </w:p>
@@ -36517,7 +36715,6 @@
                 <w:szCs w:val="21"/>
                 <w:lang w:val="en-GB"/>
               </w:rPr>
-              <w:lastRenderedPageBreak/>
               <w:t>38</w:t>
             </w:r>
           </w:p>
@@ -39078,6 +39275,7 @@
                 <w:szCs w:val="21"/>
                 <w:lang w:val="en-GB"/>
               </w:rPr>
+              <w:lastRenderedPageBreak/>
               <w:t>58</w:t>
             </w:r>
           </w:p>
@@ -39334,7 +39532,6 @@
                 <w:szCs w:val="21"/>
                 <w:lang w:val="en-GB"/>
               </w:rPr>
-              <w:lastRenderedPageBreak/>
               <w:t>60</w:t>
             </w:r>
           </w:p>
@@ -40230,6 +40427,7 @@
           <w:szCs w:val="21"/>
           <w:lang w:val="en-GB"/>
         </w:rPr>
+        <w:lastRenderedPageBreak/>
         <w:t>--</w:t>
       </w:r>
     </w:p>

</xml_diff>

<commit_message>
Finished first pass (for real this time)
</commit_message>
<xml_diff>
--- a/Walkthrough.docx
+++ b/Walkthrough.docx
@@ -18832,117 +18832,106 @@
       <w:pPr>
         <w:spacing w:after="225" w:line="240" w:lineRule="auto"/>
         <w:rPr>
-          <w:rFonts w:ascii="Helvetica" w:eastAsia="Times New Roman" w:hAnsi="Helvetica" w:cs="Helvetica"/>
-          <w:color w:val="181A1B"/>
-          <w:sz w:val="21"/>
-          <w:szCs w:val="21"/>
-          <w:lang w:val="en-GB"/>
-        </w:rPr>
-      </w:pPr>
-      <w:r>
-        <w:rPr>
-          <w:rFonts w:ascii="Helvetica" w:eastAsia="Times New Roman" w:hAnsi="Helvetica" w:cs="Helvetica"/>
-          <w:color w:val="181A1B"/>
-          <w:sz w:val="21"/>
-          <w:szCs w:val="21"/>
-          <w:lang w:val="en-GB"/>
+          <w:rFonts w:ascii="Helvetica" w:hAnsi="Helvetica" w:cs="Helvetica"/>
+          <w:color w:val="181A1B"/>
+          <w:sz w:val="21"/>
+          <w:szCs w:val="21"/>
+        </w:rPr>
+      </w:pPr>
+      <w:r>
+        <w:rPr>
+          <w:rFonts w:ascii="Helvetica" w:hAnsi="Helvetica" w:cs="Helvetica"/>
+          <w:color w:val="181A1B"/>
+          <w:sz w:val="21"/>
+          <w:szCs w:val="21"/>
         </w:rPr>
         <w:t>&lt; Step 3 &gt;</w:t>
       </w:r>
       <w:r>
         <w:rPr>
-          <w:rFonts w:ascii="Helvetica" w:eastAsia="Times New Roman" w:hAnsi="Helvetica" w:cs="Helvetica"/>
-          <w:color w:val="181A1B"/>
-          <w:sz w:val="21"/>
-          <w:szCs w:val="21"/>
-          <w:lang w:val="en-GB"/>
+          <w:rFonts w:ascii="Helvetica" w:hAnsi="Helvetica" w:cs="Helvetica"/>
+          <w:color w:val="181A1B"/>
+          <w:sz w:val="21"/>
+          <w:szCs w:val="21"/>
         </w:rPr>
         <w:br/>
         <w:t>- Examine the board = objective identified</w:t>
       </w:r>
       <w:r>
         <w:rPr>
-          <w:rFonts w:ascii="Helvetica" w:eastAsia="Times New Roman" w:hAnsi="Helvetica" w:cs="Helvetica"/>
-          <w:color w:val="181A1B"/>
-          <w:sz w:val="21"/>
-          <w:szCs w:val="21"/>
-          <w:lang w:val="en-GB"/>
-        </w:rPr>
-        <w:br/>
-      </w:r>
-      <w:r>
-        <w:rPr>
-          <w:rFonts w:ascii="Helvetica" w:eastAsia="Times New Roman" w:hAnsi="Helvetica" w:cs="Helvetica"/>
-          <w:color w:val="181A1B"/>
-          <w:sz w:val="21"/>
-          <w:szCs w:val="21"/>
-          <w:lang w:val="en-GB"/>
+          <w:rFonts w:ascii="Helvetica" w:hAnsi="Helvetica" w:cs="Helvetica"/>
+          <w:color w:val="181A1B"/>
+          <w:sz w:val="21"/>
+          <w:szCs w:val="21"/>
+        </w:rPr>
+        <w:br/>
+      </w:r>
+      <w:r>
+        <w:rPr>
+          <w:rFonts w:ascii="Helvetica" w:hAnsi="Helvetica" w:cs="Helvetica"/>
+          <w:color w:val="181A1B"/>
+          <w:sz w:val="21"/>
+          <w:szCs w:val="21"/>
         </w:rPr>
         <w:lastRenderedPageBreak/>
         <w:t>- Examine the board again (+5%)</w:t>
       </w:r>
       <w:r>
         <w:rPr>
-          <w:rFonts w:ascii="Helvetica" w:eastAsia="Times New Roman" w:hAnsi="Helvetica" w:cs="Helvetica"/>
-          <w:color w:val="181A1B"/>
-          <w:sz w:val="21"/>
-          <w:szCs w:val="21"/>
-          <w:lang w:val="en-GB"/>
+          <w:rFonts w:ascii="Helvetica" w:hAnsi="Helvetica" w:cs="Helvetica"/>
+          <w:color w:val="181A1B"/>
+          <w:sz w:val="21"/>
+          <w:szCs w:val="21"/>
         </w:rPr>
         <w:br/>
         <w:t>- Pry open the gap between the board and the case with an ice pick (+15%)</w:t>
       </w:r>
       <w:r>
         <w:rPr>
-          <w:rFonts w:ascii="Helvetica" w:eastAsia="Times New Roman" w:hAnsi="Helvetica" w:cs="Helvetica"/>
-          <w:color w:val="181A1B"/>
-          <w:sz w:val="21"/>
-          <w:szCs w:val="21"/>
-          <w:lang w:val="en-GB"/>
-        </w:rPr>
-        <w:br/>
-        <w:t>- Loosen the screw with a screwdriver (+10%)</w:t>
-      </w:r>
-      <w:r>
-        <w:rPr>
-          <w:rFonts w:ascii="Helvetica" w:eastAsia="Times New Roman" w:hAnsi="Helvetica" w:cs="Helvetica"/>
-          <w:color w:val="181A1B"/>
-          <w:sz w:val="21"/>
-          <w:szCs w:val="21"/>
-          <w:lang w:val="en-GB"/>
+          <w:rFonts w:ascii="Helvetica" w:hAnsi="Helvetica" w:cs="Helvetica"/>
+          <w:color w:val="181A1B"/>
+          <w:sz w:val="21"/>
+          <w:szCs w:val="21"/>
+        </w:rPr>
+        <w:br/>
+        <w:t>- Loosen the screws with a screwdriver (+10%)</w:t>
+      </w:r>
+      <w:r>
+        <w:rPr>
+          <w:rFonts w:ascii="Helvetica" w:hAnsi="Helvetica" w:cs="Helvetica"/>
+          <w:color w:val="181A1B"/>
+          <w:sz w:val="21"/>
+          <w:szCs w:val="21"/>
         </w:rPr>
         <w:br/>
         <w:t>- Use coolant spray to cool the area near the wire (+10%)</w:t>
       </w:r>
       <w:r>
         <w:rPr>
-          <w:rFonts w:ascii="Helvetica" w:eastAsia="Times New Roman" w:hAnsi="Helvetica" w:cs="Helvetica"/>
-          <w:color w:val="181A1B"/>
-          <w:sz w:val="21"/>
-          <w:szCs w:val="21"/>
-          <w:lang w:val="en-GB"/>
+          <w:rFonts w:ascii="Helvetica" w:hAnsi="Helvetica" w:cs="Helvetica"/>
+          <w:color w:val="181A1B"/>
+          <w:sz w:val="21"/>
+          <w:szCs w:val="21"/>
         </w:rPr>
         <w:br/>
         <w:t>- Unplug the cable (+15%)</w:t>
       </w:r>
       <w:r>
         <w:rPr>
-          <w:rFonts w:ascii="Helvetica" w:eastAsia="Times New Roman" w:hAnsi="Helvetica" w:cs="Helvetica"/>
-          <w:color w:val="181A1B"/>
-          <w:sz w:val="21"/>
-          <w:szCs w:val="21"/>
-          <w:lang w:val="en-GB"/>
+          <w:rFonts w:ascii="Helvetica" w:hAnsi="Helvetica" w:cs="Helvetica"/>
+          <w:color w:val="181A1B"/>
+          <w:sz w:val="21"/>
+          <w:szCs w:val="21"/>
         </w:rPr>
         <w:br/>
         <w:t>- Examine the keypad (+10%)</w:t>
       </w:r>
       <w:r>
         <w:rPr>
-          <w:rFonts w:ascii="Helvetica" w:eastAsia="Times New Roman" w:hAnsi="Helvetica" w:cs="Helvetica"/>
-          <w:color w:val="181A1B"/>
-          <w:sz w:val="21"/>
-          <w:szCs w:val="21"/>
-          <w:lang w:val="en-GB"/>
+          <w:rFonts w:ascii="Helvetica" w:hAnsi="Helvetica" w:cs="Helvetica"/>
+          <w:color w:val="181A1B"/>
+          <w:sz w:val="21"/>
+          <w:szCs w:val="21"/>
         </w:rPr>
         <w:br/>
         <w:t>- Execute when a reasonable success rate has been reached. Remove the board.</w:t>
@@ -18952,66 +18941,60 @@
       <w:pPr>
         <w:spacing w:after="225" w:line="240" w:lineRule="auto"/>
         <w:rPr>
-          <w:rFonts w:ascii="Helvetica" w:eastAsia="Times New Roman" w:hAnsi="Helvetica" w:cs="Helvetica"/>
-          <w:color w:val="181A1B"/>
-          <w:sz w:val="21"/>
-          <w:szCs w:val="21"/>
-          <w:lang w:val="en-GB"/>
-        </w:rPr>
-      </w:pPr>
-      <w:r>
-        <w:rPr>
-          <w:rFonts w:ascii="Helvetica" w:eastAsia="Times New Roman" w:hAnsi="Helvetica" w:cs="Helvetica"/>
-          <w:color w:val="181A1B"/>
-          <w:sz w:val="21"/>
-          <w:szCs w:val="21"/>
-          <w:lang w:val="en-GB"/>
+          <w:rFonts w:ascii="Helvetica" w:hAnsi="Helvetica" w:cs="Helvetica"/>
+          <w:color w:val="181A1B"/>
+          <w:sz w:val="21"/>
+          <w:szCs w:val="21"/>
+        </w:rPr>
+      </w:pPr>
+      <w:r>
+        <w:rPr>
+          <w:rFonts w:ascii="Helvetica" w:hAnsi="Helvetica" w:cs="Helvetica"/>
+          <w:color w:val="181A1B"/>
+          <w:sz w:val="21"/>
+          <w:szCs w:val="21"/>
         </w:rPr>
         <w:t>&lt; Step 4 &gt;</w:t>
       </w:r>
       <w:r>
         <w:rPr>
-          <w:rFonts w:ascii="Helvetica" w:eastAsia="Times New Roman" w:hAnsi="Helvetica" w:cs="Helvetica"/>
-          <w:color w:val="181A1B"/>
-          <w:sz w:val="21"/>
-          <w:szCs w:val="21"/>
-          <w:lang w:val="en-GB"/>
+          <w:rFonts w:ascii="Helvetica" w:hAnsi="Helvetica" w:cs="Helvetica"/>
+          <w:color w:val="181A1B"/>
+          <w:sz w:val="21"/>
+          <w:szCs w:val="21"/>
         </w:rPr>
         <w:br/>
         <w:t>- Examine the plug = objective identified</w:t>
       </w:r>
       <w:r>
         <w:rPr>
-          <w:rFonts w:ascii="Helvetica" w:eastAsia="Times New Roman" w:hAnsi="Helvetica" w:cs="Helvetica"/>
-          <w:color w:val="181A1B"/>
-          <w:sz w:val="21"/>
-          <w:szCs w:val="21"/>
-          <w:lang w:val="en-GB"/>
+          <w:rFonts w:ascii="Helvetica" w:hAnsi="Helvetica" w:cs="Helvetica"/>
+          <w:color w:val="181A1B"/>
+          <w:sz w:val="21"/>
+          <w:szCs w:val="21"/>
         </w:rPr>
         <w:br/>
         <w:t>- Remove the plug</w:t>
       </w:r>
       <w:r>
         <w:rPr>
-          <w:rFonts w:ascii="Helvetica" w:eastAsia="Times New Roman" w:hAnsi="Helvetica" w:cs="Helvetica"/>
-          <w:color w:val="181A1B"/>
-          <w:sz w:val="21"/>
-          <w:szCs w:val="21"/>
-          <w:lang w:val="en-GB"/>
+          <w:rFonts w:ascii="Helvetica" w:hAnsi="Helvetica" w:cs="Helvetica"/>
+          <w:color w:val="181A1B"/>
+          <w:sz w:val="21"/>
+          <w:szCs w:val="21"/>
         </w:rPr>
         <w:br/>
         <w:t>- Fit the dummy plug (+100%)</w:t>
       </w:r>
       <w:r>
         <w:rPr>
-          <w:rFonts w:ascii="Helvetica" w:eastAsia="Times New Roman" w:hAnsi="Helvetica" w:cs="Helvetica"/>
-          <w:color w:val="181A1B"/>
-          <w:sz w:val="21"/>
-          <w:szCs w:val="21"/>
-          <w:lang w:val="en-GB"/>
-        </w:rPr>
-        <w:br/>
-        <w:t>- Execute. The countdown returns to normal, but the emergency circuit is activated.</w:t>
+          <w:rFonts w:ascii="Helvetica" w:hAnsi="Helvetica" w:cs="Helvetica"/>
+          <w:color w:val="181A1B"/>
+          <w:sz w:val="21"/>
+          <w:szCs w:val="21"/>
+        </w:rPr>
+        <w:br/>
+        <w:t>- Execute. The detonator control system was deactivated, but the emergency system switched on.</w:t>
       </w:r>
     </w:p>
     <w:p>
@@ -19027,241 +19010,229 @@
       </w:pPr>
       <w:r>
         <w:rPr>
-          <w:rFonts w:ascii="Helvetica" w:eastAsia="Times New Roman" w:hAnsi="Helvetica" w:cs="Helvetica"/>
-          <w:color w:val="181A1B"/>
-          <w:sz w:val="21"/>
-          <w:szCs w:val="21"/>
-          <w:lang w:val="en-GB"/>
+          <w:rFonts w:ascii="Helvetica" w:hAnsi="Helvetica" w:cs="Helvetica"/>
+          <w:color w:val="181A1B"/>
+          <w:sz w:val="21"/>
+          <w:szCs w:val="21"/>
         </w:rPr>
         <w:t>&lt; Step 5 &gt;</w:t>
       </w:r>
       <w:r>
         <w:rPr>
-          <w:rFonts w:ascii="Helvetica" w:eastAsia="Times New Roman" w:hAnsi="Helvetica" w:cs="Helvetica"/>
-          <w:color w:val="181A1B"/>
-          <w:sz w:val="21"/>
-          <w:szCs w:val="21"/>
-          <w:lang w:val="en-GB"/>
+          <w:rFonts w:ascii="Helvetica" w:hAnsi="Helvetica" w:cs="Helvetica"/>
+          <w:color w:val="181A1B"/>
+          <w:sz w:val="21"/>
+          <w:szCs w:val="21"/>
         </w:rPr>
         <w:br/>
         <w:t>- Examine explosives case = objective identified</w:t>
       </w:r>
       <w:r>
         <w:rPr>
-          <w:rFonts w:ascii="Helvetica" w:eastAsia="Times New Roman" w:hAnsi="Helvetica" w:cs="Helvetica"/>
-          <w:color w:val="181A1B"/>
-          <w:sz w:val="21"/>
-          <w:szCs w:val="21"/>
-          <w:lang w:val="en-GB"/>
+          <w:rFonts w:ascii="Helvetica" w:hAnsi="Helvetica" w:cs="Helvetica"/>
+          <w:color w:val="181A1B"/>
+          <w:sz w:val="21"/>
+          <w:szCs w:val="21"/>
         </w:rPr>
         <w:br/>
         <w:t>- Examine the explosives case (+5%)</w:t>
       </w:r>
       <w:r>
         <w:rPr>
-          <w:rFonts w:ascii="Helvetica" w:eastAsia="Times New Roman" w:hAnsi="Helvetica" w:cs="Helvetica"/>
-          <w:color w:val="181A1B"/>
-          <w:sz w:val="21"/>
-          <w:szCs w:val="21"/>
-          <w:lang w:val="en-GB"/>
+          <w:rFonts w:ascii="Helvetica" w:hAnsi="Helvetica" w:cs="Helvetica"/>
+          <w:color w:val="181A1B"/>
+          <w:sz w:val="21"/>
+          <w:szCs w:val="21"/>
         </w:rPr>
         <w:br/>
         <w:t>- Examine the detonator (+10%)</w:t>
       </w:r>
       <w:r>
         <w:rPr>
-          <w:rFonts w:ascii="Helvetica" w:eastAsia="Times New Roman" w:hAnsi="Helvetica" w:cs="Helvetica"/>
-          <w:color w:val="181A1B"/>
-          <w:sz w:val="21"/>
-          <w:szCs w:val="21"/>
-          <w:lang w:val="en-GB"/>
-        </w:rPr>
-        <w:br/>
-        <w:t>- Examine the emergency circuit (+10%)</w:t>
-      </w:r>
-      <w:r>
-        <w:rPr>
-          <w:rFonts w:ascii="Helvetica" w:eastAsia="Times New Roman" w:hAnsi="Helvetica" w:cs="Helvetica"/>
-          <w:color w:val="181A1B"/>
-          <w:sz w:val="21"/>
-          <w:szCs w:val="21"/>
-          <w:lang w:val="en-GB"/>
+          <w:rFonts w:ascii="Helvetica" w:hAnsi="Helvetica" w:cs="Helvetica"/>
+          <w:color w:val="181A1B"/>
+          <w:sz w:val="21"/>
+          <w:szCs w:val="21"/>
+        </w:rPr>
+        <w:br/>
+        <w:t>- Examine the emergency device (+10%)</w:t>
+      </w:r>
+      <w:r>
+        <w:rPr>
+          <w:rFonts w:ascii="Helvetica" w:hAnsi="Helvetica" w:cs="Helvetica"/>
+          <w:color w:val="181A1B"/>
+          <w:sz w:val="21"/>
+          <w:szCs w:val="21"/>
         </w:rPr>
         <w:br/>
         <w:t>- Loosen the screw with a screwdriver (+20%)</w:t>
       </w:r>
       <w:r>
         <w:rPr>
-          <w:rFonts w:ascii="Helvetica" w:eastAsia="Times New Roman" w:hAnsi="Helvetica" w:cs="Helvetica"/>
-          <w:color w:val="181A1B"/>
-          <w:sz w:val="21"/>
-          <w:szCs w:val="21"/>
-          <w:lang w:val="en-GB"/>
+          <w:rFonts w:ascii="Helvetica" w:hAnsi="Helvetica" w:cs="Helvetica"/>
+          <w:color w:val="181A1B"/>
+          <w:sz w:val="21"/>
+          <w:szCs w:val="21"/>
         </w:rPr>
         <w:br/>
         <w:t>- Widen the gap in the explosives case with a crowbar (+5%)</w:t>
       </w:r>
       <w:r>
         <w:rPr>
-          <w:rFonts w:ascii="Helvetica" w:eastAsia="Times New Roman" w:hAnsi="Helvetica" w:cs="Helvetica"/>
-          <w:color w:val="181A1B"/>
-          <w:sz w:val="21"/>
-          <w:szCs w:val="21"/>
-          <w:lang w:val="en-GB"/>
-        </w:rPr>
-        <w:br/>
-        <w:t>- Execute when a reasonable success rate has been reached. Remove the cover on the explosives.</w:t>
-      </w:r>
-    </w:p>
-    <w:p>
-      <w:pPr>
-        <w:spacing w:after="225" w:line="240" w:lineRule="auto"/>
-        <w:rPr>
-          <w:rFonts w:ascii="Helvetica" w:eastAsia="Times New Roman" w:hAnsi="Helvetica" w:cs="Helvetica"/>
-          <w:color w:val="181A1B"/>
-          <w:sz w:val="21"/>
-          <w:szCs w:val="21"/>
-          <w:lang w:val="en-GB"/>
-        </w:rPr>
-      </w:pPr>
-      <w:r>
-        <w:rPr>
-          <w:rFonts w:ascii="Helvetica" w:eastAsia="Times New Roman" w:hAnsi="Helvetica" w:cs="Helvetica"/>
-          <w:color w:val="181A1B"/>
-          <w:sz w:val="21"/>
-          <w:szCs w:val="21"/>
-          <w:lang w:val="en-GB"/>
+          <w:rFonts w:ascii="Helvetica" w:hAnsi="Helvetica" w:cs="Helvetica"/>
+          <w:color w:val="181A1B"/>
+          <w:sz w:val="21"/>
+          <w:szCs w:val="21"/>
+        </w:rPr>
+        <w:br/>
+        <w:t>- Execute when a reasonable success rate has been reached. Remove the cover on the explosives</w:t>
+      </w:r>
+      <w:r>
+        <w:rPr>
+          <w:rFonts w:ascii="Helvetica" w:hAnsi="Helvetica" w:cs="Helvetica"/>
+          <w:color w:val="181A1B"/>
+          <w:sz w:val="21"/>
+          <w:szCs w:val="21"/>
+        </w:rPr>
+        <w:t>.</w:t>
+      </w:r>
+    </w:p>
+    <w:p>
+      <w:pPr>
+        <w:pStyle w:val="NormalWeb"/>
+        <w:spacing w:before="0" w:beforeAutospacing="0" w:after="225" w:afterAutospacing="0"/>
+        <w:rPr>
+          <w:rFonts w:ascii="Helvetica" w:hAnsi="Helvetica" w:cs="Helvetica"/>
+          <w:color w:val="181A1B"/>
+          <w:sz w:val="21"/>
+          <w:szCs w:val="21"/>
+        </w:rPr>
+      </w:pPr>
+      <w:r>
+        <w:rPr>
+          <w:rFonts w:ascii="Helvetica" w:hAnsi="Helvetica" w:cs="Helvetica"/>
+          <w:color w:val="181A1B"/>
+          <w:sz w:val="21"/>
+          <w:szCs w:val="21"/>
         </w:rPr>
         <w:t>&lt; Step 6 &gt;</w:t>
       </w:r>
       <w:r>
         <w:rPr>
-          <w:rFonts w:ascii="Helvetica" w:eastAsia="Times New Roman" w:hAnsi="Helvetica" w:cs="Helvetica"/>
-          <w:color w:val="181A1B"/>
-          <w:sz w:val="21"/>
-          <w:szCs w:val="21"/>
-          <w:lang w:val="en-GB"/>
+          <w:rFonts w:ascii="Helvetica" w:hAnsi="Helvetica" w:cs="Helvetica"/>
+          <w:color w:val="181A1B"/>
+          <w:sz w:val="21"/>
+          <w:szCs w:val="21"/>
         </w:rPr>
         <w:br/>
         <w:t>- Examine explosive = objective identified</w:t>
       </w:r>
       <w:r>
         <w:rPr>
-          <w:rFonts w:ascii="Helvetica" w:eastAsia="Times New Roman" w:hAnsi="Helvetica" w:cs="Helvetica"/>
-          <w:color w:val="181A1B"/>
-          <w:sz w:val="21"/>
-          <w:szCs w:val="21"/>
-          <w:lang w:val="en-GB"/>
+          <w:rFonts w:ascii="Helvetica" w:hAnsi="Helvetica" w:cs="Helvetica"/>
+          <w:color w:val="181A1B"/>
+          <w:sz w:val="21"/>
+          <w:szCs w:val="21"/>
         </w:rPr>
         <w:br/>
         <w:t>- Examine the explosive again (+5%)</w:t>
       </w:r>
       <w:r>
         <w:rPr>
-          <w:rFonts w:ascii="Helvetica" w:eastAsia="Times New Roman" w:hAnsi="Helvetica" w:cs="Helvetica"/>
-          <w:color w:val="181A1B"/>
-          <w:sz w:val="21"/>
-          <w:szCs w:val="21"/>
-          <w:lang w:val="en-GB"/>
+          <w:rFonts w:ascii="Helvetica" w:hAnsi="Helvetica" w:cs="Helvetica"/>
+          <w:color w:val="181A1B"/>
+          <w:sz w:val="21"/>
+          <w:szCs w:val="21"/>
         </w:rPr>
         <w:br/>
         <w:t>- Examine the detonator (+5%)</w:t>
       </w:r>
       <w:r>
         <w:rPr>
-          <w:rFonts w:ascii="Helvetica" w:eastAsia="Times New Roman" w:hAnsi="Helvetica" w:cs="Helvetica"/>
-          <w:color w:val="181A1B"/>
-          <w:sz w:val="21"/>
-          <w:szCs w:val="21"/>
-          <w:lang w:val="en-GB"/>
-        </w:rPr>
-        <w:br/>
-        <w:t>- Examine the emergency circuit (+5%)</w:t>
-      </w:r>
-      <w:r>
-        <w:rPr>
-          <w:rFonts w:ascii="Helvetica" w:eastAsia="Times New Roman" w:hAnsi="Helvetica" w:cs="Helvetica"/>
-          <w:color w:val="181A1B"/>
-          <w:sz w:val="21"/>
-          <w:szCs w:val="21"/>
-          <w:lang w:val="en-GB"/>
+          <w:rFonts w:ascii="Helvetica" w:hAnsi="Helvetica" w:cs="Helvetica"/>
+          <w:color w:val="181A1B"/>
+          <w:sz w:val="21"/>
+          <w:szCs w:val="21"/>
+        </w:rPr>
+        <w:br/>
+        <w:t>- Examine the emergency device (+5%)</w:t>
+      </w:r>
+      <w:r>
+        <w:rPr>
+          <w:rFonts w:ascii="Helvetica" w:hAnsi="Helvetica" w:cs="Helvetica"/>
+          <w:color w:val="181A1B"/>
+          <w:sz w:val="21"/>
+          <w:szCs w:val="21"/>
         </w:rPr>
         <w:br/>
         <w:t>- Disconnect cable between the case and the explosive (+15%)</w:t>
       </w:r>
       <w:r>
         <w:rPr>
-          <w:rFonts w:ascii="Helvetica" w:eastAsia="Times New Roman" w:hAnsi="Helvetica" w:cs="Helvetica"/>
-          <w:color w:val="181A1B"/>
-          <w:sz w:val="21"/>
-          <w:szCs w:val="21"/>
-          <w:lang w:val="en-GB"/>
-        </w:rPr>
-        <w:br/>
-        <w:t>- Examine the cable connecting the emergency circuit to the explosives (+5%)</w:t>
-      </w:r>
-      <w:r>
-        <w:rPr>
-          <w:rFonts w:ascii="Helvetica" w:eastAsia="Times New Roman" w:hAnsi="Helvetica" w:cs="Helvetica"/>
-          <w:color w:val="181A1B"/>
-          <w:sz w:val="21"/>
-          <w:szCs w:val="21"/>
-          <w:lang w:val="en-GB"/>
-        </w:rPr>
-        <w:br/>
-        <w:t>- Using a voltmeter, examine the wires connecting the emergency circuit to the explosive (+5%)</w:t>
-      </w:r>
-      <w:r>
-        <w:rPr>
-          <w:rFonts w:ascii="Helvetica" w:eastAsia="Times New Roman" w:hAnsi="Helvetica" w:cs="Helvetica"/>
-          <w:color w:val="181A1B"/>
-          <w:sz w:val="21"/>
-          <w:szCs w:val="21"/>
-          <w:lang w:val="en-GB"/>
-        </w:rPr>
-        <w:br/>
-        <w:t>- Use scissors/a box cutter to cut the safe wire connecting the emergency circuit and the explosives (+10%)</w:t>
-      </w:r>
-      <w:r>
-        <w:rPr>
-          <w:rFonts w:ascii="Helvetica" w:eastAsia="Times New Roman" w:hAnsi="Helvetica" w:cs="Helvetica"/>
-          <w:color w:val="181A1B"/>
-          <w:sz w:val="21"/>
-          <w:szCs w:val="21"/>
-          <w:lang w:val="en-GB"/>
-        </w:rPr>
-        <w:br/>
-        <w:t>- Enter the even numbers into the keypad (+50%)</w:t>
-      </w:r>
-      <w:r>
-        <w:rPr>
-          <w:rFonts w:ascii="Helvetica" w:eastAsia="Times New Roman" w:hAnsi="Helvetica" w:cs="Helvetica"/>
-          <w:color w:val="181A1B"/>
-          <w:sz w:val="21"/>
-          <w:szCs w:val="21"/>
-          <w:lang w:val="en-GB"/>
+          <w:rFonts w:ascii="Helvetica" w:hAnsi="Helvetica" w:cs="Helvetica"/>
+          <w:color w:val="181A1B"/>
+          <w:sz w:val="21"/>
+          <w:szCs w:val="21"/>
+        </w:rPr>
+        <w:br/>
+        <w:t>- Examine the wires connecting the emergency device to the explosives (+5%)</w:t>
+      </w:r>
+      <w:r>
+        <w:rPr>
+          <w:rFonts w:ascii="Helvetica" w:hAnsi="Helvetica" w:cs="Helvetica"/>
+          <w:color w:val="181A1B"/>
+          <w:sz w:val="21"/>
+          <w:szCs w:val="21"/>
+        </w:rPr>
+        <w:br/>
+        <w:t>- Use a voltmeter to identify the right wire (+5%)</w:t>
+      </w:r>
+      <w:r>
+        <w:rPr>
+          <w:rFonts w:ascii="Helvetica" w:hAnsi="Helvetica" w:cs="Helvetica"/>
+          <w:color w:val="181A1B"/>
+          <w:sz w:val="21"/>
+          <w:szCs w:val="21"/>
+        </w:rPr>
+        <w:br/>
+        <w:t>- Use scissors/a box cutter to cut the safe wire connecting the emergency device and the explosives (+10%)</w:t>
+      </w:r>
+      <w:r>
+        <w:rPr>
+          <w:rFonts w:ascii="Helvetica" w:hAnsi="Helvetica" w:cs="Helvetica"/>
+          <w:color w:val="181A1B"/>
+          <w:sz w:val="21"/>
+          <w:szCs w:val="21"/>
+        </w:rPr>
+        <w:br/>
+        <w:t>- Enter the correct numbers into the keypad (+50%)</w:t>
+      </w:r>
+      <w:r>
+        <w:rPr>
+          <w:rFonts w:ascii="Helvetica" w:hAnsi="Helvetica" w:cs="Helvetica"/>
+          <w:color w:val="181A1B"/>
+          <w:sz w:val="21"/>
+          <w:szCs w:val="21"/>
         </w:rPr>
         <w:br/>
         <w:t>Solution: </w:t>
       </w:r>
       <w:r>
         <w:rPr>
-          <w:rFonts w:ascii="Helvetica" w:eastAsia="Times New Roman" w:hAnsi="Helvetica" w:cs="Helvetica"/>
+          <w:rFonts w:ascii="Helvetica" w:hAnsi="Helvetica" w:cs="Helvetica"/>
           <w:color w:val="181A1B"/>
           <w:sz w:val="21"/>
           <w:szCs w:val="21"/>
           <w:shd w:val="clear" w:color="auto" w:fill="DDDDDD"/>
-          <w:lang w:val="en-GB"/>
         </w:rPr>
         <w:t>02468</w:t>
       </w:r>
       <w:r>
         <w:rPr>
-          <w:rFonts w:ascii="Helvetica" w:eastAsia="Times New Roman" w:hAnsi="Helvetica" w:cs="Helvetica"/>
-          <w:color w:val="181A1B"/>
-          <w:sz w:val="21"/>
-          <w:szCs w:val="21"/>
-          <w:lang w:val="en-GB"/>
+          <w:rFonts w:ascii="Helvetica" w:hAnsi="Helvetica" w:cs="Helvetica"/>
+          <w:color w:val="181A1B"/>
+          <w:sz w:val="21"/>
+          <w:szCs w:val="21"/>
         </w:rPr>
         <w:br/>
         <w:t>- Execute when a reasonable success rate has been reached. Remove the explosive.</w:t>
@@ -19571,6 +19542,7 @@
           <w:szCs w:val="23"/>
           <w:lang w:val="en-GB"/>
         </w:rPr>
+        <w:lastRenderedPageBreak/>
         <w:t>Bridge</w:t>
       </w:r>
     </w:p>
@@ -19593,7 +19565,6 @@
           <w:szCs w:val="21"/>
           <w:lang w:val="en-GB"/>
         </w:rPr>
-        <w:lastRenderedPageBreak/>
         <w:t>The remaining time is set to 5:00.</w:t>
       </w:r>
     </w:p>
@@ -20362,6 +20333,16 @@
           <w:lang w:val="en-GB"/>
         </w:rPr>
         <w:br/>
+      </w:r>
+      <w:r>
+        <w:rPr>
+          <w:rFonts w:ascii="Helvetica" w:eastAsia="Times New Roman" w:hAnsi="Helvetica" w:cs="Helvetica"/>
+          <w:color w:val="181A1B"/>
+          <w:sz w:val="21"/>
+          <w:szCs w:val="21"/>
+          <w:lang w:val="en-GB"/>
+        </w:rPr>
+        <w:lastRenderedPageBreak/>
         <w:t>- Loosen the screws with a screwdriver (+30%)</w:t>
       </w:r>
       <w:r>
@@ -20373,16 +20354,6 @@
           <w:lang w:val="en-GB"/>
         </w:rPr>
         <w:br/>
-      </w:r>
-      <w:r>
-        <w:rPr>
-          <w:rFonts w:ascii="Helvetica" w:eastAsia="Times New Roman" w:hAnsi="Helvetica" w:cs="Helvetica"/>
-          <w:color w:val="181A1B"/>
-          <w:sz w:val="21"/>
-          <w:szCs w:val="21"/>
-          <w:lang w:val="en-GB"/>
-        </w:rPr>
-        <w:lastRenderedPageBreak/>
         <w:t>- Widen the gap in the cover with a crowbar (+20%)</w:t>
       </w:r>
       <w:r>
@@ -21225,6 +21196,16 @@
           <w:lang w:val="en-GB"/>
         </w:rPr>
         <w:br/>
+      </w:r>
+      <w:r>
+        <w:rPr>
+          <w:rFonts w:ascii="Helvetica" w:eastAsia="Times New Roman" w:hAnsi="Helvetica" w:cs="Helvetica"/>
+          <w:color w:val="181A1B"/>
+          <w:sz w:val="21"/>
+          <w:szCs w:val="21"/>
+          <w:lang w:val="en-GB"/>
+        </w:rPr>
+        <w:lastRenderedPageBreak/>
         <w:t>&lt; Step 2 &gt;</w:t>
       </w:r>
       <w:r>
@@ -21236,16 +21217,6 @@
           <w:lang w:val="en-GB"/>
         </w:rPr>
         <w:br/>
-      </w:r>
-      <w:r>
-        <w:rPr>
-          <w:rFonts w:ascii="Helvetica" w:eastAsia="Times New Roman" w:hAnsi="Helvetica" w:cs="Helvetica"/>
-          <w:color w:val="181A1B"/>
-          <w:sz w:val="21"/>
-          <w:szCs w:val="21"/>
-          <w:lang w:val="en-GB"/>
-        </w:rPr>
-        <w:lastRenderedPageBreak/>
         <w:t>- Examine the base = objective identified</w:t>
       </w:r>
       <w:r>
@@ -41277,6 +41248,22 @@
       <w:shd w:val="clear" w:color="auto" w:fill="E1DFDD"/>
     </w:rPr>
   </w:style>
+  <w:style w:type="paragraph" w:styleId="NormalWeb">
+    <w:name w:val="Normal (Web)"/>
+    <w:basedOn w:val="Normal"/>
+    <w:uiPriority w:val="99"/>
+    <w:unhideWhenUsed/>
+    <w:rsid w:val="00AD51EB"/>
+    <w:pPr>
+      <w:spacing w:before="100" w:beforeAutospacing="1" w:after="100" w:afterAutospacing="1" w:line="240" w:lineRule="auto"/>
+    </w:pPr>
+    <w:rPr>
+      <w:rFonts w:ascii="Times New Roman" w:eastAsia="Times New Roman" w:hAnsi="Times New Roman" w:cs="Times New Roman"/>
+      <w:sz w:val="24"/>
+      <w:szCs w:val="24"/>
+      <w:lang w:val="en-GB"/>
+    </w:rPr>
+  </w:style>
 </w:styles>
 </file>
 

</xml_diff>

<commit_message>
Credits img & polishing
</commit_message>
<xml_diff>
--- a/Walkthrough.docx
+++ b/Walkthrough.docx
@@ -2520,7 +2520,51 @@
           <w:szCs w:val="21"/>
           <w:lang w:val="en-GB"/>
         </w:rPr>
-        <w:t> "Anko Dango" (drawer, near TV)</w:t>
+        <w:t> "</w:t>
+      </w:r>
+      <w:proofErr w:type="spellStart"/>
+      <w:r>
+        <w:rPr>
+          <w:rFonts w:ascii="Helvetica" w:eastAsia="Times New Roman" w:hAnsi="Helvetica" w:cs="Helvetica"/>
+          <w:color w:val="181A1B"/>
+          <w:sz w:val="21"/>
+          <w:szCs w:val="21"/>
+          <w:lang w:val="en-GB"/>
+        </w:rPr>
+        <w:t>Anko</w:t>
+      </w:r>
+      <w:proofErr w:type="spellEnd"/>
+      <w:r>
+        <w:rPr>
+          <w:rFonts w:ascii="Helvetica" w:eastAsia="Times New Roman" w:hAnsi="Helvetica" w:cs="Helvetica"/>
+          <w:color w:val="181A1B"/>
+          <w:sz w:val="21"/>
+          <w:szCs w:val="21"/>
+          <w:lang w:val="en-GB"/>
+        </w:rPr>
+        <w:t xml:space="preserve"> </w:t>
+      </w:r>
+      <w:proofErr w:type="spellStart"/>
+      <w:r>
+        <w:rPr>
+          <w:rFonts w:ascii="Helvetica" w:eastAsia="Times New Roman" w:hAnsi="Helvetica" w:cs="Helvetica"/>
+          <w:color w:val="181A1B"/>
+          <w:sz w:val="21"/>
+          <w:szCs w:val="21"/>
+          <w:lang w:val="en-GB"/>
+        </w:rPr>
+        <w:t>Dango</w:t>
+      </w:r>
+      <w:proofErr w:type="spellEnd"/>
+      <w:r>
+        <w:rPr>
+          <w:rFonts w:ascii="Helvetica" w:eastAsia="Times New Roman" w:hAnsi="Helvetica" w:cs="Helvetica"/>
+          <w:color w:val="181A1B"/>
+          <w:sz w:val="21"/>
+          <w:szCs w:val="21"/>
+          <w:lang w:val="en-GB"/>
+        </w:rPr>
+        <w:t>" (drawer, near TV)</w:t>
       </w:r>
     </w:p>
     <w:p>
@@ -7701,7 +7745,29 @@
           <w:lang w:val="en-GB"/>
         </w:rPr>
         <w:lastRenderedPageBreak/>
-        <w:t>Place the four statues on the pedestal, matching the colors to the paintings in each room.</w:t>
+        <w:t xml:space="preserve">Place the four statues on the pedestal, matching the </w:t>
+      </w:r>
+      <w:proofErr w:type="spellStart"/>
+      <w:r>
+        <w:rPr>
+          <w:rFonts w:ascii="Helvetica" w:eastAsia="Times New Roman" w:hAnsi="Helvetica" w:cs="Helvetica"/>
+          <w:color w:val="181A1B"/>
+          <w:sz w:val="21"/>
+          <w:szCs w:val="21"/>
+          <w:lang w:val="en-GB"/>
+        </w:rPr>
+        <w:t>colors</w:t>
+      </w:r>
+      <w:proofErr w:type="spellEnd"/>
+      <w:r>
+        <w:rPr>
+          <w:rFonts w:ascii="Helvetica" w:eastAsia="Times New Roman" w:hAnsi="Helvetica" w:cs="Helvetica"/>
+          <w:color w:val="181A1B"/>
+          <w:sz w:val="21"/>
+          <w:szCs w:val="21"/>
+          <w:lang w:val="en-GB"/>
+        </w:rPr>
+        <w:t xml:space="preserve"> to the paintings in each room.</w:t>
       </w:r>
       <w:r>
         <w:rPr>
@@ -8028,7 +8094,29 @@
           <w:szCs w:val="21"/>
           <w:lang w:val="en-GB"/>
         </w:rPr>
-        <w:t> "Ohagi" (bedding)</w:t>
+        <w:t> "</w:t>
+      </w:r>
+      <w:proofErr w:type="spellStart"/>
+      <w:r>
+        <w:rPr>
+          <w:rFonts w:ascii="Helvetica" w:eastAsia="Times New Roman" w:hAnsi="Helvetica" w:cs="Helvetica"/>
+          <w:color w:val="181A1B"/>
+          <w:sz w:val="21"/>
+          <w:szCs w:val="21"/>
+          <w:lang w:val="en-GB"/>
+        </w:rPr>
+        <w:t>Ohagi</w:t>
+      </w:r>
+      <w:proofErr w:type="spellEnd"/>
+      <w:r>
+        <w:rPr>
+          <w:rFonts w:ascii="Helvetica" w:eastAsia="Times New Roman" w:hAnsi="Helvetica" w:cs="Helvetica"/>
+          <w:color w:val="181A1B"/>
+          <w:sz w:val="21"/>
+          <w:szCs w:val="21"/>
+          <w:lang w:val="en-GB"/>
+        </w:rPr>
+        <w:t>" (bedding)</w:t>
       </w:r>
     </w:p>
     <w:p>
@@ -9671,6 +9759,7 @@
         </w:rPr>
         <w:t>The memo reads "</w:t>
       </w:r>
+      <w:proofErr w:type="spellStart"/>
       <w:r>
         <w:rPr>
           <w:rFonts w:ascii="Helvetica" w:eastAsia="Times New Roman" w:hAnsi="Helvetica" w:cs="Helvetica"/>
@@ -9691,7 +9780,19 @@
           <w:shd w:val="clear" w:color="auto" w:fill="DDDDDD"/>
           <w:lang w:val="en-GB"/>
         </w:rPr>
-        <w:t>zxqo". The shape of the letters of the alphabet represent numbers/symbols.</w:t>
+        <w:t>zxqo</w:t>
+      </w:r>
+      <w:proofErr w:type="spellEnd"/>
+      <w:r>
+        <w:rPr>
+          <w:rFonts w:ascii="Helvetica" w:eastAsia="Times New Roman" w:hAnsi="Helvetica" w:cs="Helvetica"/>
+          <w:color w:val="181A1B"/>
+          <w:sz w:val="21"/>
+          <w:szCs w:val="21"/>
+          <w:shd w:val="clear" w:color="auto" w:fill="DDDDDD"/>
+          <w:lang w:val="en-GB"/>
+        </w:rPr>
+        <w:t>". The shape of the letters of the alphabet represent numbers/symbols.</w:t>
       </w:r>
       <w:r>
         <w:rPr>
@@ -11678,7 +11779,51 @@
           <w:szCs w:val="21"/>
           <w:lang w:val="en-GB"/>
         </w:rPr>
-        <w:t> "Uguisu-An Dango" (top right drawer under the cylindrical box)</w:t>
+        <w:t> "</w:t>
+      </w:r>
+      <w:proofErr w:type="spellStart"/>
+      <w:r>
+        <w:rPr>
+          <w:rFonts w:ascii="Helvetica" w:eastAsia="Times New Roman" w:hAnsi="Helvetica" w:cs="Helvetica"/>
+          <w:color w:val="181A1B"/>
+          <w:sz w:val="21"/>
+          <w:szCs w:val="21"/>
+          <w:lang w:val="en-GB"/>
+        </w:rPr>
+        <w:t>Uguisu</w:t>
+      </w:r>
+      <w:proofErr w:type="spellEnd"/>
+      <w:r>
+        <w:rPr>
+          <w:rFonts w:ascii="Helvetica" w:eastAsia="Times New Roman" w:hAnsi="Helvetica" w:cs="Helvetica"/>
+          <w:color w:val="181A1B"/>
+          <w:sz w:val="21"/>
+          <w:szCs w:val="21"/>
+          <w:lang w:val="en-GB"/>
+        </w:rPr>
+        <w:t xml:space="preserve">-An </w:t>
+      </w:r>
+      <w:proofErr w:type="spellStart"/>
+      <w:r>
+        <w:rPr>
+          <w:rFonts w:ascii="Helvetica" w:eastAsia="Times New Roman" w:hAnsi="Helvetica" w:cs="Helvetica"/>
+          <w:color w:val="181A1B"/>
+          <w:sz w:val="21"/>
+          <w:szCs w:val="21"/>
+          <w:lang w:val="en-GB"/>
+        </w:rPr>
+        <w:t>Dango</w:t>
+      </w:r>
+      <w:proofErr w:type="spellEnd"/>
+      <w:r>
+        <w:rPr>
+          <w:rFonts w:ascii="Helvetica" w:eastAsia="Times New Roman" w:hAnsi="Helvetica" w:cs="Helvetica"/>
+          <w:color w:val="181A1B"/>
+          <w:sz w:val="21"/>
+          <w:szCs w:val="21"/>
+          <w:lang w:val="en-GB"/>
+        </w:rPr>
+        <w:t>" (top right drawer under the cylindrical box)</w:t>
       </w:r>
     </w:p>
     <w:p>
@@ -12710,7 +12855,29 @@
           <w:szCs w:val="21"/>
           <w:lang w:val="en-GB"/>
         </w:rPr>
-        <w:t> "Prosciutto e Melone" (trash can)</w:t>
+        <w:t xml:space="preserve"> "Prosciutto e </w:t>
+      </w:r>
+      <w:proofErr w:type="spellStart"/>
+      <w:r>
+        <w:rPr>
+          <w:rFonts w:ascii="Helvetica" w:eastAsia="Times New Roman" w:hAnsi="Helvetica" w:cs="Helvetica"/>
+          <w:color w:val="181A1B"/>
+          <w:sz w:val="21"/>
+          <w:szCs w:val="21"/>
+          <w:lang w:val="en-GB"/>
+        </w:rPr>
+        <w:t>Melone</w:t>
+      </w:r>
+      <w:proofErr w:type="spellEnd"/>
+      <w:r>
+        <w:rPr>
+          <w:rFonts w:ascii="Helvetica" w:eastAsia="Times New Roman" w:hAnsi="Helvetica" w:cs="Helvetica"/>
+          <w:color w:val="181A1B"/>
+          <w:sz w:val="21"/>
+          <w:szCs w:val="21"/>
+          <w:lang w:val="en-GB"/>
+        </w:rPr>
+        <w:t>" (trash can)</w:t>
       </w:r>
     </w:p>
     <w:p>
@@ -15270,7 +15437,29 @@
           <w:szCs w:val="21"/>
           <w:lang w:val="en-GB"/>
         </w:rPr>
-        <w:t> "Fancy Fruit Jello" (chair)</w:t>
+        <w:t xml:space="preserve"> "Fancy Fruit </w:t>
+      </w:r>
+      <w:proofErr w:type="spellStart"/>
+      <w:r>
+        <w:rPr>
+          <w:rFonts w:ascii="Helvetica" w:eastAsia="Times New Roman" w:hAnsi="Helvetica" w:cs="Helvetica"/>
+          <w:color w:val="181A1B"/>
+          <w:sz w:val="21"/>
+          <w:szCs w:val="21"/>
+          <w:lang w:val="en-GB"/>
+        </w:rPr>
+        <w:t>Jello</w:t>
+      </w:r>
+      <w:proofErr w:type="spellEnd"/>
+      <w:r>
+        <w:rPr>
+          <w:rFonts w:ascii="Helvetica" w:eastAsia="Times New Roman" w:hAnsi="Helvetica" w:cs="Helvetica"/>
+          <w:color w:val="181A1B"/>
+          <w:sz w:val="21"/>
+          <w:szCs w:val="21"/>
+          <w:lang w:val="en-GB"/>
+        </w:rPr>
+        <w:t>" (chair)</w:t>
       </w:r>
       <w:r>
         <w:rPr>
@@ -18090,7 +18279,29 @@
           <w:szCs w:val="21"/>
           <w:lang w:val="en-GB"/>
         </w:rPr>
-        <w:t> "Anmitsu" (life ring)</w:t>
+        <w:t> "</w:t>
+      </w:r>
+      <w:proofErr w:type="spellStart"/>
+      <w:r>
+        <w:rPr>
+          <w:rFonts w:ascii="Helvetica" w:eastAsia="Times New Roman" w:hAnsi="Helvetica" w:cs="Helvetica"/>
+          <w:color w:val="181A1B"/>
+          <w:sz w:val="21"/>
+          <w:szCs w:val="21"/>
+          <w:lang w:val="en-GB"/>
+        </w:rPr>
+        <w:t>Anmitsu</w:t>
+      </w:r>
+      <w:proofErr w:type="spellEnd"/>
+      <w:r>
+        <w:rPr>
+          <w:rFonts w:ascii="Helvetica" w:eastAsia="Times New Roman" w:hAnsi="Helvetica" w:cs="Helvetica"/>
+          <w:color w:val="181A1B"/>
+          <w:sz w:val="21"/>
+          <w:szCs w:val="21"/>
+          <w:lang w:val="en-GB"/>
+        </w:rPr>
+        <w:t>" (life ring)</w:t>
       </w:r>
       <w:r>
         <w:rPr>
@@ -20964,7 +21175,51 @@
           <w:szCs w:val="21"/>
           <w:lang w:val="en-GB"/>
         </w:rPr>
-        <w:t> "Tricolor Dango" (third shelf of bookshelf)</w:t>
+        <w:t> "</w:t>
+      </w:r>
+      <w:proofErr w:type="spellStart"/>
+      <w:r>
+        <w:rPr>
+          <w:rFonts w:ascii="Helvetica" w:eastAsia="Times New Roman" w:hAnsi="Helvetica" w:cs="Helvetica"/>
+          <w:color w:val="181A1B"/>
+          <w:sz w:val="21"/>
+          <w:szCs w:val="21"/>
+          <w:lang w:val="en-GB"/>
+        </w:rPr>
+        <w:t>Tricolor</w:t>
+      </w:r>
+      <w:proofErr w:type="spellEnd"/>
+      <w:r>
+        <w:rPr>
+          <w:rFonts w:ascii="Helvetica" w:eastAsia="Times New Roman" w:hAnsi="Helvetica" w:cs="Helvetica"/>
+          <w:color w:val="181A1B"/>
+          <w:sz w:val="21"/>
+          <w:szCs w:val="21"/>
+          <w:lang w:val="en-GB"/>
+        </w:rPr>
+        <w:t xml:space="preserve"> </w:t>
+      </w:r>
+      <w:proofErr w:type="spellStart"/>
+      <w:r>
+        <w:rPr>
+          <w:rFonts w:ascii="Helvetica" w:eastAsia="Times New Roman" w:hAnsi="Helvetica" w:cs="Helvetica"/>
+          <w:color w:val="181A1B"/>
+          <w:sz w:val="21"/>
+          <w:szCs w:val="21"/>
+          <w:lang w:val="en-GB"/>
+        </w:rPr>
+        <w:t>Dango</w:t>
+      </w:r>
+      <w:proofErr w:type="spellEnd"/>
+      <w:r>
+        <w:rPr>
+          <w:rFonts w:ascii="Helvetica" w:eastAsia="Times New Roman" w:hAnsi="Helvetica" w:cs="Helvetica"/>
+          <w:color w:val="181A1B"/>
+          <w:sz w:val="21"/>
+          <w:szCs w:val="21"/>
+          <w:lang w:val="en-GB"/>
+        </w:rPr>
+        <w:t>" (third shelf of bookshelf)</w:t>
       </w:r>
     </w:p>
     <w:p>
@@ -22997,7 +23252,27 @@
           <w:szCs w:val="21"/>
           <w:lang w:val="en-GB"/>
         </w:rPr>
-        <w:t> "Allen Key" (second shelf of cabinet)</w:t>
+        <w:t> "</w:t>
+      </w:r>
+      <w:r>
+        <w:rPr>
+          <w:rFonts w:ascii="Helvetica" w:eastAsia="Times New Roman" w:hAnsi="Helvetica" w:cs="Helvetica"/>
+          <w:color w:val="181A1B"/>
+          <w:sz w:val="21"/>
+          <w:szCs w:val="21"/>
+          <w:lang w:val="en-GB"/>
+        </w:rPr>
+        <w:t>Hex Wrench</w:t>
+      </w:r>
+      <w:r>
+        <w:rPr>
+          <w:rFonts w:ascii="Helvetica" w:eastAsia="Times New Roman" w:hAnsi="Helvetica" w:cs="Helvetica"/>
+          <w:color w:val="181A1B"/>
+          <w:sz w:val="21"/>
+          <w:szCs w:val="21"/>
+          <w:lang w:val="en-GB"/>
+        </w:rPr>
+        <w:t>" (second shelf of cabinet)</w:t>
       </w:r>
     </w:p>
     <w:p>
@@ -23920,7 +24195,29 @@
           <w:szCs w:val="21"/>
           <w:lang w:val="en-GB"/>
         </w:rPr>
-        <w:t> "Sesame Dango" (top left green drum)</w:t>
+        <w:t xml:space="preserve"> "Sesame </w:t>
+      </w:r>
+      <w:proofErr w:type="spellStart"/>
+      <w:r>
+        <w:rPr>
+          <w:rFonts w:ascii="Helvetica" w:eastAsia="Times New Roman" w:hAnsi="Helvetica" w:cs="Helvetica"/>
+          <w:color w:val="181A1B"/>
+          <w:sz w:val="21"/>
+          <w:szCs w:val="21"/>
+          <w:lang w:val="en-GB"/>
+        </w:rPr>
+        <w:t>Dango</w:t>
+      </w:r>
+      <w:proofErr w:type="spellEnd"/>
+      <w:r>
+        <w:rPr>
+          <w:rFonts w:ascii="Helvetica" w:eastAsia="Times New Roman" w:hAnsi="Helvetica" w:cs="Helvetica"/>
+          <w:color w:val="181A1B"/>
+          <w:sz w:val="21"/>
+          <w:szCs w:val="21"/>
+          <w:lang w:val="en-GB"/>
+        </w:rPr>
+        <w:t>" (top left green drum)</w:t>
       </w:r>
       <w:r>
         <w:rPr>
@@ -24162,7 +24459,27 @@
           <w:lang w:val="en-GB"/>
         </w:rPr>
         <w:br/>
-        <w:t>Open the cover with the Allen Key.</w:t>
+        <w:t xml:space="preserve">Open the cover with the </w:t>
+      </w:r>
+      <w:r>
+        <w:rPr>
+          <w:rFonts w:ascii="Helvetica" w:eastAsia="Times New Roman" w:hAnsi="Helvetica" w:cs="Helvetica"/>
+          <w:color w:val="181A1B"/>
+          <w:sz w:val="21"/>
+          <w:szCs w:val="21"/>
+          <w:lang w:val="en-GB"/>
+        </w:rPr>
+        <w:t>Hex Wrench</w:t>
+      </w:r>
+      <w:r>
+        <w:rPr>
+          <w:rFonts w:ascii="Helvetica" w:eastAsia="Times New Roman" w:hAnsi="Helvetica" w:cs="Helvetica"/>
+          <w:color w:val="181A1B"/>
+          <w:sz w:val="21"/>
+          <w:szCs w:val="21"/>
+          <w:lang w:val="en-GB"/>
+        </w:rPr>
+        <w:t>.</w:t>
       </w:r>
       <w:r>
         <w:rPr>
@@ -24744,7 +25061,29 @@
           <w:lang w:val="en-GB"/>
         </w:rPr>
         <w:br/>
-        <w:t>- Turn each dial so the marks line up to the ones in the center (+100%)</w:t>
+        <w:t xml:space="preserve">- Turn each dial so the marks line up to the ones in the </w:t>
+      </w:r>
+      <w:proofErr w:type="spellStart"/>
+      <w:r>
+        <w:rPr>
+          <w:rFonts w:ascii="Helvetica" w:eastAsia="Times New Roman" w:hAnsi="Helvetica" w:cs="Helvetica"/>
+          <w:color w:val="181A1B"/>
+          <w:sz w:val="21"/>
+          <w:szCs w:val="21"/>
+          <w:lang w:val="en-GB"/>
+        </w:rPr>
+        <w:t>center</w:t>
+      </w:r>
+      <w:proofErr w:type="spellEnd"/>
+      <w:r>
+        <w:rPr>
+          <w:rFonts w:ascii="Helvetica" w:eastAsia="Times New Roman" w:hAnsi="Helvetica" w:cs="Helvetica"/>
+          <w:color w:val="181A1B"/>
+          <w:sz w:val="21"/>
+          <w:szCs w:val="21"/>
+          <w:lang w:val="en-GB"/>
+        </w:rPr>
+        <w:t xml:space="preserve"> (+100%)</w:t>
       </w:r>
       <w:r>
         <w:rPr>
@@ -28306,15 +28645,27 @@
           <w:lang w:val="en-GB"/>
         </w:rPr>
       </w:pPr>
-      <w:r>
-        <w:rPr>
-          <w:rFonts w:ascii="Helvetica" w:eastAsia="Times New Roman" w:hAnsi="Helvetica" w:cs="Helvetica"/>
-          <w:color w:val="181A1B"/>
-          <w:sz w:val="21"/>
-          <w:szCs w:val="21"/>
-          <w:lang w:val="en-GB"/>
-        </w:rPr>
-        <w:t>Watari will report about an unusual signal coming from the ship after the Deduction Mode on the Bridge.</w:t>
+      <w:proofErr w:type="spellStart"/>
+      <w:r>
+        <w:rPr>
+          <w:rFonts w:ascii="Helvetica" w:eastAsia="Times New Roman" w:hAnsi="Helvetica" w:cs="Helvetica"/>
+          <w:color w:val="181A1B"/>
+          <w:sz w:val="21"/>
+          <w:szCs w:val="21"/>
+          <w:lang w:val="en-GB"/>
+        </w:rPr>
+        <w:t>Watari</w:t>
+      </w:r>
+      <w:proofErr w:type="spellEnd"/>
+      <w:r>
+        <w:rPr>
+          <w:rFonts w:ascii="Helvetica" w:eastAsia="Times New Roman" w:hAnsi="Helvetica" w:cs="Helvetica"/>
+          <w:color w:val="181A1B"/>
+          <w:sz w:val="21"/>
+          <w:szCs w:val="21"/>
+          <w:lang w:val="en-GB"/>
+        </w:rPr>
+        <w:t xml:space="preserve"> will report about an unusual signal coming from the ship after the Deduction Mode on the Bridge.</w:t>
       </w:r>
       <w:r>
         <w:rPr>
@@ -30120,6 +30471,7 @@
                 <w:szCs w:val="21"/>
                 <w:lang w:val="en-GB"/>
               </w:rPr>
+              <w:lastRenderedPageBreak/>
               <w:t>ED3</w:t>
             </w:r>
           </w:p>
@@ -33208,6 +33560,7 @@
                 <w:szCs w:val="21"/>
                 <w:lang w:val="en-GB"/>
               </w:rPr>
+              <w:lastRenderedPageBreak/>
               <w:t>11</w:t>
             </w:r>
           </w:p>
@@ -33592,7 +33945,6 @@
                 <w:szCs w:val="21"/>
                 <w:lang w:val="en-GB"/>
               </w:rPr>
-              <w:lastRenderedPageBreak/>
               <w:t>14</w:t>
             </w:r>
           </w:p>
@@ -34011,6 +34363,7 @@
                 <w:lang w:val="en-GB"/>
               </w:rPr>
             </w:pPr>
+            <w:proofErr w:type="spellStart"/>
             <w:r>
               <w:rPr>
                 <w:rFonts w:ascii="Helvetica" w:eastAsia="Times New Roman" w:hAnsi="Helvetica" w:cs="Helvetica"/>
@@ -34019,8 +34372,31 @@
                 <w:szCs w:val="21"/>
                 <w:lang w:val="en-GB"/>
               </w:rPr>
-              <w:t>Mitarashi Dango</w:t>
+              <w:t>Mitarashi</w:t>
             </w:r>
+            <w:proofErr w:type="spellEnd"/>
+            <w:r>
+              <w:rPr>
+                <w:rFonts w:ascii="Helvetica" w:eastAsia="Times New Roman" w:hAnsi="Helvetica" w:cs="Helvetica"/>
+                <w:color w:val="0B0C0E"/>
+                <w:sz w:val="21"/>
+                <w:szCs w:val="21"/>
+                <w:lang w:val="en-GB"/>
+              </w:rPr>
+              <w:t xml:space="preserve"> </w:t>
+            </w:r>
+            <w:proofErr w:type="spellStart"/>
+            <w:r>
+              <w:rPr>
+                <w:rFonts w:ascii="Helvetica" w:eastAsia="Times New Roman" w:hAnsi="Helvetica" w:cs="Helvetica"/>
+                <w:color w:val="0B0C0E"/>
+                <w:sz w:val="21"/>
+                <w:szCs w:val="21"/>
+                <w:lang w:val="en-GB"/>
+              </w:rPr>
+              <w:t>Dango</w:t>
+            </w:r>
+            <w:proofErr w:type="spellEnd"/>
           </w:p>
         </w:tc>
         <w:tc>
@@ -34139,6 +34515,7 @@
                 <w:lang w:val="en-GB"/>
               </w:rPr>
             </w:pPr>
+            <w:proofErr w:type="spellStart"/>
             <w:r>
               <w:rPr>
                 <w:rFonts w:ascii="Helvetica" w:eastAsia="Times New Roman" w:hAnsi="Helvetica" w:cs="Helvetica"/>
@@ -34147,8 +34524,31 @@
                 <w:szCs w:val="21"/>
                 <w:lang w:val="en-GB"/>
               </w:rPr>
-              <w:t>Anko Dango</w:t>
+              <w:t>Anko</w:t>
             </w:r>
+            <w:proofErr w:type="spellEnd"/>
+            <w:r>
+              <w:rPr>
+                <w:rFonts w:ascii="Helvetica" w:eastAsia="Times New Roman" w:hAnsi="Helvetica" w:cs="Helvetica"/>
+                <w:color w:val="0B0C0E"/>
+                <w:sz w:val="21"/>
+                <w:szCs w:val="21"/>
+                <w:lang w:val="en-GB"/>
+              </w:rPr>
+              <w:t xml:space="preserve"> </w:t>
+            </w:r>
+            <w:proofErr w:type="spellStart"/>
+            <w:r>
+              <w:rPr>
+                <w:rFonts w:ascii="Helvetica" w:eastAsia="Times New Roman" w:hAnsi="Helvetica" w:cs="Helvetica"/>
+                <w:color w:val="0B0C0E"/>
+                <w:sz w:val="21"/>
+                <w:szCs w:val="21"/>
+                <w:lang w:val="en-GB"/>
+              </w:rPr>
+              <w:t>Dango</w:t>
+            </w:r>
+            <w:proofErr w:type="spellEnd"/>
           </w:p>
         </w:tc>
         <w:tc>
@@ -34267,6 +34667,7 @@
                 <w:lang w:val="en-GB"/>
               </w:rPr>
             </w:pPr>
+            <w:proofErr w:type="spellStart"/>
             <w:r>
               <w:rPr>
                 <w:rFonts w:ascii="Helvetica" w:eastAsia="Times New Roman" w:hAnsi="Helvetica" w:cs="Helvetica"/>
@@ -34275,8 +34676,31 @@
                 <w:szCs w:val="21"/>
                 <w:lang w:val="en-GB"/>
               </w:rPr>
-              <w:t>Uguisu-An Dango</w:t>
+              <w:t>Uguisu</w:t>
             </w:r>
+            <w:proofErr w:type="spellEnd"/>
+            <w:r>
+              <w:rPr>
+                <w:rFonts w:ascii="Helvetica" w:eastAsia="Times New Roman" w:hAnsi="Helvetica" w:cs="Helvetica"/>
+                <w:color w:val="0B0C0E"/>
+                <w:sz w:val="21"/>
+                <w:szCs w:val="21"/>
+                <w:lang w:val="en-GB"/>
+              </w:rPr>
+              <w:t xml:space="preserve">-An </w:t>
+            </w:r>
+            <w:proofErr w:type="spellStart"/>
+            <w:r>
+              <w:rPr>
+                <w:rFonts w:ascii="Helvetica" w:eastAsia="Times New Roman" w:hAnsi="Helvetica" w:cs="Helvetica"/>
+                <w:color w:val="0B0C0E"/>
+                <w:sz w:val="21"/>
+                <w:szCs w:val="21"/>
+                <w:lang w:val="en-GB"/>
+              </w:rPr>
+              <w:t>Dango</w:t>
+            </w:r>
+            <w:proofErr w:type="spellEnd"/>
           </w:p>
         </w:tc>
         <w:tc>
@@ -34395,6 +34819,7 @@
                 <w:lang w:val="en-GB"/>
               </w:rPr>
             </w:pPr>
+            <w:proofErr w:type="spellStart"/>
             <w:r>
               <w:rPr>
                 <w:rFonts w:ascii="Helvetica" w:eastAsia="Times New Roman" w:hAnsi="Helvetica" w:cs="Helvetica"/>
@@ -34403,8 +34828,31 @@
                 <w:szCs w:val="21"/>
                 <w:lang w:val="en-GB"/>
               </w:rPr>
-              <w:t>Tricolor Dango</w:t>
+              <w:t>Tricolor</w:t>
             </w:r>
+            <w:proofErr w:type="spellEnd"/>
+            <w:r>
+              <w:rPr>
+                <w:rFonts w:ascii="Helvetica" w:eastAsia="Times New Roman" w:hAnsi="Helvetica" w:cs="Helvetica"/>
+                <w:color w:val="0B0C0E"/>
+                <w:sz w:val="21"/>
+                <w:szCs w:val="21"/>
+                <w:lang w:val="en-GB"/>
+              </w:rPr>
+              <w:t xml:space="preserve"> </w:t>
+            </w:r>
+            <w:proofErr w:type="spellStart"/>
+            <w:r>
+              <w:rPr>
+                <w:rFonts w:ascii="Helvetica" w:eastAsia="Times New Roman" w:hAnsi="Helvetica" w:cs="Helvetica"/>
+                <w:color w:val="0B0C0E"/>
+                <w:sz w:val="21"/>
+                <w:szCs w:val="21"/>
+                <w:lang w:val="en-GB"/>
+              </w:rPr>
+              <w:t>Dango</w:t>
+            </w:r>
+            <w:proofErr w:type="spellEnd"/>
           </w:p>
         </w:tc>
         <w:tc>
@@ -34531,8 +34979,20 @@
                 <w:szCs w:val="21"/>
                 <w:lang w:val="en-GB"/>
               </w:rPr>
-              <w:t>Sesame Dango</w:t>
+              <w:t xml:space="preserve">Sesame </w:t>
             </w:r>
+            <w:proofErr w:type="spellStart"/>
+            <w:r>
+              <w:rPr>
+                <w:rFonts w:ascii="Helvetica" w:eastAsia="Times New Roman" w:hAnsi="Helvetica" w:cs="Helvetica"/>
+                <w:color w:val="0B0C0E"/>
+                <w:sz w:val="21"/>
+                <w:szCs w:val="21"/>
+                <w:lang w:val="en-GB"/>
+              </w:rPr>
+              <w:t>Dango</w:t>
+            </w:r>
+            <w:proofErr w:type="spellEnd"/>
           </w:p>
         </w:tc>
         <w:tc>
@@ -36045,6 +36505,7 @@
                 <w:szCs w:val="21"/>
                 <w:lang w:val="en-GB"/>
               </w:rPr>
+              <w:lastRenderedPageBreak/>
               <w:t>33</w:t>
             </w:r>
           </w:p>
@@ -36429,7 +36890,6 @@
                 <w:szCs w:val="21"/>
                 <w:lang w:val="en-GB"/>
               </w:rPr>
-              <w:lastRenderedPageBreak/>
               <w:t>36</w:t>
             </w:r>
           </w:p>
@@ -37616,6 +38076,7 @@
                 <w:lang w:val="en-GB"/>
               </w:rPr>
             </w:pPr>
+            <w:proofErr w:type="spellStart"/>
             <w:r>
               <w:rPr>
                 <w:rFonts w:ascii="Helvetica" w:eastAsia="Times New Roman" w:hAnsi="Helvetica" w:cs="Helvetica"/>
@@ -37626,6 +38087,7 @@
               </w:rPr>
               <w:t>Ohagi</w:t>
             </w:r>
+            <w:proofErr w:type="spellEnd"/>
           </w:p>
         </w:tc>
         <w:tc>
@@ -37880,8 +38342,20 @@
                 <w:szCs w:val="21"/>
                 <w:lang w:val="en-GB"/>
               </w:rPr>
-              <w:t>Prosciutto e Melone</w:t>
+              <w:t xml:space="preserve">Prosciutto e </w:t>
             </w:r>
+            <w:proofErr w:type="spellStart"/>
+            <w:r>
+              <w:rPr>
+                <w:rFonts w:ascii="Helvetica" w:eastAsia="Times New Roman" w:hAnsi="Helvetica" w:cs="Helvetica"/>
+                <w:color w:val="0B0C0E"/>
+                <w:sz w:val="21"/>
+                <w:szCs w:val="21"/>
+                <w:lang w:val="en-GB"/>
+              </w:rPr>
+              <w:t>Melone</w:t>
+            </w:r>
+            <w:proofErr w:type="spellEnd"/>
           </w:p>
         </w:tc>
         <w:tc>
@@ -38520,8 +38994,20 @@
                 <w:szCs w:val="21"/>
                 <w:lang w:val="en-GB"/>
               </w:rPr>
-              <w:t>Fancy Fruit Jello</w:t>
+              <w:t xml:space="preserve">Fancy Fruit </w:t>
             </w:r>
+            <w:proofErr w:type="spellStart"/>
+            <w:r>
+              <w:rPr>
+                <w:rFonts w:ascii="Helvetica" w:eastAsia="Times New Roman" w:hAnsi="Helvetica" w:cs="Helvetica"/>
+                <w:color w:val="0B0C0E"/>
+                <w:sz w:val="21"/>
+                <w:szCs w:val="21"/>
+                <w:lang w:val="en-GB"/>
+              </w:rPr>
+              <w:t>Jello</w:t>
+            </w:r>
+            <w:proofErr w:type="spellEnd"/>
           </w:p>
         </w:tc>
         <w:tc>
@@ -38640,6 +39126,7 @@
                 <w:lang w:val="en-GB"/>
               </w:rPr>
             </w:pPr>
+            <w:proofErr w:type="spellStart"/>
             <w:r>
               <w:rPr>
                 <w:rFonts w:ascii="Helvetica" w:eastAsia="Times New Roman" w:hAnsi="Helvetica" w:cs="Helvetica"/>
@@ -38650,6 +39137,7 @@
               </w:rPr>
               <w:t>Anmitsu</w:t>
             </w:r>
+            <w:proofErr w:type="spellEnd"/>
           </w:p>
         </w:tc>
         <w:tc>
@@ -38862,6 +39350,7 @@
                 <w:szCs w:val="21"/>
                 <w:lang w:val="en-GB"/>
               </w:rPr>
+              <w:lastRenderedPageBreak/>
               <w:t>55</w:t>
             </w:r>
           </w:p>
@@ -39024,6 +39513,7 @@
                 <w:lang w:val="en-GB"/>
               </w:rPr>
             </w:pPr>
+            <w:proofErr w:type="spellStart"/>
             <w:r>
               <w:rPr>
                 <w:rFonts w:ascii="Helvetica" w:eastAsia="Times New Roman" w:hAnsi="Helvetica" w:cs="Helvetica"/>
@@ -39034,6 +39524,7 @@
               </w:rPr>
               <w:t>Sakuramochi</w:t>
             </w:r>
+            <w:proofErr w:type="spellEnd"/>
           </w:p>
         </w:tc>
         <w:tc>
@@ -39246,7 +39737,6 @@
                 <w:szCs w:val="21"/>
                 <w:lang w:val="en-GB"/>
               </w:rPr>
-              <w:lastRenderedPageBreak/>
               <w:t>58</w:t>
             </w:r>
           </w:p>
@@ -39409,6 +39899,7 @@
                 <w:lang w:val="en-GB"/>
               </w:rPr>
             </w:pPr>
+            <w:proofErr w:type="spellStart"/>
             <w:r>
               <w:rPr>
                 <w:rFonts w:ascii="Helvetica" w:eastAsia="Times New Roman" w:hAnsi="Helvetica" w:cs="Helvetica"/>
@@ -39419,6 +39910,7 @@
               </w:rPr>
               <w:t>Shiruko</w:t>
             </w:r>
+            <w:proofErr w:type="spellEnd"/>
           </w:p>
         </w:tc>
         <w:tc>
@@ -40305,19 +40797,44 @@
           <w:szCs w:val="21"/>
           <w:lang w:val="en-GB"/>
         </w:rPr>
-        <w:t>Hacking: Illidan</w:t>
-      </w:r>
-      <w:r>
-        <w:rPr>
-          <w:rFonts w:ascii="Helvetica" w:eastAsia="Times New Roman" w:hAnsi="Helvetica" w:cs="Helvetica"/>
-          <w:color w:val="181A1B"/>
-          <w:sz w:val="21"/>
-          <w:szCs w:val="21"/>
-          <w:lang w:val="en-GB"/>
-        </w:rPr>
-        <w:br/>
-        <w:t>Translation: Phantom, Haribeau</w:t>
-      </w:r>
+        <w:lastRenderedPageBreak/>
+        <w:t xml:space="preserve">Hacking: </w:t>
+      </w:r>
+      <w:proofErr w:type="spellStart"/>
+      <w:r>
+        <w:rPr>
+          <w:rFonts w:ascii="Helvetica" w:eastAsia="Times New Roman" w:hAnsi="Helvetica" w:cs="Helvetica"/>
+          <w:color w:val="181A1B"/>
+          <w:sz w:val="21"/>
+          <w:szCs w:val="21"/>
+          <w:lang w:val="en-GB"/>
+        </w:rPr>
+        <w:t>Illidan</w:t>
+      </w:r>
+      <w:proofErr w:type="spellEnd"/>
+      <w:r>
+        <w:rPr>
+          <w:rFonts w:ascii="Helvetica" w:eastAsia="Times New Roman" w:hAnsi="Helvetica" w:cs="Helvetica"/>
+          <w:color w:val="181A1B"/>
+          <w:sz w:val="21"/>
+          <w:szCs w:val="21"/>
+          <w:lang w:val="en-GB"/>
+        </w:rPr>
+        <w:br/>
+        <w:t xml:space="preserve">Translation: Phantom, </w:t>
+      </w:r>
+      <w:proofErr w:type="spellStart"/>
+      <w:r>
+        <w:rPr>
+          <w:rFonts w:ascii="Helvetica" w:eastAsia="Times New Roman" w:hAnsi="Helvetica" w:cs="Helvetica"/>
+          <w:color w:val="181A1B"/>
+          <w:sz w:val="21"/>
+          <w:szCs w:val="21"/>
+          <w:lang w:val="en-GB"/>
+        </w:rPr>
+        <w:t>Haribeau</w:t>
+      </w:r>
+      <w:proofErr w:type="spellEnd"/>
       <w:r>
         <w:rPr>
           <w:rFonts w:ascii="Helvetica" w:eastAsia="Times New Roman" w:hAnsi="Helvetica" w:cs="Helvetica"/>
@@ -40328,6 +40845,70 @@
         </w:rPr>
         <w:br/>
         <w:t>Proofreading:</w:t>
+      </w:r>
+      <w:r>
+        <w:rPr>
+          <w:rFonts w:ascii="Helvetica" w:eastAsia="Times New Roman" w:hAnsi="Helvetica" w:cs="Helvetica"/>
+          <w:color w:val="181A1B"/>
+          <w:sz w:val="21"/>
+          <w:szCs w:val="21"/>
+          <w:lang w:val="en-GB"/>
+        </w:rPr>
+        <w:t xml:space="preserve"> </w:t>
+      </w:r>
+      <w:r>
+        <w:rPr>
+          <w:rFonts w:ascii="Helvetica" w:eastAsia="Times New Roman" w:hAnsi="Helvetica" w:cs="Helvetica"/>
+          <w:color w:val="181A1B"/>
+          <w:sz w:val="21"/>
+          <w:szCs w:val="21"/>
+          <w:lang w:val="en-GB"/>
+        </w:rPr>
+        <w:t xml:space="preserve">Allard Yves, </w:t>
+      </w:r>
+      <w:proofErr w:type="spellStart"/>
+      <w:r>
+        <w:rPr>
+          <w:rFonts w:ascii="Helvetica" w:eastAsia="Times New Roman" w:hAnsi="Helvetica" w:cs="Helvetica"/>
+          <w:color w:val="181A1B"/>
+          <w:sz w:val="21"/>
+          <w:szCs w:val="21"/>
+          <w:lang w:val="en-GB"/>
+        </w:rPr>
+        <w:t>AmbiguouslyAnonymous</w:t>
+      </w:r>
+      <w:proofErr w:type="spellEnd"/>
+      <w:r>
+        <w:rPr>
+          <w:rFonts w:ascii="Helvetica" w:eastAsia="Times New Roman" w:hAnsi="Helvetica" w:cs="Helvetica"/>
+          <w:color w:val="181A1B"/>
+          <w:sz w:val="21"/>
+          <w:szCs w:val="21"/>
+          <w:lang w:val="en-GB"/>
+        </w:rPr>
+        <w:t xml:space="preserve">, Lance, Riddle Snowcraft, </w:t>
+      </w:r>
+      <w:proofErr w:type="spellStart"/>
+      <w:r>
+        <w:rPr>
+          <w:rFonts w:ascii="Helvetica" w:eastAsia="Times New Roman" w:hAnsi="Helvetica" w:cs="Helvetica"/>
+          <w:color w:val="181A1B"/>
+          <w:sz w:val="21"/>
+          <w:szCs w:val="21"/>
+          <w:lang w:val="en-GB"/>
+        </w:rPr>
+        <w:t>Shreksophoner</w:t>
+      </w:r>
+      <w:proofErr w:type="spellEnd"/>
+      <w:r>
+        <w:rPr>
+          <w:rFonts w:ascii="Helvetica" w:eastAsia="Times New Roman" w:hAnsi="Helvetica" w:cs="Helvetica"/>
+          <w:color w:val="181A1B"/>
+          <w:sz w:val="21"/>
+          <w:szCs w:val="21"/>
+          <w:lang w:val="en-GB"/>
+        </w:rPr>
+        <w:t>, SVIX</w:t>
       </w:r>
     </w:p>
     <w:p>
@@ -40398,7 +40979,6 @@
           <w:szCs w:val="21"/>
           <w:lang w:val="en-GB"/>
         </w:rPr>
-        <w:lastRenderedPageBreak/>
         <w:t>--</w:t>
       </w:r>
     </w:p>

</xml_diff>